<commit_message>
Highlight finished exercises to keep track
</commit_message>
<xml_diff>
--- a/46-Simple-Ex/46 Simple Python Exercises.docx
+++ b/46-Simple-Ex/46 Simple Python Exercises.docx
@@ -273,6 +273,7 @@
           <w:color w:val="000000"/>
           <w:sz w:val="21"/>
           <w:szCs w:val="21"/>
+          <w:highlight w:val="cyan"/>
         </w:rPr>
       </w:pPr>
       <w:r>
@@ -281,6 +282,7 @@
           <w:color w:val="000000"/>
           <w:sz w:val="21"/>
           <w:szCs w:val="21"/>
+          <w:highlight w:val="cyan"/>
         </w:rPr>
         <w:t>Define a function that computes the </w:t>
       </w:r>
@@ -292,6 +294,7 @@
           <w:color w:val="000000"/>
           <w:sz w:val="21"/>
           <w:szCs w:val="21"/>
+          <w:highlight w:val="cyan"/>
         </w:rPr>
         <w:t>length</w:t>
       </w:r>
@@ -301,6 +304,7 @@
           <w:color w:val="000000"/>
           <w:sz w:val="21"/>
           <w:szCs w:val="21"/>
+          <w:highlight w:val="cyan"/>
         </w:rPr>
         <w:t> of a given list or string. (It is true that Python has the </w:t>
       </w:r>
@@ -312,6 +316,7 @@
           <w:color w:val="000000"/>
           <w:sz w:val="20"/>
           <w:szCs w:val="20"/>
+          <w:highlight w:val="cyan"/>
         </w:rPr>
         <w:t>len</w:t>
       </w:r>
@@ -322,6 +327,7 @@
           <w:color w:val="000000"/>
           <w:sz w:val="20"/>
           <w:szCs w:val="20"/>
+          <w:highlight w:val="cyan"/>
         </w:rPr>
         <w:t>(</w:t>
       </w:r>
@@ -332,6 +338,7 @@
           <w:color w:val="000000"/>
           <w:sz w:val="20"/>
           <w:szCs w:val="20"/>
+          <w:highlight w:val="cyan"/>
         </w:rPr>
         <w:t>)</w:t>
       </w:r>
@@ -341,6 +348,7 @@
           <w:color w:val="000000"/>
           <w:sz w:val="21"/>
           <w:szCs w:val="21"/>
+          <w:highlight w:val="cyan"/>
         </w:rPr>
         <w:t> function built in, but writing it yourself is nevertheless a good exercise.)</w:t>
       </w:r>
@@ -369,7 +377,17 @@
           <w:szCs w:val="21"/>
           <w:highlight w:val="cyan"/>
         </w:rPr>
-        <w:t>Write a function that takes a character (i.e. a string of length 1) and returns </w:t>
+        <w:t xml:space="preserve">Write a function </w:t>
+      </w:r>
+      <w:r>
+        <w:rPr>
+          <w:rFonts w:ascii="Arial" w:hAnsi="Arial" w:cs="Times New Roman"/>
+          <w:color w:val="000000"/>
+          <w:sz w:val="21"/>
+          <w:szCs w:val="21"/>
+          <w:highlight w:val="cyan"/>
+        </w:rPr>
+        <w:t>that takes a character (i.e. a string of length 1) and returns </w:t>
       </w:r>
       <w:proofErr w:type="gramStart"/>
       <w:r>
@@ -646,6 +664,7 @@
           <w:color w:val="000000"/>
           <w:sz w:val="21"/>
           <w:szCs w:val="21"/>
+          <w:highlight w:val="cyan"/>
         </w:rPr>
       </w:pPr>
       <w:r>
@@ -654,6 +673,7 @@
           <w:color w:val="000000"/>
           <w:sz w:val="21"/>
           <w:szCs w:val="21"/>
+          <w:highlight w:val="cyan"/>
         </w:rPr>
         <w:t>Define a function </w:t>
       </w:r>
@@ -664,6 +684,7 @@
           <w:color w:val="000000"/>
           <w:sz w:val="20"/>
           <w:szCs w:val="20"/>
+          <w:highlight w:val="cyan"/>
         </w:rPr>
         <w:t>sum(</w:t>
       </w:r>
@@ -674,6 +695,7 @@
           <w:color w:val="000000"/>
           <w:sz w:val="20"/>
           <w:szCs w:val="20"/>
+          <w:highlight w:val="cyan"/>
         </w:rPr>
         <w:t>)</w:t>
       </w:r>
@@ -683,6 +705,7 @@
           <w:color w:val="000000"/>
           <w:sz w:val="21"/>
           <w:szCs w:val="21"/>
+          <w:highlight w:val="cyan"/>
         </w:rPr>
         <w:t> and a function </w:t>
       </w:r>
@@ -692,6 +715,7 @@
           <w:color w:val="000000"/>
           <w:sz w:val="20"/>
           <w:szCs w:val="20"/>
+          <w:highlight w:val="cyan"/>
         </w:rPr>
         <w:t>multiply()</w:t>
       </w:r>
@@ -701,6 +725,7 @@
           <w:color w:val="000000"/>
           <w:sz w:val="21"/>
           <w:szCs w:val="21"/>
+          <w:highlight w:val="cyan"/>
         </w:rPr>
         <w:t> that sums and multiplies (respectively) all the numbers in a list of numbers. For example, </w:t>
       </w:r>
@@ -711,6 +736,7 @@
           <w:color w:val="000000"/>
           <w:sz w:val="20"/>
           <w:szCs w:val="20"/>
+          <w:highlight w:val="cyan"/>
         </w:rPr>
         <w:t>sum(</w:t>
       </w:r>
@@ -721,6 +747,7 @@
           <w:color w:val="000000"/>
           <w:sz w:val="20"/>
           <w:szCs w:val="20"/>
+          <w:highlight w:val="cyan"/>
         </w:rPr>
         <w:t>[1, 2, 3, 4])</w:t>
       </w:r>
@@ -730,6 +757,7 @@
           <w:color w:val="000000"/>
           <w:sz w:val="21"/>
           <w:szCs w:val="21"/>
+          <w:highlight w:val="cyan"/>
         </w:rPr>
         <w:t> should return </w:t>
       </w:r>
@@ -739,6 +767,7 @@
           <w:color w:val="000000"/>
           <w:sz w:val="20"/>
           <w:szCs w:val="20"/>
+          <w:highlight w:val="cyan"/>
         </w:rPr>
         <w:t>10</w:t>
       </w:r>
@@ -748,6 +777,7 @@
           <w:color w:val="000000"/>
           <w:sz w:val="21"/>
           <w:szCs w:val="21"/>
+          <w:highlight w:val="cyan"/>
         </w:rPr>
         <w:t>, and </w:t>
       </w:r>
@@ -757,6 +787,7 @@
           <w:color w:val="000000"/>
           <w:sz w:val="20"/>
           <w:szCs w:val="20"/>
+          <w:highlight w:val="cyan"/>
         </w:rPr>
         <w:t>multiply([1, 2, 3, 4])</w:t>
       </w:r>
@@ -766,6 +797,7 @@
           <w:color w:val="000000"/>
           <w:sz w:val="21"/>
           <w:szCs w:val="21"/>
+          <w:highlight w:val="cyan"/>
         </w:rPr>
         <w:t> should return </w:t>
       </w:r>
@@ -775,6 +807,7 @@
           <w:color w:val="000000"/>
           <w:sz w:val="20"/>
           <w:szCs w:val="20"/>
+          <w:highlight w:val="cyan"/>
         </w:rPr>
         <w:t>24</w:t>
       </w:r>
@@ -784,6 +817,7 @@
           <w:color w:val="000000"/>
           <w:sz w:val="21"/>
           <w:szCs w:val="21"/>
+          <w:highlight w:val="cyan"/>
         </w:rPr>
         <w:t>.</w:t>
       </w:r>
@@ -998,7 +1032,17 @@
           <w:szCs w:val="21"/>
           <w:highlight w:val="cyan"/>
         </w:rPr>
-        <w:t> that recognizes palindromes (i.e. words that look the same written backwards). For example, </w:t>
+        <w:t xml:space="preserve"> that recognizes palindromes (i.e. words that look the </w:t>
+      </w:r>
+      <w:r>
+        <w:rPr>
+          <w:rFonts w:ascii="Arial" w:hAnsi="Arial" w:cs="Times New Roman"/>
+          <w:color w:val="000000"/>
+          <w:sz w:val="21"/>
+          <w:szCs w:val="21"/>
+          <w:highlight w:val="cyan"/>
+        </w:rPr>
+        <w:t>same written backwards). For example, </w:t>
       </w:r>
       <w:proofErr w:type="spellStart"/>
       <w:r>
@@ -1088,6 +1132,7 @@
           <w:color w:val="000000"/>
           <w:sz w:val="21"/>
           <w:szCs w:val="21"/>
+          <w:highlight w:val="cyan"/>
         </w:rPr>
       </w:pPr>
       <w:r>
@@ -1096,6 +1141,7 @@
           <w:color w:val="000000"/>
           <w:sz w:val="21"/>
           <w:szCs w:val="21"/>
+          <w:highlight w:val="cyan"/>
         </w:rPr>
         <w:t>Write a function </w:t>
       </w:r>
@@ -1106,6 +1152,7 @@
           <w:color w:val="000000"/>
           <w:sz w:val="20"/>
           <w:szCs w:val="20"/>
+          <w:highlight w:val="cyan"/>
         </w:rPr>
         <w:t>is_</w:t>
       </w:r>
@@ -1116,6 +1163,7 @@
           <w:color w:val="000000"/>
           <w:sz w:val="20"/>
           <w:szCs w:val="20"/>
+          <w:highlight w:val="cyan"/>
         </w:rPr>
         <w:t>member</w:t>
       </w:r>
@@ -1126,6 +1174,7 @@
           <w:color w:val="000000"/>
           <w:sz w:val="20"/>
           <w:szCs w:val="20"/>
+          <w:highlight w:val="cyan"/>
         </w:rPr>
         <w:t>(</w:t>
       </w:r>
@@ -1136,6 +1185,7 @@
           <w:color w:val="000000"/>
           <w:sz w:val="20"/>
           <w:szCs w:val="20"/>
+          <w:highlight w:val="cyan"/>
         </w:rPr>
         <w:t>)</w:t>
       </w:r>
@@ -1145,6 +1195,7 @@
           <w:color w:val="000000"/>
           <w:sz w:val="21"/>
           <w:szCs w:val="21"/>
+          <w:highlight w:val="cyan"/>
         </w:rPr>
         <w:t xml:space="preserve"> that takes a value (i.e. a number, string, </w:t>
       </w:r>
@@ -1155,6 +1206,7 @@
           <w:color w:val="000000"/>
           <w:sz w:val="21"/>
           <w:szCs w:val="21"/>
+          <w:highlight w:val="cyan"/>
         </w:rPr>
         <w:t>etc</w:t>
       </w:r>
@@ -1165,6 +1217,7 @@
           <w:color w:val="000000"/>
           <w:sz w:val="21"/>
           <w:szCs w:val="21"/>
+          <w:highlight w:val="cyan"/>
         </w:rPr>
         <w:t>) </w:t>
       </w:r>
@@ -1174,6 +1227,7 @@
           <w:color w:val="000000"/>
           <w:sz w:val="20"/>
           <w:szCs w:val="20"/>
+          <w:highlight w:val="cyan"/>
         </w:rPr>
         <w:t>x</w:t>
       </w:r>
@@ -1183,6 +1237,7 @@
           <w:color w:val="000000"/>
           <w:sz w:val="21"/>
           <w:szCs w:val="21"/>
+          <w:highlight w:val="cyan"/>
         </w:rPr>
         <w:t> and a list of values </w:t>
       </w:r>
@@ -1192,6 +1247,7 @@
           <w:color w:val="000000"/>
           <w:sz w:val="20"/>
           <w:szCs w:val="20"/>
+          <w:highlight w:val="cyan"/>
         </w:rPr>
         <w:t>a</w:t>
       </w:r>
@@ -1201,6 +1257,7 @@
           <w:color w:val="000000"/>
           <w:sz w:val="21"/>
           <w:szCs w:val="21"/>
+          <w:highlight w:val="cyan"/>
         </w:rPr>
         <w:t>, and returns </w:t>
       </w:r>
@@ -1211,6 +1268,7 @@
           <w:color w:val="000000"/>
           <w:sz w:val="20"/>
           <w:szCs w:val="20"/>
+          <w:highlight w:val="cyan"/>
         </w:rPr>
         <w:t>True</w:t>
       </w:r>
@@ -1220,6 +1278,7 @@
           <w:color w:val="000000"/>
           <w:sz w:val="21"/>
           <w:szCs w:val="21"/>
+          <w:highlight w:val="cyan"/>
         </w:rPr>
         <w:t>if</w:t>
       </w:r>
@@ -1230,6 +1289,7 @@
           <w:color w:val="000000"/>
           <w:sz w:val="21"/>
           <w:szCs w:val="21"/>
+          <w:highlight w:val="cyan"/>
         </w:rPr>
         <w:t> </w:t>
       </w:r>
@@ -1239,6 +1299,7 @@
           <w:color w:val="000000"/>
           <w:sz w:val="20"/>
           <w:szCs w:val="20"/>
+          <w:highlight w:val="cyan"/>
         </w:rPr>
         <w:t>x</w:t>
       </w:r>
@@ -1248,6 +1309,7 @@
           <w:color w:val="000000"/>
           <w:sz w:val="21"/>
           <w:szCs w:val="21"/>
+          <w:highlight w:val="cyan"/>
         </w:rPr>
         <w:t> is a member of </w:t>
       </w:r>
@@ -1257,6 +1319,7 @@
           <w:color w:val="000000"/>
           <w:sz w:val="20"/>
           <w:szCs w:val="20"/>
+          <w:highlight w:val="cyan"/>
         </w:rPr>
         <w:t>a</w:t>
       </w:r>
@@ -1266,6 +1329,7 @@
           <w:color w:val="000000"/>
           <w:sz w:val="21"/>
           <w:szCs w:val="21"/>
+          <w:highlight w:val="cyan"/>
         </w:rPr>
         <w:t>, </w:t>
       </w:r>
@@ -1275,6 +1339,7 @@
           <w:color w:val="000000"/>
           <w:sz w:val="20"/>
           <w:szCs w:val="20"/>
+          <w:highlight w:val="cyan"/>
         </w:rPr>
         <w:t>False</w:t>
       </w:r>
@@ -1284,6 +1349,7 @@
           <w:color w:val="000000"/>
           <w:sz w:val="21"/>
           <w:szCs w:val="21"/>
+          <w:highlight w:val="cyan"/>
         </w:rPr>
         <w:t> otherwise. (Note that this is exactly what the </w:t>
       </w:r>
@@ -1293,6 +1359,7 @@
           <w:color w:val="000000"/>
           <w:sz w:val="20"/>
           <w:szCs w:val="20"/>
+          <w:highlight w:val="cyan"/>
         </w:rPr>
         <w:t>in</w:t>
       </w:r>
@@ -1302,6 +1369,7 @@
           <w:color w:val="000000"/>
           <w:sz w:val="21"/>
           <w:szCs w:val="21"/>
+          <w:highlight w:val="cyan"/>
         </w:rPr>
         <w:t> operator does, but for the sake of the exercise you should pretend Python did not have this operator.)</w:t>
       </w:r>
@@ -1319,6 +1387,7 @@
           <w:color w:val="000000"/>
           <w:sz w:val="21"/>
           <w:szCs w:val="21"/>
+          <w:highlight w:val="cyan"/>
         </w:rPr>
       </w:pPr>
       <w:r>
@@ -1327,6 +1396,7 @@
           <w:color w:val="000000"/>
           <w:sz w:val="21"/>
           <w:szCs w:val="21"/>
+          <w:highlight w:val="cyan"/>
         </w:rPr>
         <w:t>Define a function </w:t>
       </w:r>
@@ -1337,6 +1407,7 @@
           <w:color w:val="000000"/>
           <w:sz w:val="20"/>
           <w:szCs w:val="20"/>
+          <w:highlight w:val="cyan"/>
         </w:rPr>
         <w:t>overlapping(</w:t>
       </w:r>
@@ -1347,6 +1418,7 @@
           <w:color w:val="000000"/>
           <w:sz w:val="20"/>
           <w:szCs w:val="20"/>
+          <w:highlight w:val="cyan"/>
         </w:rPr>
         <w:t>)</w:t>
       </w:r>
@@ -1356,27 +1428,18 @@
           <w:color w:val="000000"/>
           <w:sz w:val="21"/>
           <w:szCs w:val="21"/>
-        </w:rPr>
-        <w:t> that takes two lists and retur</w:t>
-      </w:r>
-      <w:bookmarkStart w:id="0" w:name="_GoBack"/>
-      <w:bookmarkEnd w:id="0"/>
-      <w:r>
-        <w:rPr>
-          <w:rFonts w:ascii="Arial" w:hAnsi="Arial" w:cs="Times New Roman"/>
-          <w:color w:val="000000"/>
-          <w:sz w:val="21"/>
-          <w:szCs w:val="21"/>
-        </w:rPr>
-        <w:t>ns True if they have at least one member in common, False otherwise. You may use your </w:t>
-      </w:r>
-      <w:proofErr w:type="spellStart"/>
-      <w:r>
-        <w:rPr>
-          <w:rFonts w:ascii="Courier" w:hAnsi="Courier" w:cs="Courier"/>
-          <w:color w:val="000000"/>
-          <w:sz w:val="20"/>
-          <w:szCs w:val="20"/>
+          <w:highlight w:val="cyan"/>
+        </w:rPr>
+        <w:t> that takes two lists and returns True if they have at least one member in common, False otherwise. You may use your </w:t>
+      </w:r>
+      <w:proofErr w:type="spellStart"/>
+      <w:r>
+        <w:rPr>
+          <w:rFonts w:ascii="Courier" w:hAnsi="Courier" w:cs="Courier"/>
+          <w:color w:val="000000"/>
+          <w:sz w:val="20"/>
+          <w:szCs w:val="20"/>
+          <w:highlight w:val="cyan"/>
         </w:rPr>
         <w:t>is_</w:t>
       </w:r>
@@ -1387,6 +1450,7 @@
           <w:color w:val="000000"/>
           <w:sz w:val="20"/>
           <w:szCs w:val="20"/>
+          <w:highlight w:val="cyan"/>
         </w:rPr>
         <w:t>member</w:t>
       </w:r>
@@ -1397,6 +1461,7 @@
           <w:color w:val="000000"/>
           <w:sz w:val="20"/>
           <w:szCs w:val="20"/>
+          <w:highlight w:val="cyan"/>
         </w:rPr>
         <w:t>(</w:t>
       </w:r>
@@ -1407,6 +1472,7 @@
           <w:color w:val="000000"/>
           <w:sz w:val="20"/>
           <w:szCs w:val="20"/>
+          <w:highlight w:val="cyan"/>
         </w:rPr>
         <w:t>)</w:t>
       </w:r>
@@ -1416,6 +1482,7 @@
           <w:color w:val="000000"/>
           <w:sz w:val="21"/>
           <w:szCs w:val="21"/>
+          <w:highlight w:val="cyan"/>
         </w:rPr>
         <w:t> function, or the </w:t>
       </w:r>
@@ -1425,6 +1492,7 @@
           <w:color w:val="000000"/>
           <w:sz w:val="20"/>
           <w:szCs w:val="20"/>
+          <w:highlight w:val="cyan"/>
         </w:rPr>
         <w:t>in</w:t>
       </w:r>
@@ -1434,6 +1502,7 @@
           <w:color w:val="000000"/>
           <w:sz w:val="21"/>
           <w:szCs w:val="21"/>
+          <w:highlight w:val="cyan"/>
         </w:rPr>
         <w:t> operator, but for the sake of the exercise, you should (also) write it using two nested for-loops.</w:t>
       </w:r>
@@ -1451,6 +1520,7 @@
           <w:color w:val="000000"/>
           <w:sz w:val="21"/>
           <w:szCs w:val="21"/>
+          <w:highlight w:val="cyan"/>
         </w:rPr>
       </w:pPr>
       <w:r>
@@ -1459,6 +1529,7 @@
           <w:color w:val="000000"/>
           <w:sz w:val="21"/>
           <w:szCs w:val="21"/>
+          <w:highlight w:val="cyan"/>
         </w:rPr>
         <w:t>Define a function </w:t>
       </w:r>
@@ -1469,6 +1540,7 @@
           <w:color w:val="000000"/>
           <w:sz w:val="20"/>
           <w:szCs w:val="20"/>
+          <w:highlight w:val="cyan"/>
         </w:rPr>
         <w:t>generate_n_</w:t>
       </w:r>
@@ -1479,6 +1551,7 @@
           <w:color w:val="000000"/>
           <w:sz w:val="20"/>
           <w:szCs w:val="20"/>
+          <w:highlight w:val="cyan"/>
         </w:rPr>
         <w:t>chars</w:t>
       </w:r>
@@ -1489,6 +1562,7 @@
           <w:color w:val="000000"/>
           <w:sz w:val="20"/>
           <w:szCs w:val="20"/>
+          <w:highlight w:val="cyan"/>
         </w:rPr>
         <w:t>(</w:t>
       </w:r>
@@ -1499,6 +1573,7 @@
           <w:color w:val="000000"/>
           <w:sz w:val="20"/>
           <w:szCs w:val="20"/>
+          <w:highlight w:val="cyan"/>
         </w:rPr>
         <w:t>)</w:t>
       </w:r>
@@ -1508,6 +1583,7 @@
           <w:color w:val="000000"/>
           <w:sz w:val="21"/>
           <w:szCs w:val="21"/>
+          <w:highlight w:val="cyan"/>
         </w:rPr>
         <w:t> that takes an integer </w:t>
       </w:r>
@@ -1517,6 +1593,7 @@
           <w:color w:val="000000"/>
           <w:sz w:val="20"/>
           <w:szCs w:val="20"/>
+          <w:highlight w:val="cyan"/>
         </w:rPr>
         <w:t>n</w:t>
       </w:r>
@@ -1526,6 +1603,7 @@
           <w:color w:val="000000"/>
           <w:sz w:val="21"/>
           <w:szCs w:val="21"/>
+          <w:highlight w:val="cyan"/>
         </w:rPr>
         <w:t> and a character </w:t>
       </w:r>
@@ -1535,6 +1613,7 @@
           <w:color w:val="000000"/>
           <w:sz w:val="20"/>
           <w:szCs w:val="20"/>
+          <w:highlight w:val="cyan"/>
         </w:rPr>
         <w:t>c</w:t>
       </w:r>
@@ -1544,6 +1623,7 @@
           <w:color w:val="000000"/>
           <w:sz w:val="21"/>
           <w:szCs w:val="21"/>
+          <w:highlight w:val="cyan"/>
         </w:rPr>
         <w:t> and returns a string, </w:t>
       </w:r>
@@ -1553,6 +1633,7 @@
           <w:color w:val="000000"/>
           <w:sz w:val="20"/>
           <w:szCs w:val="20"/>
+          <w:highlight w:val="cyan"/>
         </w:rPr>
         <w:t>n</w:t>
       </w:r>
@@ -1562,6 +1643,7 @@
           <w:color w:val="000000"/>
           <w:sz w:val="21"/>
           <w:szCs w:val="21"/>
+          <w:highlight w:val="cyan"/>
         </w:rPr>
         <w:t> characters long, consisting only of </w:t>
       </w:r>
@@ -1572,6 +1654,7 @@
           <w:color w:val="000000"/>
           <w:sz w:val="20"/>
           <w:szCs w:val="20"/>
+          <w:highlight w:val="cyan"/>
         </w:rPr>
         <w:t>c</w:t>
       </w:r>
@@ -1581,6 +1664,7 @@
           <w:color w:val="000000"/>
           <w:sz w:val="21"/>
           <w:szCs w:val="21"/>
+          <w:highlight w:val="cyan"/>
         </w:rPr>
         <w:t>:s</w:t>
       </w:r>
@@ -1591,6 +1675,7 @@
           <w:color w:val="000000"/>
           <w:sz w:val="21"/>
           <w:szCs w:val="21"/>
+          <w:highlight w:val="cyan"/>
         </w:rPr>
         <w:t>. For example, </w:t>
       </w:r>
@@ -1601,6 +1686,7 @@
           <w:color w:val="000000"/>
           <w:sz w:val="20"/>
           <w:szCs w:val="20"/>
+          <w:highlight w:val="cyan"/>
         </w:rPr>
         <w:t>generate_n_</w:t>
       </w:r>
@@ -1611,6 +1697,7 @@
           <w:color w:val="000000"/>
           <w:sz w:val="20"/>
           <w:szCs w:val="20"/>
+          <w:highlight w:val="cyan"/>
         </w:rPr>
         <w:t>chars</w:t>
       </w:r>
@@ -1621,6 +1708,7 @@
           <w:color w:val="000000"/>
           <w:sz w:val="20"/>
           <w:szCs w:val="20"/>
+          <w:highlight w:val="cyan"/>
         </w:rPr>
         <w:t>(</w:t>
       </w:r>
@@ -1631,6 +1719,7 @@
           <w:color w:val="000000"/>
           <w:sz w:val="20"/>
           <w:szCs w:val="20"/>
+          <w:highlight w:val="cyan"/>
         </w:rPr>
         <w:t>5,"x")</w:t>
       </w:r>
@@ -1640,6 +1729,7 @@
           <w:color w:val="000000"/>
           <w:sz w:val="21"/>
           <w:szCs w:val="21"/>
+          <w:highlight w:val="cyan"/>
         </w:rPr>
         <w:t> should return the string </w:t>
       </w:r>
@@ -1649,6 +1739,7 @@
           <w:color w:val="000000"/>
           <w:sz w:val="20"/>
           <w:szCs w:val="20"/>
+          <w:highlight w:val="cyan"/>
         </w:rPr>
         <w:t>"</w:t>
       </w:r>
@@ -1659,6 +1750,7 @@
           <w:color w:val="000000"/>
           <w:sz w:val="20"/>
           <w:szCs w:val="20"/>
+          <w:highlight w:val="cyan"/>
         </w:rPr>
         <w:t>xxxxx</w:t>
       </w:r>
@@ -1669,6 +1761,7 @@
           <w:color w:val="000000"/>
           <w:sz w:val="20"/>
           <w:szCs w:val="20"/>
+          <w:highlight w:val="cyan"/>
         </w:rPr>
         <w:t>"</w:t>
       </w:r>
@@ -1678,6 +1771,7 @@
           <w:color w:val="000000"/>
           <w:sz w:val="21"/>
           <w:szCs w:val="21"/>
+          <w:highlight w:val="cyan"/>
         </w:rPr>
         <w:t>. (Python is unusual in that you can actually write an expression </w:t>
       </w:r>
@@ -1687,6 +1781,7 @@
           <w:color w:val="000000"/>
           <w:sz w:val="20"/>
           <w:szCs w:val="20"/>
+          <w:highlight w:val="cyan"/>
         </w:rPr>
         <w:t>5 * "x"</w:t>
       </w:r>
@@ -1696,6 +1791,7 @@
           <w:color w:val="000000"/>
           <w:sz w:val="21"/>
           <w:szCs w:val="21"/>
+          <w:highlight w:val="cyan"/>
         </w:rPr>
         <w:t> that will evaluate to </w:t>
       </w:r>
@@ -1705,6 +1801,7 @@
           <w:color w:val="000000"/>
           <w:sz w:val="20"/>
           <w:szCs w:val="20"/>
+          <w:highlight w:val="cyan"/>
         </w:rPr>
         <w:t>"</w:t>
       </w:r>
@@ -1715,6 +1812,7 @@
           <w:color w:val="000000"/>
           <w:sz w:val="20"/>
           <w:szCs w:val="20"/>
+          <w:highlight w:val="cyan"/>
         </w:rPr>
         <w:t>xxxxx</w:t>
       </w:r>
@@ -1725,6 +1823,7 @@
           <w:color w:val="000000"/>
           <w:sz w:val="20"/>
           <w:szCs w:val="20"/>
+          <w:highlight w:val="cyan"/>
         </w:rPr>
         <w:t>"</w:t>
       </w:r>
@@ -1734,6 +1833,7 @@
           <w:color w:val="000000"/>
           <w:sz w:val="21"/>
           <w:szCs w:val="21"/>
+          <w:highlight w:val="cyan"/>
         </w:rPr>
         <w:t>. For the sake of the exercise you should ignore that the problem can be solved in this manner.)</w:t>
       </w:r>
@@ -1751,14 +1851,18 @@
           <w:color w:val="000000"/>
           <w:sz w:val="21"/>
           <w:szCs w:val="21"/>
+          <w:highlight w:val="cyan"/>
         </w:rPr>
       </w:pPr>
-      <w:r>
-        <w:rPr>
-          <w:rFonts w:ascii="Arial" w:hAnsi="Arial" w:cs="Times New Roman"/>
-          <w:color w:val="000000"/>
-          <w:sz w:val="21"/>
-          <w:szCs w:val="21"/>
+      <w:bookmarkStart w:id="0" w:name="_GoBack"/>
+      <w:bookmarkEnd w:id="0"/>
+      <w:r>
+        <w:rPr>
+          <w:rFonts w:ascii="Arial" w:hAnsi="Arial" w:cs="Times New Roman"/>
+          <w:color w:val="000000"/>
+          <w:sz w:val="21"/>
+          <w:szCs w:val="21"/>
+          <w:highlight w:val="cyan"/>
         </w:rPr>
         <w:t>Define a </w:t>
       </w:r>
@@ -1770,6 +1874,7 @@
           <w:color w:val="000000"/>
           <w:sz w:val="21"/>
           <w:szCs w:val="21"/>
+          <w:highlight w:val="cyan"/>
         </w:rPr>
         <w:t>procedure</w:t>
       </w:r>
@@ -1779,6 +1884,7 @@
           <w:color w:val="000000"/>
           <w:sz w:val="21"/>
           <w:szCs w:val="21"/>
+          <w:highlight w:val="cyan"/>
         </w:rPr>
         <w:t> </w:t>
       </w:r>
@@ -1789,6 +1895,7 @@
           <w:color w:val="000000"/>
           <w:sz w:val="20"/>
           <w:szCs w:val="20"/>
+          <w:highlight w:val="cyan"/>
         </w:rPr>
         <w:t>histogram(</w:t>
       </w:r>
@@ -1799,6 +1906,7 @@
           <w:color w:val="000000"/>
           <w:sz w:val="20"/>
           <w:szCs w:val="20"/>
+          <w:highlight w:val="cyan"/>
         </w:rPr>
         <w:t>)</w:t>
       </w:r>
@@ -1808,6 +1916,7 @@
           <w:color w:val="000000"/>
           <w:sz w:val="21"/>
           <w:szCs w:val="21"/>
+          <w:highlight w:val="cyan"/>
         </w:rPr>
         <w:t xml:space="preserve"> that takes a list of integers and prints a histogram to the screen. For </w:t>
       </w:r>
@@ -1818,6 +1927,7 @@
           <w:color w:val="000000"/>
           <w:sz w:val="21"/>
           <w:szCs w:val="21"/>
+          <w:highlight w:val="cyan"/>
         </w:rPr>
         <w:t>example</w:t>
       </w:r>
@@ -1828,6 +1938,7 @@
           <w:color w:val="000000"/>
           <w:sz w:val="21"/>
           <w:szCs w:val="21"/>
+          <w:highlight w:val="cyan"/>
         </w:rPr>
         <w:t>,</w:t>
       </w:r>
@@ -1837,6 +1948,7 @@
           <w:color w:val="000000"/>
           <w:sz w:val="20"/>
           <w:szCs w:val="20"/>
+          <w:highlight w:val="cyan"/>
         </w:rPr>
         <w:t>histogram</w:t>
       </w:r>
@@ -1848,6 +1960,7 @@
           <w:color w:val="000000"/>
           <w:sz w:val="20"/>
           <w:szCs w:val="20"/>
+          <w:highlight w:val="cyan"/>
         </w:rPr>
         <w:t>([4, 9, 7])</w:t>
       </w:r>
@@ -1857,6 +1970,7 @@
           <w:color w:val="000000"/>
           <w:sz w:val="21"/>
           <w:szCs w:val="21"/>
+          <w:highlight w:val="cyan"/>
         </w:rPr>
         <w:t> should print the following:</w:t>
       </w:r>
@@ -1896,6 +2010,7 @@
           <w:color w:val="000000"/>
           <w:sz w:val="20"/>
           <w:szCs w:val="20"/>
+          <w:highlight w:val="cyan"/>
         </w:rPr>
         <w:lastRenderedPageBreak/>
         <w:t>**** ********* *******</w:t>

</xml_diff>

<commit_message>
Add ex 18 pangram function and update ex list
</commit_message>
<xml_diff>
--- a/46-Simple-Ex/46 Simple Python Exercises.docx
+++ b/46-Simple-Ex/46 Simple Python Exercises.docx
@@ -664,7 +664,7 @@
           <w:color w:val="000000"/>
           <w:sz w:val="21"/>
           <w:szCs w:val="21"/>
-          <w:highlight w:val="cyan"/>
+          <w:highlight w:val="yellow"/>
         </w:rPr>
       </w:pPr>
       <w:r>
@@ -673,7 +673,7 @@
           <w:color w:val="000000"/>
           <w:sz w:val="21"/>
           <w:szCs w:val="21"/>
-          <w:highlight w:val="cyan"/>
+          <w:highlight w:val="yellow"/>
         </w:rPr>
         <w:t>Define a function </w:t>
       </w:r>
@@ -684,7 +684,7 @@
           <w:color w:val="000000"/>
           <w:sz w:val="20"/>
           <w:szCs w:val="20"/>
-          <w:highlight w:val="cyan"/>
+          <w:highlight w:val="yellow"/>
         </w:rPr>
         <w:t>sum(</w:t>
       </w:r>
@@ -695,7 +695,7 @@
           <w:color w:val="000000"/>
           <w:sz w:val="20"/>
           <w:szCs w:val="20"/>
-          <w:highlight w:val="cyan"/>
+          <w:highlight w:val="yellow"/>
         </w:rPr>
         <w:t>)</w:t>
       </w:r>
@@ -705,7 +705,7 @@
           <w:color w:val="000000"/>
           <w:sz w:val="21"/>
           <w:szCs w:val="21"/>
-          <w:highlight w:val="cyan"/>
+          <w:highlight w:val="yellow"/>
         </w:rPr>
         <w:t> and a function </w:t>
       </w:r>
@@ -715,7 +715,7 @@
           <w:color w:val="000000"/>
           <w:sz w:val="20"/>
           <w:szCs w:val="20"/>
-          <w:highlight w:val="cyan"/>
+          <w:highlight w:val="yellow"/>
         </w:rPr>
         <w:t>multiply()</w:t>
       </w:r>
@@ -725,7 +725,7 @@
           <w:color w:val="000000"/>
           <w:sz w:val="21"/>
           <w:szCs w:val="21"/>
-          <w:highlight w:val="cyan"/>
+          <w:highlight w:val="yellow"/>
         </w:rPr>
         <w:t> that sums and multiplies (respectively) all the numbers in a list of numbers. For example, </w:t>
       </w:r>
@@ -736,7 +736,7 @@
           <w:color w:val="000000"/>
           <w:sz w:val="20"/>
           <w:szCs w:val="20"/>
-          <w:highlight w:val="cyan"/>
+          <w:highlight w:val="yellow"/>
         </w:rPr>
         <w:t>sum(</w:t>
       </w:r>
@@ -747,7 +747,7 @@
           <w:color w:val="000000"/>
           <w:sz w:val="20"/>
           <w:szCs w:val="20"/>
-          <w:highlight w:val="cyan"/>
+          <w:highlight w:val="yellow"/>
         </w:rPr>
         <w:t>[1, 2, 3, 4])</w:t>
       </w:r>
@@ -757,7 +757,7 @@
           <w:color w:val="000000"/>
           <w:sz w:val="21"/>
           <w:szCs w:val="21"/>
-          <w:highlight w:val="cyan"/>
+          <w:highlight w:val="yellow"/>
         </w:rPr>
         <w:t> should return </w:t>
       </w:r>
@@ -767,7 +767,7 @@
           <w:color w:val="000000"/>
           <w:sz w:val="20"/>
           <w:szCs w:val="20"/>
-          <w:highlight w:val="cyan"/>
+          <w:highlight w:val="yellow"/>
         </w:rPr>
         <w:t>10</w:t>
       </w:r>
@@ -777,7 +777,7 @@
           <w:color w:val="000000"/>
           <w:sz w:val="21"/>
           <w:szCs w:val="21"/>
-          <w:highlight w:val="cyan"/>
+          <w:highlight w:val="yellow"/>
         </w:rPr>
         <w:t>, and </w:t>
       </w:r>
@@ -787,7 +787,7 @@
           <w:color w:val="000000"/>
           <w:sz w:val="20"/>
           <w:szCs w:val="20"/>
-          <w:highlight w:val="cyan"/>
+          <w:highlight w:val="yellow"/>
         </w:rPr>
         <w:t>multiply([1, 2, 3, 4])</w:t>
       </w:r>
@@ -797,7 +797,7 @@
           <w:color w:val="000000"/>
           <w:sz w:val="21"/>
           <w:szCs w:val="21"/>
-          <w:highlight w:val="cyan"/>
+          <w:highlight w:val="yellow"/>
         </w:rPr>
         <w:t> should return </w:t>
       </w:r>
@@ -807,7 +807,7 @@
           <w:color w:val="000000"/>
           <w:sz w:val="20"/>
           <w:szCs w:val="20"/>
-          <w:highlight w:val="cyan"/>
+          <w:highlight w:val="yellow"/>
         </w:rPr>
         <w:t>24</w:t>
       </w:r>
@@ -817,9 +817,63 @@
           <w:color w:val="000000"/>
           <w:sz w:val="21"/>
           <w:szCs w:val="21"/>
-          <w:highlight w:val="cyan"/>
+          <w:highlight w:val="yellow"/>
         </w:rPr>
         <w:t>.</w:t>
+      </w:r>
+      <w:r>
+        <w:rPr>
+          <w:rFonts w:ascii="Arial" w:hAnsi="Arial" w:cs="Times New Roman"/>
+          <w:color w:val="000000"/>
+          <w:sz w:val="21"/>
+          <w:szCs w:val="21"/>
+          <w:highlight w:val="yellow"/>
+        </w:rPr>
+        <w:t xml:space="preserve"> &lt;-</w:t>
+      </w:r>
+      <w:proofErr w:type="gramStart"/>
+      <w:r>
+        <w:rPr>
+          <w:rFonts w:ascii="Arial" w:hAnsi="Arial" w:cs="Times New Roman"/>
+          <w:color w:val="000000"/>
+          <w:sz w:val="21"/>
+          <w:szCs w:val="21"/>
+          <w:highlight w:val="yellow"/>
+        </w:rPr>
+        <w:t>wanted</w:t>
+      </w:r>
+      <w:proofErr w:type="gramEnd"/>
+      <w:r>
+        <w:rPr>
+          <w:rFonts w:ascii="Arial" w:hAnsi="Arial" w:cs="Times New Roman"/>
+          <w:color w:val="000000"/>
+          <w:sz w:val="21"/>
+          <w:szCs w:val="21"/>
+          <w:highlight w:val="yellow"/>
+        </w:rPr>
+        <w:t xml:space="preserve"> to see if </w:t>
+      </w:r>
+      <w:proofErr w:type="spellStart"/>
+      <w:r>
+        <w:rPr>
+          <w:rFonts w:ascii="Arial" w:hAnsi="Arial" w:cs="Times New Roman"/>
+          <w:color w:val="000000"/>
+          <w:sz w:val="21"/>
+          <w:szCs w:val="21"/>
+          <w:highlight w:val="yellow"/>
+        </w:rPr>
+        <w:t>varargs</w:t>
+      </w:r>
+      <w:proofErr w:type="spellEnd"/>
+      <w:r>
+        <w:rPr>
+          <w:rFonts w:ascii="Arial" w:hAnsi="Arial" w:cs="Times New Roman"/>
+          <w:color w:val="000000"/>
+          <w:sz w:val="21"/>
+          <w:szCs w:val="21"/>
+          <w:highlight w:val="yellow"/>
+        </w:rPr>
+        <w:t xml:space="preserve"> works</w:t>
       </w:r>
     </w:p>
     <w:p>
@@ -1520,7 +1574,7 @@
           <w:color w:val="000000"/>
           <w:sz w:val="21"/>
           <w:szCs w:val="21"/>
-          <w:highlight w:val="cyan"/>
+          <w:highlight w:val="yellow"/>
         </w:rPr>
       </w:pPr>
       <w:r>
@@ -1529,7 +1583,7 @@
           <w:color w:val="000000"/>
           <w:sz w:val="21"/>
           <w:szCs w:val="21"/>
-          <w:highlight w:val="cyan"/>
+          <w:highlight w:val="yellow"/>
         </w:rPr>
         <w:t>Define a function </w:t>
       </w:r>
@@ -1540,7 +1594,7 @@
           <w:color w:val="000000"/>
           <w:sz w:val="20"/>
           <w:szCs w:val="20"/>
-          <w:highlight w:val="cyan"/>
+          <w:highlight w:val="yellow"/>
         </w:rPr>
         <w:t>generate_n_</w:t>
       </w:r>
@@ -1551,7 +1605,7 @@
           <w:color w:val="000000"/>
           <w:sz w:val="20"/>
           <w:szCs w:val="20"/>
-          <w:highlight w:val="cyan"/>
+          <w:highlight w:val="yellow"/>
         </w:rPr>
         <w:t>chars</w:t>
       </w:r>
@@ -1562,7 +1616,7 @@
           <w:color w:val="000000"/>
           <w:sz w:val="20"/>
           <w:szCs w:val="20"/>
-          <w:highlight w:val="cyan"/>
+          <w:highlight w:val="yellow"/>
         </w:rPr>
         <w:t>(</w:t>
       </w:r>
@@ -1573,7 +1627,7 @@
           <w:color w:val="000000"/>
           <w:sz w:val="20"/>
           <w:szCs w:val="20"/>
-          <w:highlight w:val="cyan"/>
+          <w:highlight w:val="yellow"/>
         </w:rPr>
         <w:t>)</w:t>
       </w:r>
@@ -1583,7 +1637,7 @@
           <w:color w:val="000000"/>
           <w:sz w:val="21"/>
           <w:szCs w:val="21"/>
-          <w:highlight w:val="cyan"/>
+          <w:highlight w:val="yellow"/>
         </w:rPr>
         <w:t> that takes an integer </w:t>
       </w:r>
@@ -1593,7 +1647,7 @@
           <w:color w:val="000000"/>
           <w:sz w:val="20"/>
           <w:szCs w:val="20"/>
-          <w:highlight w:val="cyan"/>
+          <w:highlight w:val="yellow"/>
         </w:rPr>
         <w:t>n</w:t>
       </w:r>
@@ -1603,7 +1657,7 @@
           <w:color w:val="000000"/>
           <w:sz w:val="21"/>
           <w:szCs w:val="21"/>
-          <w:highlight w:val="cyan"/>
+          <w:highlight w:val="yellow"/>
         </w:rPr>
         <w:t> and a character </w:t>
       </w:r>
@@ -1613,7 +1667,7 @@
           <w:color w:val="000000"/>
           <w:sz w:val="20"/>
           <w:szCs w:val="20"/>
-          <w:highlight w:val="cyan"/>
+          <w:highlight w:val="yellow"/>
         </w:rPr>
         <w:t>c</w:t>
       </w:r>
@@ -1623,7 +1677,7 @@
           <w:color w:val="000000"/>
           <w:sz w:val="21"/>
           <w:szCs w:val="21"/>
-          <w:highlight w:val="cyan"/>
+          <w:highlight w:val="yellow"/>
         </w:rPr>
         <w:t> and returns a string, </w:t>
       </w:r>
@@ -1633,7 +1687,7 @@
           <w:color w:val="000000"/>
           <w:sz w:val="20"/>
           <w:szCs w:val="20"/>
-          <w:highlight w:val="cyan"/>
+          <w:highlight w:val="yellow"/>
         </w:rPr>
         <w:t>n</w:t>
       </w:r>
@@ -1643,7 +1697,7 @@
           <w:color w:val="000000"/>
           <w:sz w:val="21"/>
           <w:szCs w:val="21"/>
-          <w:highlight w:val="cyan"/>
+          <w:highlight w:val="yellow"/>
         </w:rPr>
         <w:t> characters long, consisting only of </w:t>
       </w:r>
@@ -1654,7 +1708,7 @@
           <w:color w:val="000000"/>
           <w:sz w:val="20"/>
           <w:szCs w:val="20"/>
-          <w:highlight w:val="cyan"/>
+          <w:highlight w:val="yellow"/>
         </w:rPr>
         <w:t>c</w:t>
       </w:r>
@@ -1664,7 +1718,7 @@
           <w:color w:val="000000"/>
           <w:sz w:val="21"/>
           <w:szCs w:val="21"/>
-          <w:highlight w:val="cyan"/>
+          <w:highlight w:val="yellow"/>
         </w:rPr>
         <w:t>:s</w:t>
       </w:r>
@@ -1675,7 +1729,7 @@
           <w:color w:val="000000"/>
           <w:sz w:val="21"/>
           <w:szCs w:val="21"/>
-          <w:highlight w:val="cyan"/>
+          <w:highlight w:val="yellow"/>
         </w:rPr>
         <w:t>. For example, </w:t>
       </w:r>
@@ -1686,7 +1740,7 @@
           <w:color w:val="000000"/>
           <w:sz w:val="20"/>
           <w:szCs w:val="20"/>
-          <w:highlight w:val="cyan"/>
+          <w:highlight w:val="yellow"/>
         </w:rPr>
         <w:t>generate_n_</w:t>
       </w:r>
@@ -1697,7 +1751,7 @@
           <w:color w:val="000000"/>
           <w:sz w:val="20"/>
           <w:szCs w:val="20"/>
-          <w:highlight w:val="cyan"/>
+          <w:highlight w:val="yellow"/>
         </w:rPr>
         <w:t>chars</w:t>
       </w:r>
@@ -1708,7 +1762,7 @@
           <w:color w:val="000000"/>
           <w:sz w:val="20"/>
           <w:szCs w:val="20"/>
-          <w:highlight w:val="cyan"/>
+          <w:highlight w:val="yellow"/>
         </w:rPr>
         <w:t>(</w:t>
       </w:r>
@@ -1719,7 +1773,7 @@
           <w:color w:val="000000"/>
           <w:sz w:val="20"/>
           <w:szCs w:val="20"/>
-          <w:highlight w:val="cyan"/>
+          <w:highlight w:val="yellow"/>
         </w:rPr>
         <w:t>5,"x")</w:t>
       </w:r>
@@ -1729,7 +1783,7 @@
           <w:color w:val="000000"/>
           <w:sz w:val="21"/>
           <w:szCs w:val="21"/>
-          <w:highlight w:val="cyan"/>
+          <w:highlight w:val="yellow"/>
         </w:rPr>
         <w:t> should return the string </w:t>
       </w:r>
@@ -1739,7 +1793,7 @@
           <w:color w:val="000000"/>
           <w:sz w:val="20"/>
           <w:szCs w:val="20"/>
-          <w:highlight w:val="cyan"/>
+          <w:highlight w:val="yellow"/>
         </w:rPr>
         <w:t>"</w:t>
       </w:r>
@@ -1750,7 +1804,7 @@
           <w:color w:val="000000"/>
           <w:sz w:val="20"/>
           <w:szCs w:val="20"/>
-          <w:highlight w:val="cyan"/>
+          <w:highlight w:val="yellow"/>
         </w:rPr>
         <w:t>xxxxx</w:t>
       </w:r>
@@ -1761,7 +1815,7 @@
           <w:color w:val="000000"/>
           <w:sz w:val="20"/>
           <w:szCs w:val="20"/>
-          <w:highlight w:val="cyan"/>
+          <w:highlight w:val="yellow"/>
         </w:rPr>
         <w:t>"</w:t>
       </w:r>
@@ -1771,7 +1825,7 @@
           <w:color w:val="000000"/>
           <w:sz w:val="21"/>
           <w:szCs w:val="21"/>
-          <w:highlight w:val="cyan"/>
+          <w:highlight w:val="yellow"/>
         </w:rPr>
         <w:t>. (Python is unusual in that you can actually write an expression </w:t>
       </w:r>
@@ -1781,7 +1835,7 @@
           <w:color w:val="000000"/>
           <w:sz w:val="20"/>
           <w:szCs w:val="20"/>
-          <w:highlight w:val="cyan"/>
+          <w:highlight w:val="yellow"/>
         </w:rPr>
         <w:t>5 * "x"</w:t>
       </w:r>
@@ -1791,7 +1845,7 @@
           <w:color w:val="000000"/>
           <w:sz w:val="21"/>
           <w:szCs w:val="21"/>
-          <w:highlight w:val="cyan"/>
+          <w:highlight w:val="yellow"/>
         </w:rPr>
         <w:t> that will evaluate to </w:t>
       </w:r>
@@ -1801,7 +1855,7 @@
           <w:color w:val="000000"/>
           <w:sz w:val="20"/>
           <w:szCs w:val="20"/>
-          <w:highlight w:val="cyan"/>
+          <w:highlight w:val="yellow"/>
         </w:rPr>
         <w:t>"</w:t>
       </w:r>
@@ -1812,7 +1866,7 @@
           <w:color w:val="000000"/>
           <w:sz w:val="20"/>
           <w:szCs w:val="20"/>
-          <w:highlight w:val="cyan"/>
+          <w:highlight w:val="yellow"/>
         </w:rPr>
         <w:t>xxxxx</w:t>
       </w:r>
@@ -1823,7 +1877,7 @@
           <w:color w:val="000000"/>
           <w:sz w:val="20"/>
           <w:szCs w:val="20"/>
-          <w:highlight w:val="cyan"/>
+          <w:highlight w:val="yellow"/>
         </w:rPr>
         <w:t>"</w:t>
       </w:r>
@@ -1833,9 +1887,41 @@
           <w:color w:val="000000"/>
           <w:sz w:val="21"/>
           <w:szCs w:val="21"/>
-          <w:highlight w:val="cyan"/>
+          <w:highlight w:val="yellow"/>
         </w:rPr>
         <w:t>. For the sake of the exercise you should ignore that the problem can be solved in this manner.)</w:t>
+      </w:r>
+      <w:r>
+        <w:rPr>
+          <w:rFonts w:ascii="Arial" w:hAnsi="Arial" w:cs="Times New Roman"/>
+          <w:color w:val="000000"/>
+          <w:sz w:val="21"/>
+          <w:szCs w:val="21"/>
+          <w:highlight w:val="yellow"/>
+        </w:rPr>
+        <w:t xml:space="preserve"> &lt;-</w:t>
+      </w:r>
+      <w:proofErr w:type="gramStart"/>
+      <w:r>
+        <w:rPr>
+          <w:rFonts w:ascii="Arial" w:hAnsi="Arial" w:cs="Times New Roman"/>
+          <w:color w:val="000000"/>
+          <w:sz w:val="21"/>
+          <w:szCs w:val="21"/>
+          <w:highlight w:val="yellow"/>
+        </w:rPr>
+        <w:t>wanted</w:t>
+      </w:r>
+      <w:proofErr w:type="gramEnd"/>
+      <w:r>
+        <w:rPr>
+          <w:rFonts w:ascii="Arial" w:hAnsi="Arial" w:cs="Times New Roman"/>
+          <w:color w:val="000000"/>
+          <w:sz w:val="21"/>
+          <w:szCs w:val="21"/>
+          <w:highlight w:val="yellow"/>
+        </w:rPr>
+        <w:t xml:space="preserve"> to add exceptions, and see if range() would be faster than current method</w:t>
       </w:r>
     </w:p>
     <w:p>
@@ -1851,19 +1937,18 @@
           <w:color w:val="000000"/>
           <w:sz w:val="21"/>
           <w:szCs w:val="21"/>
-          <w:highlight w:val="cyan"/>
+          <w:highlight w:val="yellow"/>
         </w:rPr>
       </w:pPr>
-      <w:bookmarkStart w:id="0" w:name="_GoBack"/>
-      <w:bookmarkEnd w:id="0"/>
-      <w:r>
-        <w:rPr>
-          <w:rFonts w:ascii="Arial" w:hAnsi="Arial" w:cs="Times New Roman"/>
-          <w:color w:val="000000"/>
-          <w:sz w:val="21"/>
-          <w:szCs w:val="21"/>
-          <w:highlight w:val="cyan"/>
-        </w:rPr>
+      <w:r>
+        <w:rPr>
+          <w:rFonts w:ascii="Arial" w:hAnsi="Arial" w:cs="Times New Roman"/>
+          <w:color w:val="000000"/>
+          <w:sz w:val="21"/>
+          <w:szCs w:val="21"/>
+          <w:highlight w:val="yellow"/>
+        </w:rPr>
+        <w:lastRenderedPageBreak/>
         <w:t>Define a </w:t>
       </w:r>
       <w:r>
@@ -1874,7 +1959,7 @@
           <w:color w:val="000000"/>
           <w:sz w:val="21"/>
           <w:szCs w:val="21"/>
-          <w:highlight w:val="cyan"/>
+          <w:highlight w:val="yellow"/>
         </w:rPr>
         <w:t>procedure</w:t>
       </w:r>
@@ -1884,7 +1969,7 @@
           <w:color w:val="000000"/>
           <w:sz w:val="21"/>
           <w:szCs w:val="21"/>
-          <w:highlight w:val="cyan"/>
+          <w:highlight w:val="yellow"/>
         </w:rPr>
         <w:t> </w:t>
       </w:r>
@@ -1895,7 +1980,7 @@
           <w:color w:val="000000"/>
           <w:sz w:val="20"/>
           <w:szCs w:val="20"/>
-          <w:highlight w:val="cyan"/>
+          <w:highlight w:val="yellow"/>
         </w:rPr>
         <w:t>histogram(</w:t>
       </w:r>
@@ -1906,7 +1991,7 @@
           <w:color w:val="000000"/>
           <w:sz w:val="20"/>
           <w:szCs w:val="20"/>
-          <w:highlight w:val="cyan"/>
+          <w:highlight w:val="yellow"/>
         </w:rPr>
         <w:t>)</w:t>
       </w:r>
@@ -1916,7 +2001,7 @@
           <w:color w:val="000000"/>
           <w:sz w:val="21"/>
           <w:szCs w:val="21"/>
-          <w:highlight w:val="cyan"/>
+          <w:highlight w:val="yellow"/>
         </w:rPr>
         <w:t xml:space="preserve"> that takes a list of integers and prints a histogram to the screen. For </w:t>
       </w:r>
@@ -1927,7 +2012,7 @@
           <w:color w:val="000000"/>
           <w:sz w:val="21"/>
           <w:szCs w:val="21"/>
-          <w:highlight w:val="cyan"/>
+          <w:highlight w:val="yellow"/>
         </w:rPr>
         <w:t>example</w:t>
       </w:r>
@@ -1938,7 +2023,7 @@
           <w:color w:val="000000"/>
           <w:sz w:val="21"/>
           <w:szCs w:val="21"/>
-          <w:highlight w:val="cyan"/>
+          <w:highlight w:val="yellow"/>
         </w:rPr>
         <w:t>,</w:t>
       </w:r>
@@ -1948,7 +2033,7 @@
           <w:color w:val="000000"/>
           <w:sz w:val="20"/>
           <w:szCs w:val="20"/>
-          <w:highlight w:val="cyan"/>
+          <w:highlight w:val="yellow"/>
         </w:rPr>
         <w:t>histogram</w:t>
       </w:r>
@@ -1960,7 +2045,7 @@
           <w:color w:val="000000"/>
           <w:sz w:val="20"/>
           <w:szCs w:val="20"/>
-          <w:highlight w:val="cyan"/>
+          <w:highlight w:val="yellow"/>
         </w:rPr>
         <w:t>([4, 9, 7])</w:t>
       </w:r>
@@ -1970,7 +2055,7 @@
           <w:color w:val="000000"/>
           <w:sz w:val="21"/>
           <w:szCs w:val="21"/>
-          <w:highlight w:val="cyan"/>
+          <w:highlight w:val="yellow"/>
         </w:rPr>
         <w:t> should print the following:</w:t>
       </w:r>
@@ -2010,10 +2095,41 @@
           <w:color w:val="000000"/>
           <w:sz w:val="20"/>
           <w:szCs w:val="20"/>
-          <w:highlight w:val="cyan"/>
-        </w:rPr>
-        <w:lastRenderedPageBreak/>
+          <w:highlight w:val="yellow"/>
+        </w:rPr>
         <w:t>**** ********* *******</w:t>
+      </w:r>
+      <w:r>
+        <w:rPr>
+          <w:rFonts w:ascii="Courier" w:hAnsi="Courier" w:cs="Courier"/>
+          <w:color w:val="000000"/>
+          <w:sz w:val="20"/>
+          <w:szCs w:val="20"/>
+          <w:highlight w:val="yellow"/>
+        </w:rPr>
+        <w:t xml:space="preserve"> &lt;-</w:t>
+      </w:r>
+      <w:proofErr w:type="gramStart"/>
+      <w:r>
+        <w:rPr>
+          <w:rFonts w:ascii="Courier" w:hAnsi="Courier" w:cs="Courier"/>
+          <w:color w:val="000000"/>
+          <w:sz w:val="20"/>
+          <w:szCs w:val="20"/>
+          <w:highlight w:val="yellow"/>
+        </w:rPr>
+        <w:t>wanted</w:t>
+      </w:r>
+      <w:proofErr w:type="gramEnd"/>
+      <w:r>
+        <w:rPr>
+          <w:rFonts w:ascii="Courier" w:hAnsi="Courier" w:cs="Courier"/>
+          <w:color w:val="000000"/>
+          <w:sz w:val="20"/>
+          <w:szCs w:val="20"/>
+          <w:highlight w:val="yellow"/>
+        </w:rPr>
+        <w:t xml:space="preserve"> to see if I could print this in one line too</w:t>
       </w:r>
     </w:p>
     <w:p>
@@ -2029,6 +2145,7 @@
           <w:color w:val="000000"/>
           <w:sz w:val="21"/>
           <w:szCs w:val="21"/>
+          <w:highlight w:val="yellow"/>
         </w:rPr>
       </w:pPr>
       <w:r>
@@ -2037,6 +2154,7 @@
           <w:color w:val="000000"/>
           <w:sz w:val="21"/>
           <w:szCs w:val="21"/>
+          <w:highlight w:val="yellow"/>
         </w:rPr>
         <w:t>The function </w:t>
       </w:r>
@@ -2047,6 +2165,7 @@
           <w:color w:val="000000"/>
           <w:sz w:val="20"/>
           <w:szCs w:val="20"/>
+          <w:highlight w:val="yellow"/>
         </w:rPr>
         <w:t>max(</w:t>
       </w:r>
@@ -2057,6 +2176,7 @@
           <w:color w:val="000000"/>
           <w:sz w:val="20"/>
           <w:szCs w:val="20"/>
+          <w:highlight w:val="yellow"/>
         </w:rPr>
         <w:t>)</w:t>
       </w:r>
@@ -2066,6 +2186,7 @@
           <w:color w:val="000000"/>
           <w:sz w:val="21"/>
           <w:szCs w:val="21"/>
+          <w:highlight w:val="yellow"/>
         </w:rPr>
         <w:t> from exercise 1) and the function </w:t>
       </w:r>
@@ -2076,6 +2197,7 @@
           <w:color w:val="000000"/>
           <w:sz w:val="20"/>
           <w:szCs w:val="20"/>
+          <w:highlight w:val="yellow"/>
         </w:rPr>
         <w:t>max_of_three</w:t>
       </w:r>
@@ -2086,6 +2208,7 @@
           <w:color w:val="000000"/>
           <w:sz w:val="20"/>
           <w:szCs w:val="20"/>
+          <w:highlight w:val="yellow"/>
         </w:rPr>
         <w:t>()</w:t>
       </w:r>
@@ -2095,6 +2218,7 @@
           <w:color w:val="000000"/>
           <w:sz w:val="21"/>
           <w:szCs w:val="21"/>
+          <w:highlight w:val="yellow"/>
         </w:rPr>
         <w:t> from exercise 2) will only work for two and three numbers, respectively. But suppose we have a much larger number of numbers, or suppose we cannot tell in advance how many they are? Write a function </w:t>
       </w:r>
@@ -2105,6 +2229,7 @@
           <w:color w:val="000000"/>
           <w:sz w:val="20"/>
           <w:szCs w:val="20"/>
+          <w:highlight w:val="yellow"/>
         </w:rPr>
         <w:t>max_in_</w:t>
       </w:r>
@@ -2115,6 +2240,7 @@
           <w:color w:val="000000"/>
           <w:sz w:val="20"/>
           <w:szCs w:val="20"/>
+          <w:highlight w:val="yellow"/>
         </w:rPr>
         <w:t>list</w:t>
       </w:r>
@@ -2125,6 +2251,7 @@
           <w:color w:val="000000"/>
           <w:sz w:val="20"/>
           <w:szCs w:val="20"/>
+          <w:highlight w:val="yellow"/>
         </w:rPr>
         <w:t>(</w:t>
       </w:r>
@@ -2135,6 +2262,7 @@
           <w:color w:val="000000"/>
           <w:sz w:val="20"/>
           <w:szCs w:val="20"/>
+          <w:highlight w:val="yellow"/>
         </w:rPr>
         <w:t>)</w:t>
       </w:r>
@@ -2144,6 +2272,7 @@
           <w:color w:val="000000"/>
           <w:sz w:val="21"/>
           <w:szCs w:val="21"/>
+          <w:highlight w:val="yellow"/>
         </w:rPr>
         <w:t> that takes a </w:t>
       </w:r>
@@ -2155,6 +2284,7 @@
           <w:color w:val="000000"/>
           <w:sz w:val="21"/>
           <w:szCs w:val="21"/>
+          <w:highlight w:val="yellow"/>
         </w:rPr>
         <w:t>list</w:t>
       </w:r>
@@ -2164,6 +2294,7 @@
           <w:color w:val="000000"/>
           <w:sz w:val="21"/>
           <w:szCs w:val="21"/>
+          <w:highlight w:val="yellow"/>
         </w:rPr>
         <w:t> of numbers and returns the largest one.</w:t>
       </w:r>
@@ -2181,6 +2312,7 @@
           <w:color w:val="000000"/>
           <w:sz w:val="21"/>
           <w:szCs w:val="21"/>
+          <w:highlight w:val="yellow"/>
         </w:rPr>
       </w:pPr>
       <w:r>
@@ -2189,16 +2321,28 @@
           <w:color w:val="000000"/>
           <w:sz w:val="21"/>
           <w:szCs w:val="21"/>
-        </w:rPr>
-        <w:t xml:space="preserve">Write a program that maps a list of words into a list of integers representing the lengths of the </w:t>
-      </w:r>
-      <w:proofErr w:type="spellStart"/>
-      <w:r>
-        <w:rPr>
-          <w:rFonts w:ascii="Arial" w:hAnsi="Arial" w:cs="Times New Roman"/>
-          <w:color w:val="000000"/>
-          <w:sz w:val="21"/>
-          <w:szCs w:val="21"/>
+          <w:highlight w:val="yellow"/>
+        </w:rPr>
+        <w:t xml:space="preserve">Write a </w:t>
+      </w:r>
+      <w:r>
+        <w:rPr>
+          <w:rFonts w:ascii="Arial" w:hAnsi="Arial" w:cs="Times New Roman"/>
+          <w:color w:val="000000"/>
+          <w:sz w:val="21"/>
+          <w:szCs w:val="21"/>
+          <w:highlight w:val="yellow"/>
+        </w:rPr>
+        <w:t xml:space="preserve">program that maps a list of words into a list of integers representing the lengths of the </w:t>
+      </w:r>
+      <w:proofErr w:type="spellStart"/>
+      <w:r>
+        <w:rPr>
+          <w:rFonts w:ascii="Arial" w:hAnsi="Arial" w:cs="Times New Roman"/>
+          <w:color w:val="000000"/>
+          <w:sz w:val="21"/>
+          <w:szCs w:val="21"/>
+          <w:highlight w:val="yellow"/>
         </w:rPr>
         <w:t>correponding</w:t>
       </w:r>
@@ -2209,6 +2353,7 @@
           <w:color w:val="000000"/>
           <w:sz w:val="21"/>
           <w:szCs w:val="21"/>
+          <w:highlight w:val="yellow"/>
         </w:rPr>
         <w:t xml:space="preserve"> words.</w:t>
       </w:r>
@@ -2226,6 +2371,7 @@
           <w:color w:val="000000"/>
           <w:sz w:val="21"/>
           <w:szCs w:val="21"/>
+          <w:highlight w:val="yellow"/>
         </w:rPr>
       </w:pPr>
       <w:r>
@@ -2234,6 +2380,7 @@
           <w:color w:val="000000"/>
           <w:sz w:val="21"/>
           <w:szCs w:val="21"/>
+          <w:highlight w:val="yellow"/>
         </w:rPr>
         <w:t>Write a function </w:t>
       </w:r>
@@ -2244,6 +2391,7 @@
           <w:color w:val="000000"/>
           <w:sz w:val="20"/>
           <w:szCs w:val="20"/>
+          <w:highlight w:val="yellow"/>
         </w:rPr>
         <w:t>find_longest_</w:t>
       </w:r>
@@ -2254,6 +2402,7 @@
           <w:color w:val="000000"/>
           <w:sz w:val="20"/>
           <w:szCs w:val="20"/>
+          <w:highlight w:val="yellow"/>
         </w:rPr>
         <w:t>word</w:t>
       </w:r>
@@ -2264,6 +2413,7 @@
           <w:color w:val="000000"/>
           <w:sz w:val="20"/>
           <w:szCs w:val="20"/>
+          <w:highlight w:val="yellow"/>
         </w:rPr>
         <w:t>(</w:t>
       </w:r>
@@ -2274,6 +2424,7 @@
           <w:color w:val="000000"/>
           <w:sz w:val="20"/>
           <w:szCs w:val="20"/>
+          <w:highlight w:val="yellow"/>
         </w:rPr>
         <w:t>)</w:t>
       </w:r>
@@ -2283,6 +2434,7 @@
           <w:color w:val="000000"/>
           <w:sz w:val="21"/>
           <w:szCs w:val="21"/>
+          <w:highlight w:val="yellow"/>
         </w:rPr>
         <w:t> that takes a list of words and returns the length of the longest one.</w:t>
       </w:r>
@@ -2300,6 +2452,7 @@
           <w:color w:val="000000"/>
           <w:sz w:val="21"/>
           <w:szCs w:val="21"/>
+          <w:highlight w:val="yellow"/>
         </w:rPr>
       </w:pPr>
       <w:r>
@@ -2308,6 +2461,7 @@
           <w:color w:val="000000"/>
           <w:sz w:val="21"/>
           <w:szCs w:val="21"/>
+          <w:highlight w:val="yellow"/>
         </w:rPr>
         <w:t>Write a function </w:t>
       </w:r>
@@ -2318,6 +2472,7 @@
           <w:color w:val="000000"/>
           <w:sz w:val="20"/>
           <w:szCs w:val="20"/>
+          <w:highlight w:val="yellow"/>
         </w:rPr>
         <w:t>filter_long_</w:t>
       </w:r>
@@ -2328,6 +2483,7 @@
           <w:color w:val="000000"/>
           <w:sz w:val="20"/>
           <w:szCs w:val="20"/>
+          <w:highlight w:val="yellow"/>
         </w:rPr>
         <w:t>words</w:t>
       </w:r>
@@ -2338,6 +2494,7 @@
           <w:color w:val="000000"/>
           <w:sz w:val="20"/>
           <w:szCs w:val="20"/>
+          <w:highlight w:val="yellow"/>
         </w:rPr>
         <w:t>(</w:t>
       </w:r>
@@ -2348,6 +2505,7 @@
           <w:color w:val="000000"/>
           <w:sz w:val="20"/>
           <w:szCs w:val="20"/>
+          <w:highlight w:val="yellow"/>
         </w:rPr>
         <w:t>)</w:t>
       </w:r>
@@ -2357,6 +2515,7 @@
           <w:color w:val="000000"/>
           <w:sz w:val="21"/>
           <w:szCs w:val="21"/>
+          <w:highlight w:val="yellow"/>
         </w:rPr>
         <w:t> that takes a list of words and an integer </w:t>
       </w:r>
@@ -2366,6 +2525,7 @@
           <w:color w:val="000000"/>
           <w:sz w:val="20"/>
           <w:szCs w:val="20"/>
+          <w:highlight w:val="yellow"/>
         </w:rPr>
         <w:t>n</w:t>
       </w:r>
@@ -2375,6 +2535,7 @@
           <w:color w:val="000000"/>
           <w:sz w:val="21"/>
           <w:szCs w:val="21"/>
+          <w:highlight w:val="yellow"/>
         </w:rPr>
         <w:t> and returns the list of words that are longer than </w:t>
       </w:r>
@@ -2384,6 +2545,7 @@
           <w:color w:val="000000"/>
           <w:sz w:val="20"/>
           <w:szCs w:val="20"/>
+          <w:highlight w:val="yellow"/>
         </w:rPr>
         <w:t>n</w:t>
       </w:r>
@@ -2393,6 +2555,7 @@
           <w:color w:val="000000"/>
           <w:sz w:val="21"/>
           <w:szCs w:val="21"/>
+          <w:highlight w:val="yellow"/>
         </w:rPr>
         <w:t>.</w:t>
       </w:r>
@@ -2410,6 +2573,7 @@
           <w:color w:val="000000"/>
           <w:sz w:val="21"/>
           <w:szCs w:val="21"/>
+          <w:highlight w:val="yellow"/>
         </w:rPr>
       </w:pPr>
       <w:r>
@@ -2418,6 +2582,7 @@
           <w:color w:val="000000"/>
           <w:sz w:val="21"/>
           <w:szCs w:val="21"/>
+          <w:highlight w:val="yellow"/>
         </w:rPr>
         <w:t>Write a version of a palindrome recognizer that also accepts phrase palindromes such as "Go hang a salami I'm a lasagna hog.</w:t>
       </w:r>
@@ -2428,6 +2593,7 @@
           <w:color w:val="000000"/>
           <w:sz w:val="21"/>
           <w:szCs w:val="21"/>
+          <w:highlight w:val="yellow"/>
         </w:rPr>
         <w:t>",</w:t>
       </w:r>
@@ -2438,6 +2604,7 @@
           <w:color w:val="000000"/>
           <w:sz w:val="21"/>
           <w:szCs w:val="21"/>
+          <w:highlight w:val="yellow"/>
         </w:rPr>
         <w:t xml:space="preserve"> "Was it a rat I saw?", "Step on no pets", "Sit on a potato pan, Otis", "Lisa </w:t>
       </w:r>
@@ -2448,6 +2615,7 @@
           <w:color w:val="000000"/>
           <w:sz w:val="21"/>
           <w:szCs w:val="21"/>
+          <w:highlight w:val="yellow"/>
         </w:rPr>
         <w:t>Bonet</w:t>
       </w:r>
@@ -2458,6 +2626,7 @@
           <w:color w:val="000000"/>
           <w:sz w:val="21"/>
           <w:szCs w:val="21"/>
+          <w:highlight w:val="yellow"/>
         </w:rPr>
         <w:t xml:space="preserve"> ate no basil", "Satan, oscillate my metallic sonatas", "I roamed under it as a tired nude Maori", "Rise to vote sir", or the exclamation "Dammit, I'm mad!". Note that punctuation, capitalization, and spacing are usually ignored.</w:t>
       </w:r>
@@ -2475,6 +2644,7 @@
           <w:color w:val="000000"/>
           <w:sz w:val="21"/>
           <w:szCs w:val="21"/>
+          <w:highlight w:val="yellow"/>
         </w:rPr>
       </w:pPr>
       <w:r>
@@ -2483,6 +2653,7 @@
           <w:color w:val="000000"/>
           <w:sz w:val="21"/>
           <w:szCs w:val="21"/>
+          <w:highlight w:val="yellow"/>
         </w:rPr>
         <w:t>A </w:t>
       </w:r>
@@ -2494,6 +2665,7 @@
           <w:color w:val="000000"/>
           <w:sz w:val="21"/>
           <w:szCs w:val="21"/>
+          <w:highlight w:val="yellow"/>
         </w:rPr>
         <w:t>pangram</w:t>
       </w:r>
@@ -2503,8 +2675,21 @@
           <w:color w:val="000000"/>
           <w:sz w:val="21"/>
           <w:szCs w:val="21"/>
-        </w:rPr>
-        <w:t> is a sentence that contains all the letters of the English alphabet at least once, for example: </w:t>
+          <w:highlight w:val="yellow"/>
+        </w:rPr>
+        <w:t> is a sentence tha</w:t>
+      </w:r>
+      <w:bookmarkStart w:id="0" w:name="_GoBack"/>
+      <w:bookmarkEnd w:id="0"/>
+      <w:r>
+        <w:rPr>
+          <w:rFonts w:ascii="Arial" w:hAnsi="Arial" w:cs="Times New Roman"/>
+          <w:color w:val="000000"/>
+          <w:sz w:val="21"/>
+          <w:szCs w:val="21"/>
+          <w:highlight w:val="yellow"/>
+        </w:rPr>
+        <w:t>t contains all the letters of the English alphabet at least once, for example: </w:t>
       </w:r>
       <w:r>
         <w:rPr>
@@ -2514,6 +2699,7 @@
           <w:color w:val="000000"/>
           <w:sz w:val="21"/>
           <w:szCs w:val="21"/>
+          <w:highlight w:val="yellow"/>
         </w:rPr>
         <w:t>The quick brown fox jumps over the lazy dog</w:t>
       </w:r>
@@ -2523,6 +2709,7 @@
           <w:color w:val="000000"/>
           <w:sz w:val="21"/>
           <w:szCs w:val="21"/>
+          <w:highlight w:val="yellow"/>
         </w:rPr>
         <w:t>. Your task here is to write a function to check a sentence to see if it is a pangram or not.</w:t>
       </w:r>

</xml_diff>

<commit_message>
Finished with the 'very simple exercises' (:
</commit_message>
<xml_diff>
--- a/46-Simple-Ex/46 Simple Python Exercises.docx
+++ b/46-Simple-Ex/46 Simple Python Exercises.docx
@@ -2812,8 +2812,6 @@
         </w:rPr>
         <w:t>Your task here is write a Python program capable of generating all the verses of the song.</w:t>
       </w:r>
-      <w:bookmarkStart w:id="0" w:name="_GoBack"/>
-      <w:bookmarkEnd w:id="0"/>
     </w:p>
     <w:p>
       <w:pPr>
@@ -2828,6 +2826,7 @@
           <w:color w:val="000000"/>
           <w:sz w:val="21"/>
           <w:szCs w:val="21"/>
+          <w:highlight w:val="yellow"/>
         </w:rPr>
       </w:pPr>
       <w:r>
@@ -2836,6 +2835,7 @@
           <w:color w:val="000000"/>
           <w:sz w:val="21"/>
           <w:szCs w:val="21"/>
+          <w:highlight w:val="yellow"/>
         </w:rPr>
         <w:t>Represent a small bilingual lexicon as a Python dictionary in the following fashion </w:t>
       </w:r>
@@ -2845,6 +2845,7 @@
           <w:color w:val="000000"/>
           <w:sz w:val="20"/>
           <w:szCs w:val="20"/>
+          <w:highlight w:val="yellow"/>
         </w:rPr>
         <w:t>{"</w:t>
       </w:r>
@@ -2855,6 +2856,7 @@
           <w:color w:val="000000"/>
           <w:sz w:val="20"/>
           <w:szCs w:val="20"/>
+          <w:highlight w:val="yellow"/>
         </w:rPr>
         <w:t>merry":"god</w:t>
       </w:r>
@@ -2865,6 +2867,7 @@
           <w:color w:val="000000"/>
           <w:sz w:val="20"/>
           <w:szCs w:val="20"/>
+          <w:highlight w:val="yellow"/>
         </w:rPr>
         <w:t>", "</w:t>
       </w:r>
@@ -2875,6 +2878,7 @@
           <w:color w:val="000000"/>
           <w:sz w:val="20"/>
           <w:szCs w:val="20"/>
+          <w:highlight w:val="yellow"/>
         </w:rPr>
         <w:t>christmas</w:t>
       </w:r>
@@ -2885,6 +2889,7 @@
           <w:color w:val="000000"/>
           <w:sz w:val="20"/>
           <w:szCs w:val="20"/>
+          <w:highlight w:val="yellow"/>
         </w:rPr>
         <w:t>":"</w:t>
       </w:r>
@@ -2895,6 +2900,7 @@
           <w:color w:val="000000"/>
           <w:sz w:val="20"/>
           <w:szCs w:val="20"/>
+          <w:highlight w:val="yellow"/>
         </w:rPr>
         <w:t>jul</w:t>
       </w:r>
@@ -2905,6 +2911,7 @@
           <w:color w:val="000000"/>
           <w:sz w:val="20"/>
           <w:szCs w:val="20"/>
+          <w:highlight w:val="yellow"/>
         </w:rPr>
         <w:t>", "and":"</w:t>
       </w:r>
@@ -2915,6 +2922,7 @@
           <w:color w:val="000000"/>
           <w:sz w:val="20"/>
           <w:szCs w:val="20"/>
+          <w:highlight w:val="yellow"/>
         </w:rPr>
         <w:t>och</w:t>
       </w:r>
@@ -2925,6 +2933,7 @@
           <w:color w:val="000000"/>
           <w:sz w:val="20"/>
           <w:szCs w:val="20"/>
+          <w:highlight w:val="yellow"/>
         </w:rPr>
         <w:t>", "happy"</w:t>
       </w:r>
@@ -2935,6 +2944,7 @@
           <w:color w:val="000000"/>
           <w:sz w:val="20"/>
           <w:szCs w:val="20"/>
+          <w:highlight w:val="yellow"/>
         </w:rPr>
         <w:t>:</w:t>
       </w:r>
@@ -2945,6 +2955,7 @@
           <w:color w:val="000000"/>
           <w:sz w:val="20"/>
           <w:szCs w:val="20"/>
+          <w:highlight w:val="yellow"/>
         </w:rPr>
         <w:t>gott</w:t>
       </w:r>
@@ -2956,6 +2967,7 @@
           <w:color w:val="000000"/>
           <w:sz w:val="20"/>
           <w:szCs w:val="20"/>
+          <w:highlight w:val="yellow"/>
         </w:rPr>
         <w:t>", "new":"</w:t>
       </w:r>
@@ -2966,6 +2978,7 @@
           <w:color w:val="000000"/>
           <w:sz w:val="20"/>
           <w:szCs w:val="20"/>
+          <w:highlight w:val="yellow"/>
         </w:rPr>
         <w:t>nytt</w:t>
       </w:r>
@@ -2976,6 +2989,7 @@
           <w:color w:val="000000"/>
           <w:sz w:val="20"/>
           <w:szCs w:val="20"/>
+          <w:highlight w:val="yellow"/>
         </w:rPr>
         <w:t>", "year":"</w:t>
       </w:r>
@@ -2986,6 +3000,7 @@
           <w:color w:val="000000"/>
           <w:sz w:val="20"/>
           <w:szCs w:val="20"/>
+          <w:highlight w:val="yellow"/>
         </w:rPr>
         <w:t>år</w:t>
       </w:r>
@@ -2996,6 +3011,7 @@
           <w:color w:val="000000"/>
           <w:sz w:val="20"/>
           <w:szCs w:val="20"/>
+          <w:highlight w:val="yellow"/>
         </w:rPr>
         <w:t>"}</w:t>
       </w:r>
@@ -3005,8 +3021,19 @@
           <w:color w:val="000000"/>
           <w:sz w:val="21"/>
           <w:szCs w:val="21"/>
-        </w:rPr>
-        <w:t> and use it to translate your Christmas cards from English into Swedish. That is, write a function </w:t>
+          <w:highlight w:val="yellow"/>
+        </w:rPr>
+        <w:t> and use it to translate your Christmas cards from English into Swedish. That is, write a funct</w:t>
+      </w:r>
+      <w:r>
+        <w:rPr>
+          <w:rFonts w:ascii="Arial" w:hAnsi="Arial" w:cs="Times New Roman"/>
+          <w:color w:val="000000"/>
+          <w:sz w:val="21"/>
+          <w:szCs w:val="21"/>
+          <w:highlight w:val="yellow"/>
+        </w:rPr>
+        <w:t>ion </w:t>
       </w:r>
       <w:proofErr w:type="gramStart"/>
       <w:r>
@@ -3015,6 +3042,7 @@
           <w:color w:val="000000"/>
           <w:sz w:val="20"/>
           <w:szCs w:val="20"/>
+          <w:highlight w:val="yellow"/>
         </w:rPr>
         <w:t>translate(</w:t>
       </w:r>
@@ -3025,6 +3053,7 @@
           <w:color w:val="000000"/>
           <w:sz w:val="20"/>
           <w:szCs w:val="20"/>
+          <w:highlight w:val="yellow"/>
         </w:rPr>
         <w:t>)</w:t>
       </w:r>
@@ -3034,6 +3063,7 @@
           <w:color w:val="000000"/>
           <w:sz w:val="21"/>
           <w:szCs w:val="21"/>
+          <w:highlight w:val="yellow"/>
         </w:rPr>
         <w:t> that takes a list of English words and returns a list of Swedish words.</w:t>
       </w:r>
@@ -3051,6 +3081,7 @@
           <w:color w:val="000000"/>
           <w:sz w:val="21"/>
           <w:szCs w:val="21"/>
+          <w:highlight w:val="yellow"/>
         </w:rPr>
       </w:pPr>
       <w:r>
@@ -3059,6 +3090,7 @@
           <w:color w:val="000000"/>
           <w:sz w:val="21"/>
           <w:szCs w:val="21"/>
+          <w:highlight w:val="yellow"/>
         </w:rPr>
         <w:t>Write a function </w:t>
       </w:r>
@@ -3069,6 +3101,7 @@
           <w:color w:val="000000"/>
           <w:sz w:val="20"/>
           <w:szCs w:val="20"/>
+          <w:highlight w:val="yellow"/>
         </w:rPr>
         <w:t>char_</w:t>
       </w:r>
@@ -3079,6 +3112,7 @@
           <w:color w:val="000000"/>
           <w:sz w:val="20"/>
           <w:szCs w:val="20"/>
+          <w:highlight w:val="yellow"/>
         </w:rPr>
         <w:t>freq</w:t>
       </w:r>
@@ -3089,6 +3123,7 @@
           <w:color w:val="000000"/>
           <w:sz w:val="20"/>
           <w:szCs w:val="20"/>
+          <w:highlight w:val="yellow"/>
         </w:rPr>
         <w:t>(</w:t>
       </w:r>
@@ -3099,6 +3134,7 @@
           <w:color w:val="000000"/>
           <w:sz w:val="20"/>
           <w:szCs w:val="20"/>
+          <w:highlight w:val="yellow"/>
         </w:rPr>
         <w:t>)</w:t>
       </w:r>
@@ -3108,6 +3144,7 @@
           <w:color w:val="000000"/>
           <w:sz w:val="21"/>
           <w:szCs w:val="21"/>
+          <w:highlight w:val="yellow"/>
         </w:rPr>
         <w:t xml:space="preserve"> that takes a string and builds a frequency listing of the characters contained in it. Represent the frequency listing as a Python dictionary. Try it with something </w:t>
       </w:r>
@@ -3118,6 +3155,7 @@
           <w:color w:val="000000"/>
           <w:sz w:val="21"/>
           <w:szCs w:val="21"/>
+          <w:highlight w:val="yellow"/>
         </w:rPr>
         <w:t>like</w:t>
       </w:r>
@@ -3127,6 +3165,7 @@
           <w:color w:val="000000"/>
           <w:sz w:val="20"/>
           <w:szCs w:val="20"/>
+          <w:highlight w:val="yellow"/>
         </w:rPr>
         <w:t>char_</w:t>
       </w:r>
@@ -3137,6 +3176,7 @@
           <w:color w:val="000000"/>
           <w:sz w:val="20"/>
           <w:szCs w:val="20"/>
+          <w:highlight w:val="yellow"/>
         </w:rPr>
         <w:t>freq</w:t>
       </w:r>
@@ -3147,6 +3187,7 @@
           <w:color w:val="000000"/>
           <w:sz w:val="20"/>
           <w:szCs w:val="20"/>
+          <w:highlight w:val="yellow"/>
         </w:rPr>
         <w:t>(</w:t>
       </w:r>
@@ -3157,6 +3198,7 @@
           <w:color w:val="000000"/>
           <w:sz w:val="20"/>
           <w:szCs w:val="20"/>
+          <w:highlight w:val="yellow"/>
         </w:rPr>
         <w:t>"</w:t>
       </w:r>
@@ -3167,6 +3209,7 @@
           <w:color w:val="000000"/>
           <w:sz w:val="20"/>
           <w:szCs w:val="20"/>
+          <w:highlight w:val="yellow"/>
         </w:rPr>
         <w:t>abbabcbdbabdbdbabababcbcbab</w:t>
       </w:r>
@@ -3177,6 +3220,7 @@
           <w:color w:val="000000"/>
           <w:sz w:val="20"/>
           <w:szCs w:val="20"/>
+          <w:highlight w:val="yellow"/>
         </w:rPr>
         <w:t>")</w:t>
       </w:r>
@@ -3186,6 +3230,7 @@
           <w:color w:val="000000"/>
           <w:sz w:val="21"/>
           <w:szCs w:val="21"/>
+          <w:highlight w:val="yellow"/>
         </w:rPr>
         <w:t>.</w:t>
       </w:r>
@@ -3203,6 +3248,7 @@
           <w:color w:val="000000"/>
           <w:sz w:val="21"/>
           <w:szCs w:val="21"/>
+          <w:highlight w:val="yellow"/>
         </w:rPr>
       </w:pPr>
       <w:r>
@@ -3211,6 +3257,7 @@
           <w:color w:val="000000"/>
           <w:sz w:val="21"/>
           <w:szCs w:val="21"/>
+          <w:highlight w:val="yellow"/>
         </w:rPr>
         <w:t>In cryptography, a </w:t>
       </w:r>
@@ -3222,6 +3269,7 @@
           <w:color w:val="000000"/>
           <w:sz w:val="21"/>
           <w:szCs w:val="21"/>
+          <w:highlight w:val="yellow"/>
         </w:rPr>
         <w:t>Caesar cipher</w:t>
       </w:r>
@@ -3231,6 +3279,7 @@
           <w:color w:val="000000"/>
           <w:sz w:val="21"/>
           <w:szCs w:val="21"/>
+          <w:highlight w:val="yellow"/>
         </w:rPr>
         <w:t> is a very simple encryption techniques in which each letter in the plain text is replaced by a letter some fixed number of positions down the alphabet. For example, with a shift of 3, A would be replaced by D, B would become E, and so on. The method is named after Julius Caesar, who used it to communicate with his generals. </w:t>
       </w:r>
@@ -3242,6 +3291,7 @@
           <w:color w:val="000000"/>
           <w:sz w:val="21"/>
           <w:szCs w:val="21"/>
+          <w:highlight w:val="yellow"/>
         </w:rPr>
         <w:t>ROT-13</w:t>
       </w:r>
@@ -3251,6 +3301,7 @@
           <w:color w:val="000000"/>
           <w:sz w:val="21"/>
           <w:szCs w:val="21"/>
+          <w:highlight w:val="yellow"/>
         </w:rPr>
         <w:t> ("rotate by 13 places") is a widely used example of a Caesar cipher where the shift is 13. In Python, the key for ROT-13 may be represented by means of the following dictionary:</w:t>
       </w:r>
@@ -3282,6 +3333,7 @@
           <w:color w:val="000000"/>
           <w:sz w:val="20"/>
           <w:szCs w:val="20"/>
+          <w:highlight w:val="yellow"/>
         </w:rPr>
       </w:pPr>
       <w:proofErr w:type="gramStart"/>
@@ -3291,6 +3343,7 @@
           <w:color w:val="000000"/>
           <w:sz w:val="20"/>
           <w:szCs w:val="20"/>
+          <w:highlight w:val="yellow"/>
         </w:rPr>
         <w:t>key</w:t>
       </w:r>
@@ -3301,6 +3354,7 @@
           <w:color w:val="000000"/>
           <w:sz w:val="20"/>
           <w:szCs w:val="20"/>
+          <w:highlight w:val="yellow"/>
         </w:rPr>
         <w:t xml:space="preserve"> = {'</w:t>
       </w:r>
@@ -3311,6 +3365,7 @@
           <w:color w:val="000000"/>
           <w:sz w:val="20"/>
           <w:szCs w:val="20"/>
+          <w:highlight w:val="yellow"/>
         </w:rPr>
         <w:t>a':'n</w:t>
       </w:r>
@@ -3321,6 +3376,7 @@
           <w:color w:val="000000"/>
           <w:sz w:val="20"/>
           <w:szCs w:val="20"/>
+          <w:highlight w:val="yellow"/>
         </w:rPr>
         <w:t>', '</w:t>
       </w:r>
@@ -3331,6 +3387,7 @@
           <w:color w:val="000000"/>
           <w:sz w:val="20"/>
           <w:szCs w:val="20"/>
+          <w:highlight w:val="yellow"/>
         </w:rPr>
         <w:t>b':'o</w:t>
       </w:r>
@@ -3341,6 +3398,7 @@
           <w:color w:val="000000"/>
           <w:sz w:val="20"/>
           <w:szCs w:val="20"/>
+          <w:highlight w:val="yellow"/>
         </w:rPr>
         <w:t>', '</w:t>
       </w:r>
@@ -3351,6 +3409,7 @@
           <w:color w:val="000000"/>
           <w:sz w:val="20"/>
           <w:szCs w:val="20"/>
+          <w:highlight w:val="yellow"/>
         </w:rPr>
         <w:t>c':'p</w:t>
       </w:r>
@@ -3361,6 +3420,7 @@
           <w:color w:val="000000"/>
           <w:sz w:val="20"/>
           <w:szCs w:val="20"/>
+          <w:highlight w:val="yellow"/>
         </w:rPr>
         <w:t>', '</w:t>
       </w:r>
@@ -3371,6 +3431,7 @@
           <w:color w:val="000000"/>
           <w:sz w:val="20"/>
           <w:szCs w:val="20"/>
+          <w:highlight w:val="yellow"/>
         </w:rPr>
         <w:t>d':'q</w:t>
       </w:r>
@@ -3381,6 +3442,7 @@
           <w:color w:val="000000"/>
           <w:sz w:val="20"/>
           <w:szCs w:val="20"/>
+          <w:highlight w:val="yellow"/>
         </w:rPr>
         <w:t>', '</w:t>
       </w:r>
@@ -3391,6 +3453,7 @@
           <w:color w:val="000000"/>
           <w:sz w:val="20"/>
           <w:szCs w:val="20"/>
+          <w:highlight w:val="yellow"/>
         </w:rPr>
         <w:t>e':'r</w:t>
       </w:r>
@@ -3401,6 +3464,7 @@
           <w:color w:val="000000"/>
           <w:sz w:val="20"/>
           <w:szCs w:val="20"/>
+          <w:highlight w:val="yellow"/>
         </w:rPr>
         <w:t>', '</w:t>
       </w:r>
@@ -3411,6 +3475,7 @@
           <w:color w:val="000000"/>
           <w:sz w:val="20"/>
           <w:szCs w:val="20"/>
+          <w:highlight w:val="yellow"/>
         </w:rPr>
         <w:t>f':'s</w:t>
       </w:r>
@@ -3421,6 +3486,7 @@
           <w:color w:val="000000"/>
           <w:sz w:val="20"/>
           <w:szCs w:val="20"/>
+          <w:highlight w:val="yellow"/>
         </w:rPr>
         <w:t>', '</w:t>
       </w:r>
@@ -3431,6 +3497,7 @@
           <w:color w:val="000000"/>
           <w:sz w:val="20"/>
           <w:szCs w:val="20"/>
+          <w:highlight w:val="yellow"/>
         </w:rPr>
         <w:t>g':'t</w:t>
       </w:r>
@@ -3441,6 +3508,7 @@
           <w:color w:val="000000"/>
           <w:sz w:val="20"/>
           <w:szCs w:val="20"/>
+          <w:highlight w:val="yellow"/>
         </w:rPr>
         <w:t>', '</w:t>
       </w:r>
@@ -3451,6 +3519,7 @@
           <w:color w:val="000000"/>
           <w:sz w:val="20"/>
           <w:szCs w:val="20"/>
+          <w:highlight w:val="yellow"/>
         </w:rPr>
         <w:t>h':'u</w:t>
       </w:r>
@@ -3461,6 +3530,7 @@
           <w:color w:val="000000"/>
           <w:sz w:val="20"/>
           <w:szCs w:val="20"/>
+          <w:highlight w:val="yellow"/>
         </w:rPr>
         <w:t>',         '</w:t>
       </w:r>
@@ -3471,6 +3541,7 @@
           <w:color w:val="000000"/>
           <w:sz w:val="20"/>
           <w:szCs w:val="20"/>
+          <w:highlight w:val="yellow"/>
         </w:rPr>
         <w:t>i</w:t>
       </w:r>
@@ -3481,6 +3552,7 @@
           <w:color w:val="000000"/>
           <w:sz w:val="20"/>
           <w:szCs w:val="20"/>
+          <w:highlight w:val="yellow"/>
         </w:rPr>
         <w:t>':'v', '</w:t>
       </w:r>
@@ -3491,6 +3563,7 @@
           <w:color w:val="000000"/>
           <w:sz w:val="20"/>
           <w:szCs w:val="20"/>
+          <w:highlight w:val="yellow"/>
         </w:rPr>
         <w:t>j':'w</w:t>
       </w:r>
@@ -3501,6 +3574,7 @@
           <w:color w:val="000000"/>
           <w:sz w:val="20"/>
           <w:szCs w:val="20"/>
+          <w:highlight w:val="yellow"/>
         </w:rPr>
         <w:t>', '</w:t>
       </w:r>
@@ -3511,6 +3585,7 @@
           <w:color w:val="000000"/>
           <w:sz w:val="20"/>
           <w:szCs w:val="20"/>
+          <w:highlight w:val="yellow"/>
         </w:rPr>
         <w:t>k':'x</w:t>
       </w:r>
@@ -3521,6 +3596,7 @@
           <w:color w:val="000000"/>
           <w:sz w:val="20"/>
           <w:szCs w:val="20"/>
+          <w:highlight w:val="yellow"/>
         </w:rPr>
         <w:t>', '</w:t>
       </w:r>
@@ -3531,6 +3607,7 @@
           <w:color w:val="000000"/>
           <w:sz w:val="20"/>
           <w:szCs w:val="20"/>
+          <w:highlight w:val="yellow"/>
         </w:rPr>
         <w:t>l':'y</w:t>
       </w:r>
@@ -3541,6 +3618,7 @@
           <w:color w:val="000000"/>
           <w:sz w:val="20"/>
           <w:szCs w:val="20"/>
+          <w:highlight w:val="yellow"/>
         </w:rPr>
         <w:t>', '</w:t>
       </w:r>
@@ -3551,6 +3629,7 @@
           <w:color w:val="000000"/>
           <w:sz w:val="20"/>
           <w:szCs w:val="20"/>
+          <w:highlight w:val="yellow"/>
         </w:rPr>
         <w:t>m':'z</w:t>
       </w:r>
@@ -3561,6 +3640,7 @@
           <w:color w:val="000000"/>
           <w:sz w:val="20"/>
           <w:szCs w:val="20"/>
+          <w:highlight w:val="yellow"/>
         </w:rPr>
         <w:t>', '</w:t>
       </w:r>
@@ -3571,6 +3651,7 @@
           <w:color w:val="000000"/>
           <w:sz w:val="20"/>
           <w:szCs w:val="20"/>
+          <w:highlight w:val="yellow"/>
         </w:rPr>
         <w:t>n':'a</w:t>
       </w:r>
@@ -3581,6 +3662,7 @@
           <w:color w:val="000000"/>
           <w:sz w:val="20"/>
           <w:szCs w:val="20"/>
+          <w:highlight w:val="yellow"/>
         </w:rPr>
         <w:t>', '</w:t>
       </w:r>
@@ -3591,6 +3673,7 @@
           <w:color w:val="000000"/>
           <w:sz w:val="20"/>
           <w:szCs w:val="20"/>
+          <w:highlight w:val="yellow"/>
         </w:rPr>
         <w:t>o':'b</w:t>
       </w:r>
@@ -3601,6 +3684,7 @@
           <w:color w:val="000000"/>
           <w:sz w:val="20"/>
           <w:szCs w:val="20"/>
+          <w:highlight w:val="yellow"/>
         </w:rPr>
         <w:t>', '</w:t>
       </w:r>
@@ -3611,6 +3695,7 @@
           <w:color w:val="000000"/>
           <w:sz w:val="20"/>
           <w:szCs w:val="20"/>
+          <w:highlight w:val="yellow"/>
         </w:rPr>
         <w:t>p':'c</w:t>
       </w:r>
@@ -3621,6 +3706,7 @@
           <w:color w:val="000000"/>
           <w:sz w:val="20"/>
           <w:szCs w:val="20"/>
+          <w:highlight w:val="yellow"/>
         </w:rPr>
         <w:t>',         '</w:t>
       </w:r>
@@ -3631,6 +3717,7 @@
           <w:color w:val="000000"/>
           <w:sz w:val="20"/>
           <w:szCs w:val="20"/>
+          <w:highlight w:val="yellow"/>
         </w:rPr>
         <w:t>q':'d</w:t>
       </w:r>
@@ -3641,6 +3728,7 @@
           <w:color w:val="000000"/>
           <w:sz w:val="20"/>
           <w:szCs w:val="20"/>
+          <w:highlight w:val="yellow"/>
         </w:rPr>
         <w:t>', '</w:t>
       </w:r>
@@ -3651,6 +3739,7 @@
           <w:color w:val="000000"/>
           <w:sz w:val="20"/>
           <w:szCs w:val="20"/>
+          <w:highlight w:val="yellow"/>
         </w:rPr>
         <w:t>r':'e</w:t>
       </w:r>
@@ -3661,6 +3750,7 @@
           <w:color w:val="000000"/>
           <w:sz w:val="20"/>
           <w:szCs w:val="20"/>
+          <w:highlight w:val="yellow"/>
         </w:rPr>
         <w:t>', '</w:t>
       </w:r>
@@ -3671,6 +3761,7 @@
           <w:color w:val="000000"/>
           <w:sz w:val="20"/>
           <w:szCs w:val="20"/>
+          <w:highlight w:val="yellow"/>
         </w:rPr>
         <w:t>s':'f</w:t>
       </w:r>
@@ -3681,6 +3772,7 @@
           <w:color w:val="000000"/>
           <w:sz w:val="20"/>
           <w:szCs w:val="20"/>
+          <w:highlight w:val="yellow"/>
         </w:rPr>
         <w:t>', '</w:t>
       </w:r>
@@ -3691,6 +3783,7 @@
           <w:color w:val="000000"/>
           <w:sz w:val="20"/>
           <w:szCs w:val="20"/>
+          <w:highlight w:val="yellow"/>
         </w:rPr>
         <w:t>t':'g</w:t>
       </w:r>
@@ -3701,6 +3794,7 @@
           <w:color w:val="000000"/>
           <w:sz w:val="20"/>
           <w:szCs w:val="20"/>
+          <w:highlight w:val="yellow"/>
         </w:rPr>
         <w:t>', '</w:t>
       </w:r>
@@ -3711,6 +3805,7 @@
           <w:color w:val="000000"/>
           <w:sz w:val="20"/>
           <w:szCs w:val="20"/>
+          <w:highlight w:val="yellow"/>
         </w:rPr>
         <w:t>u':'h</w:t>
       </w:r>
@@ -3721,6 +3816,7 @@
           <w:color w:val="000000"/>
           <w:sz w:val="20"/>
           <w:szCs w:val="20"/>
+          <w:highlight w:val="yellow"/>
         </w:rPr>
         <w:t>', 'v':'</w:t>
       </w:r>
@@ -3731,6 +3827,7 @@
           <w:color w:val="000000"/>
           <w:sz w:val="20"/>
           <w:szCs w:val="20"/>
+          <w:highlight w:val="yellow"/>
         </w:rPr>
         <w:t>i</w:t>
       </w:r>
@@ -3741,6 +3838,7 @@
           <w:color w:val="000000"/>
           <w:sz w:val="20"/>
           <w:szCs w:val="20"/>
+          <w:highlight w:val="yellow"/>
         </w:rPr>
         <w:t>', '</w:t>
       </w:r>
@@ -3751,6 +3849,7 @@
           <w:color w:val="000000"/>
           <w:sz w:val="20"/>
           <w:szCs w:val="20"/>
+          <w:highlight w:val="yellow"/>
         </w:rPr>
         <w:t>w':'j</w:t>
       </w:r>
@@ -3761,6 +3860,7 @@
           <w:color w:val="000000"/>
           <w:sz w:val="20"/>
           <w:szCs w:val="20"/>
+          <w:highlight w:val="yellow"/>
         </w:rPr>
         <w:t>', '</w:t>
       </w:r>
@@ -3771,6 +3871,7 @@
           <w:color w:val="000000"/>
           <w:sz w:val="20"/>
           <w:szCs w:val="20"/>
+          <w:highlight w:val="yellow"/>
         </w:rPr>
         <w:t>x':'k</w:t>
       </w:r>
@@ -3781,6 +3882,7 @@
           <w:color w:val="000000"/>
           <w:sz w:val="20"/>
           <w:szCs w:val="20"/>
+          <w:highlight w:val="yellow"/>
         </w:rPr>
         <w:t>',        '</w:t>
       </w:r>
@@ -3791,6 +3893,7 @@
           <w:color w:val="000000"/>
           <w:sz w:val="20"/>
           <w:szCs w:val="20"/>
+          <w:highlight w:val="yellow"/>
         </w:rPr>
         <w:t>y':'l</w:t>
       </w:r>
@@ -3801,6 +3904,7 @@
           <w:color w:val="000000"/>
           <w:sz w:val="20"/>
           <w:szCs w:val="20"/>
+          <w:highlight w:val="yellow"/>
         </w:rPr>
         <w:t>', '</w:t>
       </w:r>
@@ -3811,6 +3915,7 @@
           <w:color w:val="000000"/>
           <w:sz w:val="20"/>
           <w:szCs w:val="20"/>
+          <w:highlight w:val="yellow"/>
         </w:rPr>
         <w:t>z':'m</w:t>
       </w:r>
@@ -3821,6 +3926,7 @@
           <w:color w:val="000000"/>
           <w:sz w:val="20"/>
           <w:szCs w:val="20"/>
+          <w:highlight w:val="yellow"/>
         </w:rPr>
         <w:t xml:space="preserve">', 'A':'N', 'B':'O', 'C':'P', 'D':'Q', 'E':'R', 'F':'S',         'G':'T', 'H':'U', 'I':'V', 'J':'W', 'K':'X', 'L':'Y', 'M':'Z', 'N':'A',         'O':'B', 'P':'C', 'Q':'D', 'R':'E', 'S':'F', 'T':'G', 'U':'H', 'V':'I',         'W':'J', 'X':'K', 'Y':'L', 'Z':'M'} </w:t>
       </w:r>
@@ -3835,6 +3941,7 @@
           <w:color w:val="000000"/>
           <w:sz w:val="21"/>
           <w:szCs w:val="21"/>
+          <w:highlight w:val="yellow"/>
         </w:rPr>
       </w:pPr>
       <w:r>
@@ -3843,6 +3950,7 @@
           <w:color w:val="000000"/>
           <w:sz w:val="21"/>
           <w:szCs w:val="21"/>
+          <w:highlight w:val="yellow"/>
         </w:rPr>
         <w:t>Your task in this exercise is to implement an encoder/decoder of ROT-13. Once you're done, you will be able to read the following secret message:</w:t>
       </w:r>
@@ -3874,6 +3982,7 @@
           <w:color w:val="000000"/>
           <w:sz w:val="20"/>
           <w:szCs w:val="20"/>
+          <w:highlight w:val="yellow"/>
         </w:rPr>
       </w:pPr>
       <w:r>
@@ -3882,6 +3991,7 @@
           <w:color w:val="000000"/>
           <w:sz w:val="20"/>
           <w:szCs w:val="20"/>
+          <w:highlight w:val="yellow"/>
         </w:rPr>
         <w:t xml:space="preserve">   </w:t>
       </w:r>
@@ -3892,6 +4002,7 @@
           <w:color w:val="000000"/>
           <w:sz w:val="20"/>
           <w:szCs w:val="20"/>
+          <w:highlight w:val="yellow"/>
         </w:rPr>
         <w:t>Pnrfne</w:t>
       </w:r>
@@ -3902,6 +4013,7 @@
           <w:color w:val="000000"/>
           <w:sz w:val="20"/>
           <w:szCs w:val="20"/>
+          <w:highlight w:val="yellow"/>
         </w:rPr>
         <w:t xml:space="preserve"> </w:t>
       </w:r>
@@ -3912,6 +4024,7 @@
           <w:color w:val="000000"/>
           <w:sz w:val="20"/>
           <w:szCs w:val="20"/>
+          <w:highlight w:val="yellow"/>
         </w:rPr>
         <w:t>pvcure</w:t>
       </w:r>
@@ -3922,6 +4035,7 @@
           <w:color w:val="000000"/>
           <w:sz w:val="20"/>
           <w:szCs w:val="20"/>
+          <w:highlight w:val="yellow"/>
         </w:rPr>
         <w:t xml:space="preserve">? V </w:t>
       </w:r>
@@ -3932,6 +4046,7 @@
           <w:color w:val="000000"/>
           <w:sz w:val="20"/>
           <w:szCs w:val="20"/>
+          <w:highlight w:val="yellow"/>
         </w:rPr>
         <w:t>zhpu</w:t>
       </w:r>
@@ -3942,6 +4057,7 @@
           <w:color w:val="000000"/>
           <w:sz w:val="20"/>
           <w:szCs w:val="20"/>
+          <w:highlight w:val="yellow"/>
         </w:rPr>
         <w:t xml:space="preserve"> </w:t>
       </w:r>
@@ -3952,6 +4068,7 @@
           <w:color w:val="000000"/>
           <w:sz w:val="20"/>
           <w:szCs w:val="20"/>
+          <w:highlight w:val="yellow"/>
         </w:rPr>
         <w:t>cersre</w:t>
       </w:r>
@@ -3962,6 +4079,7 @@
           <w:color w:val="000000"/>
           <w:sz w:val="20"/>
           <w:szCs w:val="20"/>
+          <w:highlight w:val="yellow"/>
         </w:rPr>
         <w:t xml:space="preserve"> </w:t>
       </w:r>
@@ -3972,6 +4090,7 @@
           <w:color w:val="000000"/>
           <w:sz w:val="20"/>
           <w:szCs w:val="20"/>
+          <w:highlight w:val="yellow"/>
         </w:rPr>
         <w:t>Pnrfne</w:t>
       </w:r>
@@ -3982,6 +4101,7 @@
           <w:color w:val="000000"/>
           <w:sz w:val="20"/>
           <w:szCs w:val="20"/>
+          <w:highlight w:val="yellow"/>
         </w:rPr>
         <w:t xml:space="preserve"> </w:t>
       </w:r>
@@ -3992,6 +4112,7 @@
           <w:color w:val="000000"/>
           <w:sz w:val="20"/>
           <w:szCs w:val="20"/>
+          <w:highlight w:val="yellow"/>
         </w:rPr>
         <w:t>fnynq</w:t>
       </w:r>
@@ -4002,6 +4123,7 @@
           <w:color w:val="000000"/>
           <w:sz w:val="20"/>
           <w:szCs w:val="20"/>
+          <w:highlight w:val="yellow"/>
         </w:rPr>
         <w:t>!</w:t>
       </w:r>
@@ -4016,6 +4138,7 @@
           <w:color w:val="000000"/>
           <w:sz w:val="21"/>
           <w:szCs w:val="21"/>
+          <w:highlight w:val="yellow"/>
         </w:rPr>
       </w:pPr>
       <w:r>
@@ -4024,6 +4147,7 @@
           <w:color w:val="000000"/>
           <w:sz w:val="21"/>
           <w:szCs w:val="21"/>
+          <w:highlight w:val="yellow"/>
         </w:rPr>
         <w:t>Note that since English has 26 characters, your ROT-13 program will be able to both encode and decode texts written in English.</w:t>
       </w:r>
@@ -4041,6 +4165,7 @@
           <w:color w:val="000000"/>
           <w:sz w:val="21"/>
           <w:szCs w:val="21"/>
+          <w:highlight w:val="yellow"/>
         </w:rPr>
       </w:pPr>
       <w:r>
@@ -4049,6 +4174,7 @@
           <w:color w:val="000000"/>
           <w:sz w:val="21"/>
           <w:szCs w:val="21"/>
+          <w:highlight w:val="yellow"/>
         </w:rPr>
         <w:t>Define a simple "spelling correction" function </w:t>
       </w:r>
@@ -4059,6 +4185,7 @@
           <w:color w:val="000000"/>
           <w:sz w:val="20"/>
           <w:szCs w:val="20"/>
+          <w:highlight w:val="yellow"/>
         </w:rPr>
         <w:t>correct(</w:t>
       </w:r>
@@ -4069,6 +4196,7 @@
           <w:color w:val="000000"/>
           <w:sz w:val="20"/>
           <w:szCs w:val="20"/>
+          <w:highlight w:val="yellow"/>
         </w:rPr>
         <w:t>)</w:t>
       </w:r>
@@ -4078,6 +4206,7 @@
           <w:color w:val="000000"/>
           <w:sz w:val="21"/>
           <w:szCs w:val="21"/>
+          <w:highlight w:val="yellow"/>
         </w:rPr>
         <w:t> that takes a string and sees to it that 1) two or more occurrences of the space character is compressed into one, and 2) inserts an extra space after a period if the period is directly followed by a letter. E.g. </w:t>
       </w:r>
@@ -4088,6 +4217,7 @@
           <w:color w:val="000000"/>
           <w:sz w:val="20"/>
           <w:szCs w:val="20"/>
+          <w:highlight w:val="yellow"/>
         </w:rPr>
         <w:t>correct(</w:t>
       </w:r>
@@ -4098,6 +4228,7 @@
           <w:color w:val="000000"/>
           <w:sz w:val="20"/>
           <w:szCs w:val="20"/>
+          <w:highlight w:val="yellow"/>
         </w:rPr>
         <w:t>"This   is  very funny  and    </w:t>
       </w:r>
@@ -4108,6 +4239,7 @@
           <w:color w:val="000000"/>
           <w:sz w:val="20"/>
           <w:szCs w:val="20"/>
+          <w:highlight w:val="yellow"/>
         </w:rPr>
         <w:t>cool.Indeed</w:t>
       </w:r>
@@ -4118,6 +4250,7 @@
           <w:color w:val="000000"/>
           <w:sz w:val="20"/>
           <w:szCs w:val="20"/>
+          <w:highlight w:val="yellow"/>
         </w:rPr>
         <w:t>!")</w:t>
       </w:r>
@@ -4127,6 +4260,7 @@
           <w:color w:val="000000"/>
           <w:sz w:val="21"/>
           <w:szCs w:val="21"/>
+          <w:highlight w:val="yellow"/>
         </w:rPr>
         <w:t xml:space="preserve"> should </w:t>
       </w:r>
@@ -4137,6 +4271,7 @@
           <w:color w:val="000000"/>
           <w:sz w:val="21"/>
           <w:szCs w:val="21"/>
+          <w:highlight w:val="yellow"/>
         </w:rPr>
         <w:t>return</w:t>
       </w:r>
@@ -4146,6 +4281,7 @@
           <w:color w:val="000000"/>
           <w:sz w:val="20"/>
           <w:szCs w:val="20"/>
+          <w:highlight w:val="yellow"/>
         </w:rPr>
         <w:t>"This</w:t>
       </w:r>
@@ -4156,6 +4292,7 @@
           <w:color w:val="000000"/>
           <w:sz w:val="20"/>
           <w:szCs w:val="20"/>
+          <w:highlight w:val="yellow"/>
         </w:rPr>
         <w:t xml:space="preserve"> is very funny and cool. Indeed!"</w:t>
       </w:r>
@@ -4165,6 +4302,7 @@
           <w:color w:val="000000"/>
           <w:sz w:val="21"/>
           <w:szCs w:val="21"/>
+          <w:highlight w:val="yellow"/>
         </w:rPr>
         <w:t> Tip: Use regular expressions!</w:t>
       </w:r>
@@ -4182,6 +4320,7 @@
           <w:color w:val="000000"/>
           <w:sz w:val="21"/>
           <w:szCs w:val="21"/>
+          <w:highlight w:val="yellow"/>
         </w:rPr>
       </w:pPr>
       <w:r>
@@ -4190,6 +4329,7 @@
           <w:color w:val="000000"/>
           <w:sz w:val="21"/>
           <w:szCs w:val="21"/>
+          <w:highlight w:val="yellow"/>
         </w:rPr>
         <w:t>The </w:t>
       </w:r>
@@ -4201,6 +4341,7 @@
           <w:color w:val="000000"/>
           <w:sz w:val="21"/>
           <w:szCs w:val="21"/>
+          <w:highlight w:val="yellow"/>
         </w:rPr>
         <w:t>third person singular</w:t>
       </w:r>
@@ -4210,6 +4351,7 @@
           <w:color w:val="000000"/>
           <w:sz w:val="21"/>
           <w:szCs w:val="21"/>
+          <w:highlight w:val="yellow"/>
         </w:rPr>
         <w:t> verb form in English is distinguished by the suffix -</w:t>
       </w:r>
@@ -4221,6 +4363,7 @@
           <w:color w:val="000000"/>
           <w:sz w:val="21"/>
           <w:szCs w:val="21"/>
+          <w:highlight w:val="yellow"/>
         </w:rPr>
         <w:t>s</w:t>
       </w:r>
@@ -4230,6 +4373,7 @@
           <w:color w:val="000000"/>
           <w:sz w:val="21"/>
           <w:szCs w:val="21"/>
+          <w:highlight w:val="yellow"/>
         </w:rPr>
         <w:t>, which is added to the stem of the infinitive form: </w:t>
       </w:r>
@@ -4241,6 +4385,7 @@
           <w:color w:val="000000"/>
           <w:sz w:val="21"/>
           <w:szCs w:val="21"/>
+          <w:highlight w:val="yellow"/>
         </w:rPr>
         <w:t>run</w:t>
       </w:r>
@@ -4250,6 +4395,7 @@
           <w:color w:val="000000"/>
           <w:sz w:val="21"/>
           <w:szCs w:val="21"/>
+          <w:highlight w:val="yellow"/>
         </w:rPr>
         <w:t> -&gt; </w:t>
       </w:r>
@@ -4261,6 +4407,7 @@
           <w:color w:val="000000"/>
           <w:sz w:val="21"/>
           <w:szCs w:val="21"/>
+          <w:highlight w:val="yellow"/>
         </w:rPr>
         <w:t>runs</w:t>
       </w:r>
@@ -4270,6 +4417,7 @@
           <w:color w:val="000000"/>
           <w:sz w:val="21"/>
           <w:szCs w:val="21"/>
+          <w:highlight w:val="yellow"/>
         </w:rPr>
         <w:t>. A simple set of rules can be given as follows:</w:t>
       </w:r>
@@ -4288,6 +4436,7 @@
           <w:color w:val="000000"/>
           <w:sz w:val="21"/>
           <w:szCs w:val="21"/>
+          <w:highlight w:val="yellow"/>
         </w:rPr>
       </w:pPr>
       <w:r>
@@ -4296,6 +4445,7 @@
           <w:color w:val="000000"/>
           <w:sz w:val="21"/>
           <w:szCs w:val="21"/>
+          <w:highlight w:val="yellow"/>
         </w:rPr>
         <w:t>If the verb ends in </w:t>
       </w:r>
@@ -4307,6 +4457,7 @@
           <w:color w:val="000000"/>
           <w:sz w:val="21"/>
           <w:szCs w:val="21"/>
+          <w:highlight w:val="yellow"/>
         </w:rPr>
         <w:t>y</w:t>
       </w:r>
@@ -4316,6 +4467,7 @@
           <w:color w:val="000000"/>
           <w:sz w:val="21"/>
           <w:szCs w:val="21"/>
+          <w:highlight w:val="yellow"/>
         </w:rPr>
         <w:t>, remove it and add </w:t>
       </w:r>
@@ -4328,6 +4480,7 @@
           <w:color w:val="000000"/>
           <w:sz w:val="21"/>
           <w:szCs w:val="21"/>
+          <w:highlight w:val="yellow"/>
         </w:rPr>
         <w:t>ies</w:t>
       </w:r>
@@ -4347,6 +4500,7 @@
           <w:color w:val="000000"/>
           <w:sz w:val="21"/>
           <w:szCs w:val="21"/>
+          <w:highlight w:val="yellow"/>
         </w:rPr>
       </w:pPr>
       <w:r>
@@ -4355,6 +4509,7 @@
           <w:color w:val="000000"/>
           <w:sz w:val="21"/>
           <w:szCs w:val="21"/>
+          <w:highlight w:val="yellow"/>
         </w:rPr>
         <w:t>If the verb ends in </w:t>
       </w:r>
@@ -4366,6 +4521,7 @@
           <w:color w:val="000000"/>
           <w:sz w:val="21"/>
           <w:szCs w:val="21"/>
+          <w:highlight w:val="yellow"/>
         </w:rPr>
         <w:t>o</w:t>
       </w:r>
@@ -4375,6 +4531,7 @@
           <w:color w:val="000000"/>
           <w:sz w:val="21"/>
           <w:szCs w:val="21"/>
+          <w:highlight w:val="yellow"/>
         </w:rPr>
         <w:t>, </w:t>
       </w:r>
@@ -4387,6 +4544,7 @@
           <w:color w:val="000000"/>
           <w:sz w:val="21"/>
           <w:szCs w:val="21"/>
+          <w:highlight w:val="yellow"/>
         </w:rPr>
         <w:t>ch</w:t>
       </w:r>
@@ -4397,6 +4555,7 @@
           <w:color w:val="000000"/>
           <w:sz w:val="21"/>
           <w:szCs w:val="21"/>
+          <w:highlight w:val="yellow"/>
         </w:rPr>
         <w:t>, </w:t>
       </w:r>
@@ -4408,6 +4567,7 @@
           <w:color w:val="000000"/>
           <w:sz w:val="21"/>
           <w:szCs w:val="21"/>
+          <w:highlight w:val="yellow"/>
         </w:rPr>
         <w:t>s</w:t>
       </w:r>
@@ -4417,6 +4577,7 @@
           <w:color w:val="000000"/>
           <w:sz w:val="21"/>
           <w:szCs w:val="21"/>
+          <w:highlight w:val="yellow"/>
         </w:rPr>
         <w:t>, </w:t>
       </w:r>
@@ -4429,6 +4590,7 @@
           <w:color w:val="000000"/>
           <w:sz w:val="21"/>
           <w:szCs w:val="21"/>
+          <w:highlight w:val="yellow"/>
         </w:rPr>
         <w:t>sh</w:t>
       </w:r>
@@ -4439,6 +4601,7 @@
           <w:color w:val="000000"/>
           <w:sz w:val="21"/>
           <w:szCs w:val="21"/>
+          <w:highlight w:val="yellow"/>
         </w:rPr>
         <w:t>, </w:t>
       </w:r>
@@ -4450,6 +4613,7 @@
           <w:color w:val="000000"/>
           <w:sz w:val="21"/>
           <w:szCs w:val="21"/>
+          <w:highlight w:val="yellow"/>
         </w:rPr>
         <w:t>x</w:t>
       </w:r>
@@ -4459,6 +4623,7 @@
           <w:color w:val="000000"/>
           <w:sz w:val="21"/>
           <w:szCs w:val="21"/>
+          <w:highlight w:val="yellow"/>
         </w:rPr>
         <w:t> or </w:t>
       </w:r>
@@ -4470,6 +4635,7 @@
           <w:color w:val="000000"/>
           <w:sz w:val="21"/>
           <w:szCs w:val="21"/>
+          <w:highlight w:val="yellow"/>
         </w:rPr>
         <w:t>z</w:t>
       </w:r>
@@ -4479,6 +4645,7 @@
           <w:color w:val="000000"/>
           <w:sz w:val="21"/>
           <w:szCs w:val="21"/>
+          <w:highlight w:val="yellow"/>
         </w:rPr>
         <w:t>, add </w:t>
       </w:r>
@@ -4491,6 +4658,7 @@
           <w:color w:val="000000"/>
           <w:sz w:val="21"/>
           <w:szCs w:val="21"/>
+          <w:highlight w:val="yellow"/>
         </w:rPr>
         <w:t>es</w:t>
       </w:r>
@@ -4510,6 +4678,7 @@
           <w:color w:val="000000"/>
           <w:sz w:val="21"/>
           <w:szCs w:val="21"/>
+          <w:highlight w:val="yellow"/>
         </w:rPr>
       </w:pPr>
       <w:r>
@@ -4518,6 +4687,7 @@
           <w:color w:val="000000"/>
           <w:sz w:val="21"/>
           <w:szCs w:val="21"/>
+          <w:highlight w:val="yellow"/>
         </w:rPr>
         <w:t>By default just add </w:t>
       </w:r>
@@ -4529,6 +4699,7 @@
           <w:color w:val="000000"/>
           <w:sz w:val="21"/>
           <w:szCs w:val="21"/>
+          <w:highlight w:val="yellow"/>
         </w:rPr>
         <w:t>s</w:t>
       </w:r>
@@ -4551,6 +4722,7 @@
           <w:color w:val="000000"/>
           <w:sz w:val="21"/>
           <w:szCs w:val="21"/>
+          <w:highlight w:val="yellow"/>
         </w:rPr>
         <w:t>Your task in this exercise is to define a function </w:t>
       </w:r>
@@ -4560,6 +4732,7 @@
           <w:color w:val="000000"/>
           <w:sz w:val="20"/>
           <w:szCs w:val="20"/>
+          <w:highlight w:val="yellow"/>
         </w:rPr>
         <w:t>make_3sg_</w:t>
       </w:r>
@@ -4570,6 +4743,7 @@
           <w:color w:val="000000"/>
           <w:sz w:val="20"/>
           <w:szCs w:val="20"/>
+          <w:highlight w:val="yellow"/>
         </w:rPr>
         <w:t>form(</w:t>
       </w:r>
@@ -4580,6 +4754,7 @@
           <w:color w:val="000000"/>
           <w:sz w:val="20"/>
           <w:szCs w:val="20"/>
+          <w:highlight w:val="yellow"/>
         </w:rPr>
         <w:t>)</w:t>
       </w:r>
@@ -4589,6 +4764,7 @@
           <w:color w:val="000000"/>
           <w:sz w:val="21"/>
           <w:szCs w:val="21"/>
+          <w:highlight w:val="yellow"/>
         </w:rPr>
         <w:t> which given a verb in infinitive form returns its third person singular form. Test your function with words like </w:t>
       </w:r>
@@ -4600,6 +4776,7 @@
           <w:color w:val="000000"/>
           <w:sz w:val="21"/>
           <w:szCs w:val="21"/>
+          <w:highlight w:val="yellow"/>
         </w:rPr>
         <w:t>try</w:t>
       </w:r>
@@ -4609,6 +4786,7 @@
           <w:color w:val="000000"/>
           <w:sz w:val="21"/>
           <w:szCs w:val="21"/>
+          <w:highlight w:val="yellow"/>
         </w:rPr>
         <w:t>, </w:t>
       </w:r>
@@ -4620,6 +4798,7 @@
           <w:color w:val="000000"/>
           <w:sz w:val="21"/>
           <w:szCs w:val="21"/>
+          <w:highlight w:val="yellow"/>
         </w:rPr>
         <w:t>brush</w:t>
       </w:r>
@@ -4629,6 +4808,7 @@
           <w:color w:val="000000"/>
           <w:sz w:val="21"/>
           <w:szCs w:val="21"/>
+          <w:highlight w:val="yellow"/>
         </w:rPr>
         <w:t>, </w:t>
       </w:r>
@@ -4640,6 +4820,7 @@
           <w:color w:val="000000"/>
           <w:sz w:val="21"/>
           <w:szCs w:val="21"/>
+          <w:highlight w:val="yellow"/>
         </w:rPr>
         <w:t>run</w:t>
       </w:r>
@@ -4649,6 +4830,7 @@
           <w:color w:val="000000"/>
           <w:sz w:val="21"/>
           <w:szCs w:val="21"/>
+          <w:highlight w:val="yellow"/>
         </w:rPr>
         <w:t> and </w:t>
       </w:r>
@@ -4660,6 +4842,7 @@
           <w:color w:val="000000"/>
           <w:sz w:val="21"/>
           <w:szCs w:val="21"/>
+          <w:highlight w:val="yellow"/>
         </w:rPr>
         <w:t>fix</w:t>
       </w:r>
@@ -4669,6 +4852,7 @@
           <w:color w:val="000000"/>
           <w:sz w:val="21"/>
           <w:szCs w:val="21"/>
+          <w:highlight w:val="yellow"/>
         </w:rPr>
         <w:t>. Note however that the rules must be regarded as heuristic, in the sense that you must not expect them to work for all cases. Tip: Check out the string method </w:t>
       </w:r>
@@ -4680,6 +4864,7 @@
           <w:color w:val="000000"/>
           <w:sz w:val="20"/>
           <w:szCs w:val="20"/>
+          <w:highlight w:val="yellow"/>
         </w:rPr>
         <w:t>endswith</w:t>
       </w:r>
@@ -4690,6 +4875,7 @@
           <w:color w:val="000000"/>
           <w:sz w:val="20"/>
           <w:szCs w:val="20"/>
+          <w:highlight w:val="yellow"/>
         </w:rPr>
         <w:t>(</w:t>
       </w:r>
@@ -4700,6 +4886,7 @@
           <w:color w:val="000000"/>
           <w:sz w:val="20"/>
           <w:szCs w:val="20"/>
+          <w:highlight w:val="yellow"/>
         </w:rPr>
         <w:t>)</w:t>
       </w:r>
@@ -4709,6 +4896,7 @@
           <w:color w:val="000000"/>
           <w:sz w:val="21"/>
           <w:szCs w:val="21"/>
+          <w:highlight w:val="yellow"/>
         </w:rPr>
         <w:t>.</w:t>
       </w:r>
@@ -4726,6 +4914,7 @@
           <w:color w:val="000000"/>
           <w:sz w:val="21"/>
           <w:szCs w:val="21"/>
+          <w:highlight w:val="yellow"/>
         </w:rPr>
       </w:pPr>
       <w:proofErr w:type="gramStart"/>
@@ -4735,6 +4924,7 @@
           <w:color w:val="000000"/>
           <w:sz w:val="21"/>
           <w:szCs w:val="21"/>
+          <w:highlight w:val="yellow"/>
         </w:rPr>
         <w:t>In English, the </w:t>
       </w:r>
@@ -4746,6 +4936,7 @@
           <w:color w:val="000000"/>
           <w:sz w:val="21"/>
           <w:szCs w:val="21"/>
+          <w:highlight w:val="yellow"/>
         </w:rPr>
         <w:t>present participle</w:t>
       </w:r>
@@ -4755,6 +4946,7 @@
           <w:color w:val="000000"/>
           <w:sz w:val="21"/>
           <w:szCs w:val="21"/>
+          <w:highlight w:val="yellow"/>
         </w:rPr>
         <w:t> is formed by adding the suffix -</w:t>
       </w:r>
@@ -4767,6 +4959,7 @@
           <w:color w:val="000000"/>
           <w:sz w:val="21"/>
           <w:szCs w:val="21"/>
+          <w:highlight w:val="yellow"/>
         </w:rPr>
         <w:t>ing</w:t>
       </w:r>
@@ -4777,6 +4970,7 @@
           <w:color w:val="000000"/>
           <w:sz w:val="21"/>
           <w:szCs w:val="21"/>
+          <w:highlight w:val="yellow"/>
         </w:rPr>
         <w:t> to the infinite form</w:t>
       </w:r>
@@ -4787,6 +4981,7 @@
           <w:color w:val="000000"/>
           <w:sz w:val="21"/>
           <w:szCs w:val="21"/>
+          <w:highlight w:val="yellow"/>
         </w:rPr>
         <w:t>: </w:t>
       </w:r>
@@ -4798,6 +4993,7 @@
           <w:color w:val="000000"/>
           <w:sz w:val="21"/>
           <w:szCs w:val="21"/>
+          <w:highlight w:val="yellow"/>
         </w:rPr>
         <w:t>go</w:t>
       </w:r>
@@ -4807,6 +5003,7 @@
           <w:color w:val="000000"/>
           <w:sz w:val="21"/>
           <w:szCs w:val="21"/>
+          <w:highlight w:val="yellow"/>
         </w:rPr>
         <w:t> -&gt; </w:t>
       </w:r>
@@ -4818,6 +5015,7 @@
           <w:color w:val="000000"/>
           <w:sz w:val="21"/>
           <w:szCs w:val="21"/>
+          <w:highlight w:val="yellow"/>
         </w:rPr>
         <w:t>going</w:t>
       </w:r>
@@ -4827,6 +5025,7 @@
           <w:color w:val="000000"/>
           <w:sz w:val="21"/>
           <w:szCs w:val="21"/>
+          <w:highlight w:val="yellow"/>
         </w:rPr>
         <w:t>. A simple set of heuristic rules can be given as follows:</w:t>
       </w:r>
@@ -4844,6 +5043,7 @@
           <w:color w:val="000000"/>
           <w:sz w:val="21"/>
           <w:szCs w:val="21"/>
+          <w:highlight w:val="yellow"/>
         </w:rPr>
       </w:pPr>
       <w:r>
@@ -4852,6 +5052,7 @@
           <w:color w:val="000000"/>
           <w:sz w:val="21"/>
           <w:szCs w:val="21"/>
+          <w:highlight w:val="yellow"/>
         </w:rPr>
         <w:t>If the verb ends in </w:t>
       </w:r>
@@ -4863,6 +5064,7 @@
           <w:color w:val="000000"/>
           <w:sz w:val="21"/>
           <w:szCs w:val="21"/>
+          <w:highlight w:val="yellow"/>
         </w:rPr>
         <w:t>e</w:t>
       </w:r>
@@ -4872,6 +5074,7 @@
           <w:color w:val="000000"/>
           <w:sz w:val="21"/>
           <w:szCs w:val="21"/>
+          <w:highlight w:val="yellow"/>
         </w:rPr>
         <w:t>, drop the </w:t>
       </w:r>
@@ -4883,6 +5086,7 @@
           <w:color w:val="000000"/>
           <w:sz w:val="21"/>
           <w:szCs w:val="21"/>
+          <w:highlight w:val="yellow"/>
         </w:rPr>
         <w:t>e</w:t>
       </w:r>
@@ -4892,6 +5096,7 @@
           <w:color w:val="000000"/>
           <w:sz w:val="21"/>
           <w:szCs w:val="21"/>
+          <w:highlight w:val="yellow"/>
         </w:rPr>
         <w:t> and add </w:t>
       </w:r>
@@ -4904,6 +5109,7 @@
           <w:color w:val="000000"/>
           <w:sz w:val="21"/>
           <w:szCs w:val="21"/>
+          <w:highlight w:val="yellow"/>
         </w:rPr>
         <w:t>ing</w:t>
       </w:r>
@@ -4914,6 +5120,7 @@
           <w:color w:val="000000"/>
           <w:sz w:val="21"/>
           <w:szCs w:val="21"/>
+          <w:highlight w:val="yellow"/>
         </w:rPr>
         <w:t> (if not exception: </w:t>
       </w:r>
@@ -4925,6 +5132,7 @@
           <w:color w:val="000000"/>
           <w:sz w:val="21"/>
           <w:szCs w:val="21"/>
+          <w:highlight w:val="yellow"/>
         </w:rPr>
         <w:t>be</w:t>
       </w:r>
@@ -4934,6 +5142,7 @@
           <w:color w:val="000000"/>
           <w:sz w:val="21"/>
           <w:szCs w:val="21"/>
+          <w:highlight w:val="yellow"/>
         </w:rPr>
         <w:t>, </w:t>
       </w:r>
@@ -4945,6 +5154,7 @@
           <w:color w:val="000000"/>
           <w:sz w:val="21"/>
           <w:szCs w:val="21"/>
+          <w:highlight w:val="yellow"/>
         </w:rPr>
         <w:t>see</w:t>
       </w:r>
@@ -4954,6 +5164,7 @@
           <w:color w:val="000000"/>
           <w:sz w:val="21"/>
           <w:szCs w:val="21"/>
+          <w:highlight w:val="yellow"/>
         </w:rPr>
         <w:t>, </w:t>
       </w:r>
@@ -4965,6 +5176,7 @@
           <w:color w:val="000000"/>
           <w:sz w:val="21"/>
           <w:szCs w:val="21"/>
+          <w:highlight w:val="yellow"/>
         </w:rPr>
         <w:t>flee</w:t>
       </w:r>
@@ -4974,6 +5186,7 @@
           <w:color w:val="000000"/>
           <w:sz w:val="21"/>
           <w:szCs w:val="21"/>
+          <w:highlight w:val="yellow"/>
         </w:rPr>
         <w:t>, </w:t>
       </w:r>
@@ -4985,6 +5198,7 @@
           <w:color w:val="000000"/>
           <w:sz w:val="21"/>
           <w:szCs w:val="21"/>
+          <w:highlight w:val="yellow"/>
         </w:rPr>
         <w:t>knee</w:t>
       </w:r>
@@ -4994,6 +5208,7 @@
           <w:color w:val="000000"/>
           <w:sz w:val="21"/>
           <w:szCs w:val="21"/>
+          <w:highlight w:val="yellow"/>
         </w:rPr>
         <w:t>, etc.)</w:t>
       </w:r>
@@ -5012,6 +5227,7 @@
           <w:color w:val="000000"/>
           <w:sz w:val="21"/>
           <w:szCs w:val="21"/>
+          <w:highlight w:val="yellow"/>
         </w:rPr>
       </w:pPr>
       <w:r>
@@ -5020,6 +5236,7 @@
           <w:color w:val="000000"/>
           <w:sz w:val="21"/>
           <w:szCs w:val="21"/>
+          <w:highlight w:val="yellow"/>
         </w:rPr>
         <w:t>If the verb ends in </w:t>
       </w:r>
@@ -5032,6 +5249,7 @@
           <w:color w:val="000000"/>
           <w:sz w:val="21"/>
           <w:szCs w:val="21"/>
+          <w:highlight w:val="yellow"/>
         </w:rPr>
         <w:t>ie</w:t>
       </w:r>
@@ -5042,6 +5260,7 @@
           <w:color w:val="000000"/>
           <w:sz w:val="21"/>
           <w:szCs w:val="21"/>
+          <w:highlight w:val="yellow"/>
         </w:rPr>
         <w:t>, change </w:t>
       </w:r>
@@ -5054,6 +5273,7 @@
           <w:color w:val="000000"/>
           <w:sz w:val="21"/>
           <w:szCs w:val="21"/>
+          <w:highlight w:val="yellow"/>
         </w:rPr>
         <w:t>ie</w:t>
       </w:r>
@@ -5064,6 +5284,7 @@
           <w:color w:val="000000"/>
           <w:sz w:val="21"/>
           <w:szCs w:val="21"/>
+          <w:highlight w:val="yellow"/>
         </w:rPr>
         <w:t> to </w:t>
       </w:r>
@@ -5075,6 +5296,7 @@
           <w:color w:val="000000"/>
           <w:sz w:val="21"/>
           <w:szCs w:val="21"/>
+          <w:highlight w:val="yellow"/>
         </w:rPr>
         <w:t>y</w:t>
       </w:r>
@@ -5084,6 +5306,7 @@
           <w:color w:val="000000"/>
           <w:sz w:val="21"/>
           <w:szCs w:val="21"/>
+          <w:highlight w:val="yellow"/>
         </w:rPr>
         <w:t> and add </w:t>
       </w:r>
@@ -5096,6 +5319,7 @@
           <w:color w:val="000000"/>
           <w:sz w:val="21"/>
           <w:szCs w:val="21"/>
+          <w:highlight w:val="yellow"/>
         </w:rPr>
         <w:t>ing</w:t>
       </w:r>
@@ -5115,6 +5339,7 @@
           <w:color w:val="000000"/>
           <w:sz w:val="21"/>
           <w:szCs w:val="21"/>
+          <w:highlight w:val="yellow"/>
         </w:rPr>
       </w:pPr>
       <w:r>
@@ -5123,6 +5348,7 @@
           <w:color w:val="000000"/>
           <w:sz w:val="21"/>
           <w:szCs w:val="21"/>
+          <w:highlight w:val="yellow"/>
         </w:rPr>
         <w:t>For words consisting of consonant-vowel-consonant, double the final letter before adding </w:t>
       </w:r>
@@ -5135,6 +5361,7 @@
           <w:color w:val="000000"/>
           <w:sz w:val="21"/>
           <w:szCs w:val="21"/>
+          <w:highlight w:val="yellow"/>
         </w:rPr>
         <w:t>ing</w:t>
       </w:r>
@@ -5154,6 +5381,7 @@
           <w:color w:val="000000"/>
           <w:sz w:val="21"/>
           <w:szCs w:val="21"/>
+          <w:highlight w:val="yellow"/>
         </w:rPr>
       </w:pPr>
       <w:r>
@@ -5162,6 +5390,7 @@
           <w:color w:val="000000"/>
           <w:sz w:val="21"/>
           <w:szCs w:val="21"/>
+          <w:highlight w:val="yellow"/>
         </w:rPr>
         <w:t>By default just add </w:t>
       </w:r>
@@ -5174,6 +5403,7 @@
           <w:color w:val="000000"/>
           <w:sz w:val="21"/>
           <w:szCs w:val="21"/>
+          <w:highlight w:val="yellow"/>
         </w:rPr>
         <w:t>ing</w:t>
       </w:r>
@@ -5197,6 +5427,7 @@
           <w:color w:val="000000"/>
           <w:sz w:val="21"/>
           <w:szCs w:val="21"/>
+          <w:highlight w:val="yellow"/>
         </w:rPr>
         <w:t>Your task in this exercise is to define a function </w:t>
       </w:r>
@@ -5207,6 +5438,7 @@
           <w:color w:val="000000"/>
           <w:sz w:val="20"/>
           <w:szCs w:val="20"/>
+          <w:highlight w:val="yellow"/>
         </w:rPr>
         <w:t>make_ing_</w:t>
       </w:r>
@@ -5217,6 +5449,7 @@
           <w:color w:val="000000"/>
           <w:sz w:val="20"/>
           <w:szCs w:val="20"/>
+          <w:highlight w:val="yellow"/>
         </w:rPr>
         <w:t>form</w:t>
       </w:r>
@@ -5227,6 +5460,7 @@
           <w:color w:val="000000"/>
           <w:sz w:val="20"/>
           <w:szCs w:val="20"/>
+          <w:highlight w:val="yellow"/>
         </w:rPr>
         <w:t>(</w:t>
       </w:r>
@@ -5237,6 +5471,7 @@
           <w:color w:val="000000"/>
           <w:sz w:val="20"/>
           <w:szCs w:val="20"/>
+          <w:highlight w:val="yellow"/>
         </w:rPr>
         <w:t>)</w:t>
       </w:r>
@@ -5246,6 +5481,7 @@
           <w:color w:val="000000"/>
           <w:sz w:val="21"/>
           <w:szCs w:val="21"/>
+          <w:highlight w:val="yellow"/>
         </w:rPr>
         <w:t> which given a verb in infinitive form returns its present participle form. Test your function with words such as </w:t>
       </w:r>
@@ -5257,6 +5493,7 @@
           <w:color w:val="000000"/>
           <w:sz w:val="21"/>
           <w:szCs w:val="21"/>
+          <w:highlight w:val="yellow"/>
         </w:rPr>
         <w:t>lie</w:t>
       </w:r>
@@ -5266,6 +5503,7 @@
           <w:color w:val="000000"/>
           <w:sz w:val="21"/>
           <w:szCs w:val="21"/>
+          <w:highlight w:val="yellow"/>
         </w:rPr>
         <w:t>, </w:t>
       </w:r>
@@ -5277,6 +5515,7 @@
           <w:color w:val="000000"/>
           <w:sz w:val="21"/>
           <w:szCs w:val="21"/>
+          <w:highlight w:val="yellow"/>
         </w:rPr>
         <w:t>see</w:t>
       </w:r>
@@ -5286,6 +5525,7 @@
           <w:color w:val="000000"/>
           <w:sz w:val="21"/>
           <w:szCs w:val="21"/>
+          <w:highlight w:val="yellow"/>
         </w:rPr>
         <w:t>, </w:t>
       </w:r>
@@ -5297,6 +5537,7 @@
           <w:color w:val="000000"/>
           <w:sz w:val="21"/>
           <w:szCs w:val="21"/>
+          <w:highlight w:val="yellow"/>
         </w:rPr>
         <w:t>move</w:t>
       </w:r>
@@ -5306,6 +5547,7 @@
           <w:color w:val="000000"/>
           <w:sz w:val="21"/>
           <w:szCs w:val="21"/>
+          <w:highlight w:val="yellow"/>
         </w:rPr>
         <w:t> and </w:t>
       </w:r>
@@ -5317,6 +5559,7 @@
           <w:color w:val="000000"/>
           <w:sz w:val="21"/>
           <w:szCs w:val="21"/>
+          <w:highlight w:val="yellow"/>
         </w:rPr>
         <w:t>hug</w:t>
       </w:r>
@@ -5326,9 +5569,12 @@
           <w:color w:val="000000"/>
           <w:sz w:val="21"/>
           <w:szCs w:val="21"/>
+          <w:highlight w:val="yellow"/>
         </w:rPr>
         <w:t>. However, you must not expect such simple rules to work for all cases.</w:t>
       </w:r>
+      <w:bookmarkStart w:id="0" w:name="_GoBack"/>
+      <w:bookmarkEnd w:id="0"/>
     </w:p>
     <w:p>
       <w:pPr>

</xml_diff>

<commit_message>
Add ex 28 find longest word function
</commit_message>
<xml_diff>
--- a/46-Simple-Ex/46 Simple Python Exercises.docx
+++ b/46-Simple-Ex/46 Simple Python Exercises.docx
@@ -5862,16 +5862,16 @@
           <w:color w:val="000000"/>
           <w:sz w:val="21"/>
           <w:szCs w:val="21"/>
+          <w:highlight w:val="yellow"/>
         </w:rPr>
       </w:pPr>
-      <w:bookmarkStart w:id="0" w:name="_GoBack"/>
-      <w:bookmarkEnd w:id="0"/>
-      <w:r>
-        <w:rPr>
-          <w:rFonts w:ascii="Arial" w:hAnsi="Arial" w:cs="Times New Roman"/>
-          <w:color w:val="000000"/>
-          <w:sz w:val="21"/>
-          <w:szCs w:val="21"/>
+      <w:r>
+        <w:rPr>
+          <w:rFonts w:ascii="Arial" w:hAnsi="Arial" w:cs="Times New Roman"/>
+          <w:color w:val="000000"/>
+          <w:sz w:val="21"/>
+          <w:szCs w:val="21"/>
+          <w:highlight w:val="yellow"/>
         </w:rPr>
         <w:t>Write a function </w:t>
       </w:r>
@@ -5882,6 +5882,7 @@
           <w:color w:val="000000"/>
           <w:sz w:val="20"/>
           <w:szCs w:val="20"/>
+          <w:highlight w:val="yellow"/>
         </w:rPr>
         <w:t>find_longest_</w:t>
       </w:r>
@@ -5892,6 +5893,7 @@
           <w:color w:val="000000"/>
           <w:sz w:val="20"/>
           <w:szCs w:val="20"/>
+          <w:highlight w:val="yellow"/>
         </w:rPr>
         <w:t>word</w:t>
       </w:r>
@@ -5902,6 +5904,7 @@
           <w:color w:val="000000"/>
           <w:sz w:val="20"/>
           <w:szCs w:val="20"/>
+          <w:highlight w:val="yellow"/>
         </w:rPr>
         <w:t>(</w:t>
       </w:r>
@@ -5912,6 +5915,7 @@
           <w:color w:val="000000"/>
           <w:sz w:val="20"/>
           <w:szCs w:val="20"/>
+          <w:highlight w:val="yellow"/>
         </w:rPr>
         <w:t>)</w:t>
       </w:r>
@@ -5921,6 +5925,7 @@
           <w:color w:val="000000"/>
           <w:sz w:val="21"/>
           <w:szCs w:val="21"/>
+          <w:highlight w:val="yellow"/>
         </w:rPr>
         <w:t> that takes a list of words and returns the length of the longest one. Use only higher order functions.</w:t>
       </w:r>
@@ -5940,6 +5945,8 @@
           <w:szCs w:val="21"/>
         </w:rPr>
       </w:pPr>
+      <w:bookmarkStart w:id="0" w:name="_GoBack"/>
+      <w:bookmarkEnd w:id="0"/>
       <w:r>
         <w:rPr>
           <w:rFonts w:ascii="Arial" w:hAnsi="Arial" w:cs="Times New Roman"/>

</xml_diff>

<commit_message>
Add ex 29 filtering words longer than n
</commit_message>
<xml_diff>
--- a/46-Simple-Ex/46 Simple Python Exercises.docx
+++ b/46-Simple-Ex/46 Simple Python Exercises.docx
@@ -5943,16 +5943,16 @@
           <w:color w:val="000000"/>
           <w:sz w:val="21"/>
           <w:szCs w:val="21"/>
+          <w:highlight w:val="yellow"/>
         </w:rPr>
       </w:pPr>
-      <w:bookmarkStart w:id="0" w:name="_GoBack"/>
-      <w:bookmarkEnd w:id="0"/>
-      <w:r>
-        <w:rPr>
-          <w:rFonts w:ascii="Arial" w:hAnsi="Arial" w:cs="Times New Roman"/>
-          <w:color w:val="000000"/>
-          <w:sz w:val="21"/>
-          <w:szCs w:val="21"/>
+      <w:r>
+        <w:rPr>
+          <w:rFonts w:ascii="Arial" w:hAnsi="Arial" w:cs="Times New Roman"/>
+          <w:color w:val="000000"/>
+          <w:sz w:val="21"/>
+          <w:szCs w:val="21"/>
+          <w:highlight w:val="yellow"/>
         </w:rPr>
         <w:t>Using the higher order function </w:t>
       </w:r>
@@ -5963,6 +5963,7 @@
           <w:color w:val="000000"/>
           <w:sz w:val="20"/>
           <w:szCs w:val="20"/>
+          <w:highlight w:val="yellow"/>
         </w:rPr>
         <w:t>filter(</w:t>
       </w:r>
@@ -5973,6 +5974,7 @@
           <w:color w:val="000000"/>
           <w:sz w:val="20"/>
           <w:szCs w:val="20"/>
+          <w:highlight w:val="yellow"/>
         </w:rPr>
         <w:t>)</w:t>
       </w:r>
@@ -5982,6 +5984,7 @@
           <w:color w:val="000000"/>
           <w:sz w:val="21"/>
           <w:szCs w:val="21"/>
+          <w:highlight w:val="yellow"/>
         </w:rPr>
         <w:t>, define a function </w:t>
       </w:r>
@@ -5992,6 +5995,7 @@
           <w:color w:val="000000"/>
           <w:sz w:val="20"/>
           <w:szCs w:val="20"/>
+          <w:highlight w:val="yellow"/>
         </w:rPr>
         <w:t>filter_long_words</w:t>
       </w:r>
@@ -6002,6 +6006,7 @@
           <w:color w:val="000000"/>
           <w:sz w:val="20"/>
           <w:szCs w:val="20"/>
+          <w:highlight w:val="yellow"/>
         </w:rPr>
         <w:t>()</w:t>
       </w:r>
@@ -6011,6 +6016,7 @@
           <w:color w:val="000000"/>
           <w:sz w:val="21"/>
           <w:szCs w:val="21"/>
+          <w:highlight w:val="yellow"/>
         </w:rPr>
         <w:t> that takes a list of words and an integer </w:t>
       </w:r>
@@ -6020,6 +6026,7 @@
           <w:color w:val="000000"/>
           <w:sz w:val="20"/>
           <w:szCs w:val="20"/>
+          <w:highlight w:val="yellow"/>
         </w:rPr>
         <w:t>n</w:t>
       </w:r>
@@ -6029,6 +6036,7 @@
           <w:color w:val="000000"/>
           <w:sz w:val="21"/>
           <w:szCs w:val="21"/>
+          <w:highlight w:val="yellow"/>
         </w:rPr>
         <w:t> and returns the list of words that are longer than </w:t>
       </w:r>
@@ -6038,6 +6046,7 @@
           <w:color w:val="000000"/>
           <w:sz w:val="20"/>
           <w:szCs w:val="20"/>
+          <w:highlight w:val="yellow"/>
         </w:rPr>
         <w:t>n</w:t>
       </w:r>
@@ -6047,6 +6056,7 @@
           <w:color w:val="000000"/>
           <w:sz w:val="21"/>
           <w:szCs w:val="21"/>
+          <w:highlight w:val="yellow"/>
         </w:rPr>
         <w:t>.</w:t>
       </w:r>
@@ -6066,6 +6076,8 @@
           <w:szCs w:val="21"/>
         </w:rPr>
       </w:pPr>
+      <w:bookmarkStart w:id="0" w:name="_GoBack"/>
+      <w:bookmarkEnd w:id="0"/>
       <w:r>
         <w:rPr>
           <w:rFonts w:ascii="Arial" w:hAnsi="Arial" w:cs="Times New Roman"/>

</xml_diff>

<commit_message>
Update progress on 46 ex + note on if name == main
</commit_message>
<xml_diff>
--- a/46-Simple-Ex/46 Simple Python Exercises.docx
+++ b/46-Simple-Ex/46 Simple Python Exercises.docx
@@ -65,6 +65,58 @@
       <w:pPr>
         <w:shd w:val="clear" w:color="auto" w:fill="FAF0E6"/>
         <w:spacing w:before="100" w:beforeAutospacing="1" w:after="100" w:afterAutospacing="1"/>
+        <w:rPr>
+          <w:rFonts w:ascii="Arial" w:hAnsi="Arial" w:cs="Times New Roman"/>
+          <w:color w:val="000000"/>
+        </w:rPr>
+      </w:pPr>
+      <w:r>
+        <w:rPr>
+          <w:rFonts w:ascii="Arial" w:hAnsi="Arial" w:cs="Times New Roman"/>
+          <w:color w:val="000000"/>
+          <w:highlight w:val="cyan"/>
+        </w:rPr>
+        <w:t>Done – go back for review some time</w:t>
+      </w:r>
+    </w:p>
+    <w:p>
+      <w:pPr>
+        <w:shd w:val="clear" w:color="auto" w:fill="FAF0E6"/>
+        <w:spacing w:before="100" w:beforeAutospacing="1" w:after="100" w:afterAutospacing="1"/>
+        <w:rPr>
+          <w:rFonts w:ascii="Arial" w:hAnsi="Arial" w:cs="Times New Roman"/>
+          <w:color w:val="000000"/>
+        </w:rPr>
+      </w:pPr>
+      <w:r>
+        <w:rPr>
+          <w:rFonts w:ascii="Arial" w:hAnsi="Arial" w:cs="Times New Roman"/>
+          <w:color w:val="000000"/>
+          <w:highlight w:val="yellow"/>
+        </w:rPr>
+        <w:t xml:space="preserve">Incomplete </w:t>
+      </w:r>
+      <w:r>
+        <w:rPr>
+          <w:rFonts w:ascii="Arial" w:hAnsi="Arial" w:cs="Times New Roman"/>
+          <w:color w:val="000000"/>
+          <w:highlight w:val="yellow"/>
+        </w:rPr>
+        <w:t>–</w:t>
+      </w:r>
+      <w:r>
+        <w:rPr>
+          <w:rFonts w:ascii="Arial" w:hAnsi="Arial" w:cs="Times New Roman"/>
+          <w:color w:val="000000"/>
+          <w:highlight w:val="yellow"/>
+        </w:rPr>
+        <w:t xml:space="preserve"> go back for potential revisions</w:t>
+      </w:r>
+    </w:p>
+    <w:p>
+      <w:pPr>
+        <w:shd w:val="clear" w:color="auto" w:fill="FAF0E6"/>
+        <w:spacing w:before="100" w:beforeAutospacing="1" w:after="100" w:afterAutospacing="1"/>
         <w:ind w:left="240"/>
         <w:outlineLvl w:val="2"/>
         <w:rPr>
@@ -821,16 +873,24 @@
         </w:rPr>
         <w:t>.</w:t>
       </w:r>
-      <w:r>
-        <w:rPr>
-          <w:rFonts w:ascii="Arial" w:hAnsi="Arial" w:cs="Times New Roman"/>
-          <w:color w:val="000000"/>
-          <w:sz w:val="21"/>
-          <w:szCs w:val="21"/>
-          <w:highlight w:val="yellow"/>
-        </w:rPr>
-        <w:t xml:space="preserve"> &lt;-</w:t>
-      </w:r>
+    </w:p>
+    <w:p>
+      <w:pPr>
+        <w:pStyle w:val="ListParagraph"/>
+        <w:numPr>
+          <w:ilvl w:val="0"/>
+          <w:numId w:val="6"/>
+        </w:numPr>
+        <w:shd w:val="clear" w:color="auto" w:fill="FAF0E6"/>
+        <w:spacing w:before="100" w:beforeAutospacing="1" w:after="100" w:afterAutospacing="1"/>
+        <w:rPr>
+          <w:rFonts w:ascii="Arial" w:hAnsi="Arial" w:cs="Times New Roman"/>
+          <w:color w:val="000000"/>
+          <w:sz w:val="21"/>
+          <w:szCs w:val="21"/>
+          <w:highlight w:val="yellow"/>
+        </w:rPr>
+      </w:pPr>
       <w:proofErr w:type="gramStart"/>
       <w:r>
         <w:rPr>
@@ -874,6 +934,56 @@
           <w:highlight w:val="yellow"/>
         </w:rPr>
         <w:t xml:space="preserve"> works</w:t>
+      </w:r>
+    </w:p>
+    <w:p>
+      <w:pPr>
+        <w:pStyle w:val="ListParagraph"/>
+        <w:numPr>
+          <w:ilvl w:val="0"/>
+          <w:numId w:val="6"/>
+        </w:numPr>
+        <w:shd w:val="clear" w:color="auto" w:fill="FAF0E6"/>
+        <w:spacing w:before="100" w:beforeAutospacing="1" w:after="100" w:afterAutospacing="1"/>
+        <w:rPr>
+          <w:rFonts w:ascii="Arial" w:hAnsi="Arial" w:cs="Times New Roman"/>
+          <w:color w:val="000000"/>
+          <w:sz w:val="21"/>
+          <w:szCs w:val="21"/>
+          <w:highlight w:val="yellow"/>
+        </w:rPr>
+      </w:pPr>
+      <w:r>
+        <w:rPr>
+          <w:rFonts w:ascii="Arial" w:hAnsi="Arial" w:cs="Times New Roman"/>
+          <w:color w:val="000000"/>
+          <w:sz w:val="21"/>
+          <w:szCs w:val="21"/>
+          <w:highlight w:val="yellow"/>
+        </w:rPr>
+        <w:t>The syntax *</w:t>
+      </w:r>
+      <w:proofErr w:type="spellStart"/>
+      <w:r>
+        <w:rPr>
+          <w:rFonts w:ascii="Arial" w:hAnsi="Arial" w:cs="Times New Roman"/>
+          <w:color w:val="000000"/>
+          <w:sz w:val="21"/>
+          <w:szCs w:val="21"/>
+          <w:highlight w:val="yellow"/>
+        </w:rPr>
+        <w:t>args</w:t>
+      </w:r>
+      <w:proofErr w:type="spellEnd"/>
+      <w:r>
+        <w:rPr>
+          <w:rFonts w:ascii="Arial" w:hAnsi="Arial" w:cs="Times New Roman"/>
+          <w:color w:val="000000"/>
+          <w:sz w:val="21"/>
+          <w:szCs w:val="21"/>
+          <w:highlight w:val="yellow"/>
+        </w:rPr>
+        <w:t xml:space="preserve"> in a function declaration lets you accept an arbitrary number of parameters</w:t>
       </w:r>
     </w:p>
     <w:p>
@@ -1021,7 +1131,6 @@
           <w:color w:val="000000"/>
           <w:sz w:val="21"/>
           <w:szCs w:val="21"/>
-          <w:highlight w:val="cyan"/>
         </w:rPr>
       </w:pPr>
       <w:r>
@@ -1030,7 +1139,7 @@
           <w:color w:val="000000"/>
           <w:sz w:val="21"/>
           <w:szCs w:val="21"/>
-          <w:highlight w:val="cyan"/>
+          <w:highlight w:val="yellow"/>
         </w:rPr>
         <w:t>Define a function </w:t>
       </w:r>
@@ -1041,7 +1150,7 @@
           <w:color w:val="000000"/>
           <w:sz w:val="20"/>
           <w:szCs w:val="20"/>
-          <w:highlight w:val="cyan"/>
+          <w:highlight w:val="yellow"/>
         </w:rPr>
         <w:t>is_</w:t>
       </w:r>
@@ -1052,7 +1161,7 @@
           <w:color w:val="000000"/>
           <w:sz w:val="20"/>
           <w:szCs w:val="20"/>
-          <w:highlight w:val="cyan"/>
+          <w:highlight w:val="yellow"/>
         </w:rPr>
         <w:t>palindrome</w:t>
       </w:r>
@@ -1063,7 +1172,7 @@
           <w:color w:val="000000"/>
           <w:sz w:val="20"/>
           <w:szCs w:val="20"/>
-          <w:highlight w:val="cyan"/>
+          <w:highlight w:val="yellow"/>
         </w:rPr>
         <w:t>(</w:t>
       </w:r>
@@ -1074,7 +1183,7 @@
           <w:color w:val="000000"/>
           <w:sz w:val="20"/>
           <w:szCs w:val="20"/>
-          <w:highlight w:val="cyan"/>
+          <w:highlight w:val="yellow"/>
         </w:rPr>
         <w:t>)</w:t>
       </w:r>
@@ -1084,28 +1193,18 @@
           <w:color w:val="000000"/>
           <w:sz w:val="21"/>
           <w:szCs w:val="21"/>
-          <w:highlight w:val="cyan"/>
-        </w:rPr>
-        <w:t xml:space="preserve"> that recognizes palindromes (i.e. words that look the </w:t>
-      </w:r>
-      <w:r>
-        <w:rPr>
-          <w:rFonts w:ascii="Arial" w:hAnsi="Arial" w:cs="Times New Roman"/>
-          <w:color w:val="000000"/>
-          <w:sz w:val="21"/>
-          <w:szCs w:val="21"/>
-          <w:highlight w:val="cyan"/>
-        </w:rPr>
-        <w:t>same written backwards). For example, </w:t>
-      </w:r>
-      <w:proofErr w:type="spellStart"/>
-      <w:r>
-        <w:rPr>
-          <w:rFonts w:ascii="Courier" w:hAnsi="Courier" w:cs="Courier"/>
-          <w:color w:val="000000"/>
-          <w:sz w:val="20"/>
-          <w:szCs w:val="20"/>
-          <w:highlight w:val="cyan"/>
+          <w:highlight w:val="yellow"/>
+        </w:rPr>
+        <w:t> that recognizes palindromes (i.e. words that look the same written backwards). For example, </w:t>
+      </w:r>
+      <w:proofErr w:type="spellStart"/>
+      <w:r>
+        <w:rPr>
+          <w:rFonts w:ascii="Courier" w:hAnsi="Courier" w:cs="Courier"/>
+          <w:color w:val="000000"/>
+          <w:sz w:val="20"/>
+          <w:szCs w:val="20"/>
+          <w:highlight w:val="yellow"/>
         </w:rPr>
         <w:t>is_</w:t>
       </w:r>
@@ -1116,7 +1215,7 @@
           <w:color w:val="000000"/>
           <w:sz w:val="20"/>
           <w:szCs w:val="20"/>
-          <w:highlight w:val="cyan"/>
+          <w:highlight w:val="yellow"/>
         </w:rPr>
         <w:t>palindrome</w:t>
       </w:r>
@@ -1127,7 +1226,7 @@
           <w:color w:val="000000"/>
           <w:sz w:val="20"/>
           <w:szCs w:val="20"/>
-          <w:highlight w:val="cyan"/>
+          <w:highlight w:val="yellow"/>
         </w:rPr>
         <w:t>(</w:t>
       </w:r>
@@ -1138,7 +1237,7 @@
           <w:color w:val="000000"/>
           <w:sz w:val="20"/>
           <w:szCs w:val="20"/>
-          <w:highlight w:val="cyan"/>
+          <w:highlight w:val="yellow"/>
         </w:rPr>
         <w:t>"radar")</w:t>
       </w:r>
@@ -1148,7 +1247,7 @@
           <w:color w:val="000000"/>
           <w:sz w:val="21"/>
           <w:szCs w:val="21"/>
-          <w:highlight w:val="cyan"/>
+          <w:highlight w:val="yellow"/>
         </w:rPr>
         <w:t> should return </w:t>
       </w:r>
@@ -1158,7 +1257,7 @@
           <w:color w:val="000000"/>
           <w:sz w:val="20"/>
           <w:szCs w:val="20"/>
-          <w:highlight w:val="cyan"/>
+          <w:highlight w:val="yellow"/>
         </w:rPr>
         <w:t>True</w:t>
       </w:r>
@@ -1168,9 +1267,615 @@
           <w:color w:val="000000"/>
           <w:sz w:val="21"/>
           <w:szCs w:val="21"/>
-          <w:highlight w:val="cyan"/>
+          <w:highlight w:val="yellow"/>
         </w:rPr>
         <w:t>.</w:t>
+      </w:r>
+    </w:p>
+    <w:p>
+      <w:pPr>
+        <w:pStyle w:val="ListParagraph"/>
+        <w:numPr>
+          <w:ilvl w:val="0"/>
+          <w:numId w:val="7"/>
+        </w:numPr>
+        <w:shd w:val="clear" w:color="auto" w:fill="FAF0E6"/>
+        <w:spacing w:before="100" w:beforeAutospacing="1" w:after="100" w:afterAutospacing="1"/>
+        <w:rPr>
+          <w:rFonts w:ascii="Arial" w:hAnsi="Arial" w:cs="Times New Roman"/>
+          <w:color w:val="000000"/>
+          <w:sz w:val="21"/>
+          <w:szCs w:val="21"/>
+          <w:highlight w:val="yellow"/>
+        </w:rPr>
+      </w:pPr>
+      <w:r>
+        <w:rPr>
+          <w:rFonts w:ascii="Arial" w:hAnsi="Arial" w:cs="Times New Roman"/>
+          <w:color w:val="000000"/>
+          <w:sz w:val="21"/>
+          <w:szCs w:val="21"/>
+          <w:highlight w:val="yellow"/>
+        </w:rPr>
+        <w:t>Used if __name__== “__main__” here for first time</w:t>
+      </w:r>
+    </w:p>
+    <w:p>
+      <w:pPr>
+        <w:pStyle w:val="ListParagraph"/>
+        <w:numPr>
+          <w:ilvl w:val="0"/>
+          <w:numId w:val="7"/>
+        </w:numPr>
+        <w:shd w:val="clear" w:color="auto" w:fill="FAF0E6"/>
+        <w:spacing w:before="100" w:beforeAutospacing="1" w:after="100" w:afterAutospacing="1"/>
+        <w:rPr>
+          <w:rFonts w:ascii="Arial" w:hAnsi="Arial" w:cs="Times New Roman"/>
+          <w:color w:val="000000"/>
+          <w:sz w:val="21"/>
+          <w:szCs w:val="21"/>
+          <w:highlight w:val="yellow"/>
+        </w:rPr>
+      </w:pPr>
+      <w:r>
+        <w:rPr>
+          <w:rFonts w:ascii="Arial" w:hAnsi="Arial" w:cs="Times New Roman"/>
+          <w:color w:val="000000"/>
+          <w:sz w:val="21"/>
+          <w:szCs w:val="21"/>
+          <w:highlight w:val="yellow"/>
+        </w:rPr>
+        <w:t xml:space="preserve">Linked to ex17 </w:t>
+      </w:r>
+      <w:bookmarkStart w:id="0" w:name="_GoBack"/>
+      <w:bookmarkEnd w:id="0"/>
+      <w:r>
+        <w:rPr>
+          <w:rFonts w:ascii="Arial" w:hAnsi="Arial" w:cs="Times New Roman"/>
+          <w:color w:val="000000"/>
+          <w:sz w:val="21"/>
+          <w:szCs w:val="21"/>
+          <w:highlight w:val="yellow"/>
+        </w:rPr>
+        <w:t>and ex32</w:t>
+      </w:r>
+    </w:p>
+    <w:p>
+      <w:pPr>
+        <w:rPr>
+          <w:highlight w:val="yellow"/>
+        </w:rPr>
+      </w:pPr>
+      <w:r>
+        <w:rPr>
+          <w:highlight w:val="yellow"/>
+        </w:rPr>
+        <w:t xml:space="preserve">* </w:t>
+      </w:r>
+      <w:r>
+        <w:rPr>
+          <w:highlight w:val="yellow"/>
+        </w:rPr>
+        <w:t>Random note about</w:t>
+      </w:r>
+    </w:p>
+    <w:p>
+      <w:pPr>
+        <w:rPr>
+          <w:highlight w:val="yellow"/>
+        </w:rPr>
+      </w:pPr>
+    </w:p>
+    <w:p>
+      <w:proofErr w:type="gramStart"/>
+      <w:r>
+        <w:rPr>
+          <w:highlight w:val="yellow"/>
+        </w:rPr>
+        <w:t>if</w:t>
+      </w:r>
+      <w:proofErr w:type="gramEnd"/>
+      <w:r>
+        <w:rPr>
+          <w:highlight w:val="yellow"/>
+        </w:rPr>
+        <w:t xml:space="preserve"> __name__ == "__main__":</w:t>
+      </w:r>
+    </w:p>
+    <w:p/>
+    <w:p>
+      <w:r>
+        <w:rPr>
+          <w:highlight w:val="yellow"/>
+        </w:rPr>
+        <w:t>(</w:t>
+      </w:r>
+      <w:proofErr w:type="gramStart"/>
+      <w:r>
+        <w:rPr>
+          <w:highlight w:val="yellow"/>
+        </w:rPr>
+        <w:t>read</w:t>
+      </w:r>
+      <w:proofErr w:type="gramEnd"/>
+      <w:r>
+        <w:rPr>
+          <w:highlight w:val="yellow"/>
+        </w:rPr>
+        <w:t xml:space="preserve"> http://stackoverflow.com/questions/419163/what-does-if-name-main-do)</w:t>
+      </w:r>
+    </w:p>
+    <w:p/>
+    <w:p>
+      <w:pPr>
+        <w:shd w:val="clear" w:color="auto" w:fill="FFFFFF"/>
+        <w:spacing w:line="267" w:lineRule="atLeast"/>
+        <w:textAlignment w:val="baseline"/>
+        <w:rPr>
+          <w:rFonts w:ascii="Arial" w:hAnsi="Arial" w:cs="Times New Roman"/>
+          <w:color w:val="000000"/>
+          <w:sz w:val="21"/>
+          <w:szCs w:val="21"/>
+        </w:rPr>
+      </w:pPr>
+      <w:r>
+        <w:rPr>
+          <w:rFonts w:ascii="Arial" w:hAnsi="Arial" w:cs="Times New Roman"/>
+          <w:color w:val="000000"/>
+          <w:sz w:val="21"/>
+          <w:szCs w:val="21"/>
+          <w:highlight w:val="yellow"/>
+        </w:rPr>
+        <w:t>When the Python interpreter reads a source file, it executes all of the code found in it. Before executing the code, it will define a few special variables. For example, if the python interpreter is running that module (the source file) as the main program, it sets the special </w:t>
+      </w:r>
+      <w:r>
+        <w:rPr>
+          <w:rFonts w:ascii="Consolas" w:hAnsi="Consolas" w:cs="Courier"/>
+          <w:color w:val="000000"/>
+          <w:sz w:val="21"/>
+          <w:szCs w:val="21"/>
+          <w:highlight w:val="yellow"/>
+          <w:bdr w:val="none" w:sz="0" w:space="0" w:color="auto" w:frame="1"/>
+          <w:shd w:val="clear" w:color="auto" w:fill="EEEEEE"/>
+        </w:rPr>
+        <w:t>__name__</w:t>
+      </w:r>
+      <w:r>
+        <w:rPr>
+          <w:rFonts w:ascii="Arial" w:hAnsi="Arial" w:cs="Times New Roman"/>
+          <w:color w:val="000000"/>
+          <w:sz w:val="21"/>
+          <w:szCs w:val="21"/>
+          <w:highlight w:val="yellow"/>
+        </w:rPr>
+        <w:t> variable to have a value </w:t>
+      </w:r>
+      <w:r>
+        <w:rPr>
+          <w:rFonts w:ascii="Consolas" w:hAnsi="Consolas" w:cs="Courier"/>
+          <w:color w:val="000000"/>
+          <w:sz w:val="21"/>
+          <w:szCs w:val="21"/>
+          <w:highlight w:val="yellow"/>
+          <w:bdr w:val="none" w:sz="0" w:space="0" w:color="auto" w:frame="1"/>
+          <w:shd w:val="clear" w:color="auto" w:fill="EEEEEE"/>
+        </w:rPr>
+        <w:t>"__main__"</w:t>
+      </w:r>
+      <w:r>
+        <w:rPr>
+          <w:rFonts w:ascii="Arial" w:hAnsi="Arial" w:cs="Times New Roman"/>
+          <w:color w:val="000000"/>
+          <w:sz w:val="21"/>
+          <w:szCs w:val="21"/>
+          <w:highlight w:val="yellow"/>
+        </w:rPr>
+        <w:t>.</w:t>
+      </w:r>
+      <w:r>
+        <w:rPr>
+          <w:rFonts w:ascii="Arial" w:hAnsi="Arial" w:cs="Times New Roman"/>
+          <w:color w:val="000000"/>
+          <w:sz w:val="21"/>
+          <w:szCs w:val="21"/>
+        </w:rPr>
+        <w:t xml:space="preserve"> </w:t>
+      </w:r>
+      <w:r>
+        <w:rPr>
+          <w:rFonts w:ascii="Arial" w:hAnsi="Arial" w:cs="Times New Roman"/>
+          <w:color w:val="000000"/>
+          <w:sz w:val="21"/>
+          <w:szCs w:val="21"/>
+          <w:highlight w:val="green"/>
+        </w:rPr>
+        <w:t>If this file is being imported from another module, </w:t>
+      </w:r>
+      <w:r>
+        <w:rPr>
+          <w:rFonts w:ascii="Consolas" w:hAnsi="Consolas" w:cs="Courier"/>
+          <w:color w:val="000000"/>
+          <w:sz w:val="21"/>
+          <w:szCs w:val="21"/>
+          <w:highlight w:val="green"/>
+          <w:bdr w:val="none" w:sz="0" w:space="0" w:color="auto" w:frame="1"/>
+          <w:shd w:val="clear" w:color="auto" w:fill="EEEEEE"/>
+        </w:rPr>
+        <w:t>__name__</w:t>
+      </w:r>
+      <w:r>
+        <w:rPr>
+          <w:rFonts w:ascii="Arial" w:hAnsi="Arial" w:cs="Times New Roman"/>
+          <w:color w:val="000000"/>
+          <w:sz w:val="21"/>
+          <w:szCs w:val="21"/>
+          <w:highlight w:val="green"/>
+        </w:rPr>
+        <w:t> will be set to the module's name.</w:t>
+      </w:r>
+    </w:p>
+    <w:p>
+      <w:pPr>
+        <w:shd w:val="clear" w:color="auto" w:fill="FFFFFF"/>
+        <w:spacing w:after="240" w:line="267" w:lineRule="atLeast"/>
+        <w:textAlignment w:val="baseline"/>
+        <w:rPr>
+          <w:rFonts w:ascii="Arial" w:hAnsi="Arial" w:cs="Times New Roman"/>
+          <w:color w:val="000000"/>
+          <w:sz w:val="21"/>
+          <w:szCs w:val="21"/>
+          <w:highlight w:val="yellow"/>
+        </w:rPr>
+      </w:pPr>
+      <w:r>
+        <w:rPr>
+          <w:rFonts w:ascii="Arial" w:hAnsi="Arial" w:cs="Times New Roman"/>
+          <w:color w:val="000000"/>
+          <w:sz w:val="21"/>
+          <w:szCs w:val="21"/>
+          <w:highlight w:val="yellow"/>
+        </w:rPr>
+        <w:t>In the case of your script, let's assume that it's executing as the main function, e.g. you said something like</w:t>
+      </w:r>
+    </w:p>
+    <w:p>
+      <w:pPr>
+        <w:shd w:val="clear" w:color="auto" w:fill="EEEEEE"/>
+        <w:tabs>
+          <w:tab w:val="left" w:pos="916"/>
+          <w:tab w:val="left" w:pos="1832"/>
+          <w:tab w:val="left" w:pos="2748"/>
+          <w:tab w:val="left" w:pos="3664"/>
+          <w:tab w:val="left" w:pos="4580"/>
+          <w:tab w:val="left" w:pos="5496"/>
+          <w:tab w:val="left" w:pos="6412"/>
+          <w:tab w:val="left" w:pos="7328"/>
+          <w:tab w:val="left" w:pos="8244"/>
+          <w:tab w:val="left" w:pos="9160"/>
+          <w:tab w:val="left" w:pos="10076"/>
+          <w:tab w:val="left" w:pos="10992"/>
+          <w:tab w:val="left" w:pos="11908"/>
+          <w:tab w:val="left" w:pos="12824"/>
+          <w:tab w:val="left" w:pos="13740"/>
+          <w:tab w:val="left" w:pos="14656"/>
+        </w:tabs>
+        <w:spacing w:line="267" w:lineRule="atLeast"/>
+        <w:textAlignment w:val="baseline"/>
+        <w:rPr>
+          <w:rFonts w:ascii="Consolas" w:hAnsi="Consolas" w:cs="Courier"/>
+          <w:color w:val="000000"/>
+          <w:sz w:val="21"/>
+          <w:szCs w:val="21"/>
+          <w:highlight w:val="yellow"/>
+        </w:rPr>
+      </w:pPr>
+      <w:proofErr w:type="gramStart"/>
+      <w:r>
+        <w:rPr>
+          <w:rFonts w:ascii="Consolas" w:hAnsi="Consolas" w:cs="Courier"/>
+          <w:color w:val="000000"/>
+          <w:sz w:val="21"/>
+          <w:szCs w:val="21"/>
+          <w:highlight w:val="yellow"/>
+          <w:bdr w:val="none" w:sz="0" w:space="0" w:color="auto" w:frame="1"/>
+        </w:rPr>
+        <w:t>python</w:t>
+      </w:r>
+      <w:proofErr w:type="gramEnd"/>
+      <w:r>
+        <w:rPr>
+          <w:rFonts w:ascii="Consolas" w:hAnsi="Consolas" w:cs="Courier"/>
+          <w:color w:val="000000"/>
+          <w:sz w:val="21"/>
+          <w:szCs w:val="21"/>
+          <w:highlight w:val="yellow"/>
+          <w:bdr w:val="none" w:sz="0" w:space="0" w:color="auto" w:frame="1"/>
+        </w:rPr>
+        <w:t xml:space="preserve"> threading_example.py</w:t>
+      </w:r>
+    </w:p>
+    <w:p>
+      <w:pPr>
+        <w:shd w:val="clear" w:color="auto" w:fill="FFFFFF"/>
+        <w:spacing w:line="267" w:lineRule="atLeast"/>
+        <w:textAlignment w:val="baseline"/>
+        <w:rPr>
+          <w:rFonts w:ascii="Arial" w:hAnsi="Arial" w:cs="Times New Roman"/>
+          <w:color w:val="000000"/>
+          <w:sz w:val="21"/>
+          <w:szCs w:val="21"/>
+          <w:highlight w:val="yellow"/>
+        </w:rPr>
+      </w:pPr>
+      <w:proofErr w:type="gramStart"/>
+      <w:r>
+        <w:rPr>
+          <w:rFonts w:ascii="Arial" w:hAnsi="Arial" w:cs="Times New Roman"/>
+          <w:color w:val="000000"/>
+          <w:sz w:val="21"/>
+          <w:szCs w:val="21"/>
+          <w:highlight w:val="yellow"/>
+        </w:rPr>
+        <w:t>on</w:t>
+      </w:r>
+      <w:proofErr w:type="gramEnd"/>
+      <w:r>
+        <w:rPr>
+          <w:rFonts w:ascii="Arial" w:hAnsi="Arial" w:cs="Times New Roman"/>
+          <w:color w:val="000000"/>
+          <w:sz w:val="21"/>
+          <w:szCs w:val="21"/>
+          <w:highlight w:val="yellow"/>
+        </w:rPr>
+        <w:t xml:space="preserve"> the command line. After setting up the special variables, it will execute the </w:t>
+      </w:r>
+      <w:r>
+        <w:rPr>
+          <w:rFonts w:ascii="Consolas" w:hAnsi="Consolas" w:cs="Courier"/>
+          <w:color w:val="000000"/>
+          <w:sz w:val="21"/>
+          <w:szCs w:val="21"/>
+          <w:highlight w:val="yellow"/>
+          <w:bdr w:val="none" w:sz="0" w:space="0" w:color="auto" w:frame="1"/>
+          <w:shd w:val="clear" w:color="auto" w:fill="EEEEEE"/>
+        </w:rPr>
+        <w:t>import</w:t>
+      </w:r>
+      <w:r>
+        <w:rPr>
+          <w:rFonts w:ascii="Arial" w:hAnsi="Arial" w:cs="Times New Roman"/>
+          <w:color w:val="000000"/>
+          <w:sz w:val="21"/>
+          <w:szCs w:val="21"/>
+          <w:highlight w:val="yellow"/>
+        </w:rPr>
+        <w:t> statement and load those modules. It will then evaluate the </w:t>
+      </w:r>
+      <w:proofErr w:type="spellStart"/>
+      <w:r>
+        <w:rPr>
+          <w:rFonts w:ascii="Consolas" w:hAnsi="Consolas" w:cs="Courier"/>
+          <w:color w:val="000000"/>
+          <w:sz w:val="21"/>
+          <w:szCs w:val="21"/>
+          <w:highlight w:val="yellow"/>
+          <w:bdr w:val="none" w:sz="0" w:space="0" w:color="auto" w:frame="1"/>
+          <w:shd w:val="clear" w:color="auto" w:fill="EEEEEE"/>
+        </w:rPr>
+        <w:t>def</w:t>
+      </w:r>
+      <w:proofErr w:type="spellEnd"/>
+      <w:r>
+        <w:rPr>
+          <w:rFonts w:ascii="Arial" w:hAnsi="Arial" w:cs="Times New Roman"/>
+          <w:color w:val="000000"/>
+          <w:sz w:val="21"/>
+          <w:szCs w:val="21"/>
+          <w:highlight w:val="yellow"/>
+        </w:rPr>
+        <w:t> block, creating a function object and creating a variable called </w:t>
+      </w:r>
+      <w:proofErr w:type="spellStart"/>
+      <w:r>
+        <w:rPr>
+          <w:rFonts w:ascii="Consolas" w:hAnsi="Consolas" w:cs="Courier"/>
+          <w:color w:val="000000"/>
+          <w:sz w:val="21"/>
+          <w:szCs w:val="21"/>
+          <w:highlight w:val="yellow"/>
+          <w:bdr w:val="none" w:sz="0" w:space="0" w:color="auto" w:frame="1"/>
+          <w:shd w:val="clear" w:color="auto" w:fill="EEEEEE"/>
+        </w:rPr>
+        <w:t>myfunction</w:t>
+      </w:r>
+      <w:proofErr w:type="spellEnd"/>
+      <w:r>
+        <w:rPr>
+          <w:rFonts w:ascii="Arial" w:hAnsi="Arial" w:cs="Times New Roman"/>
+          <w:color w:val="000000"/>
+          <w:sz w:val="21"/>
+          <w:szCs w:val="21"/>
+          <w:highlight w:val="yellow"/>
+        </w:rPr>
+        <w:t> </w:t>
+      </w:r>
+      <w:proofErr w:type="gramStart"/>
+      <w:r>
+        <w:rPr>
+          <w:rFonts w:ascii="Arial" w:hAnsi="Arial" w:cs="Times New Roman"/>
+          <w:color w:val="000000"/>
+          <w:sz w:val="21"/>
+          <w:szCs w:val="21"/>
+          <w:highlight w:val="yellow"/>
+        </w:rPr>
+        <w:t>that points</w:t>
+      </w:r>
+      <w:proofErr w:type="gramEnd"/>
+      <w:r>
+        <w:rPr>
+          <w:rFonts w:ascii="Arial" w:hAnsi="Arial" w:cs="Times New Roman"/>
+          <w:color w:val="000000"/>
+          <w:sz w:val="21"/>
+          <w:szCs w:val="21"/>
+          <w:highlight w:val="yellow"/>
+        </w:rPr>
+        <w:t xml:space="preserve"> to the function object. It will then read </w:t>
+      </w:r>
+      <w:proofErr w:type="gramStart"/>
+      <w:r>
+        <w:rPr>
+          <w:rFonts w:ascii="Arial" w:hAnsi="Arial" w:cs="Times New Roman"/>
+          <w:color w:val="000000"/>
+          <w:sz w:val="21"/>
+          <w:szCs w:val="21"/>
+          <w:highlight w:val="yellow"/>
+        </w:rPr>
+        <w:t>the </w:t>
+      </w:r>
+      <w:r>
+        <w:rPr>
+          <w:rFonts w:ascii="Consolas" w:hAnsi="Consolas" w:cs="Courier"/>
+          <w:color w:val="000000"/>
+          <w:sz w:val="21"/>
+          <w:szCs w:val="21"/>
+          <w:highlight w:val="yellow"/>
+          <w:bdr w:val="none" w:sz="0" w:space="0" w:color="auto" w:frame="1"/>
+          <w:shd w:val="clear" w:color="auto" w:fill="EEEEEE"/>
+        </w:rPr>
+        <w:t>if</w:t>
+      </w:r>
+      <w:proofErr w:type="gramEnd"/>
+      <w:r>
+        <w:rPr>
+          <w:rFonts w:ascii="Arial" w:hAnsi="Arial" w:cs="Times New Roman"/>
+          <w:color w:val="000000"/>
+          <w:sz w:val="21"/>
+          <w:szCs w:val="21"/>
+          <w:highlight w:val="yellow"/>
+        </w:rPr>
+        <w:t> statement and see that </w:t>
+      </w:r>
+      <w:r>
+        <w:rPr>
+          <w:rFonts w:ascii="Consolas" w:hAnsi="Consolas" w:cs="Courier"/>
+          <w:color w:val="000000"/>
+          <w:sz w:val="21"/>
+          <w:szCs w:val="21"/>
+          <w:highlight w:val="yellow"/>
+          <w:bdr w:val="none" w:sz="0" w:space="0" w:color="auto" w:frame="1"/>
+          <w:shd w:val="clear" w:color="auto" w:fill="EEEEEE"/>
+        </w:rPr>
+        <w:t>__name__</w:t>
+      </w:r>
+      <w:r>
+        <w:rPr>
+          <w:rFonts w:ascii="Arial" w:hAnsi="Arial" w:cs="Times New Roman"/>
+          <w:color w:val="000000"/>
+          <w:sz w:val="21"/>
+          <w:szCs w:val="21"/>
+          <w:highlight w:val="yellow"/>
+        </w:rPr>
+        <w:t> does equal </w:t>
+      </w:r>
+      <w:r>
+        <w:rPr>
+          <w:rFonts w:ascii="Consolas" w:hAnsi="Consolas" w:cs="Courier"/>
+          <w:color w:val="000000"/>
+          <w:sz w:val="21"/>
+          <w:szCs w:val="21"/>
+          <w:highlight w:val="yellow"/>
+          <w:bdr w:val="none" w:sz="0" w:space="0" w:color="auto" w:frame="1"/>
+          <w:shd w:val="clear" w:color="auto" w:fill="EEEEEE"/>
+        </w:rPr>
+        <w:t>"__main__"</w:t>
+      </w:r>
+      <w:r>
+        <w:rPr>
+          <w:rFonts w:ascii="Arial" w:hAnsi="Arial" w:cs="Times New Roman"/>
+          <w:color w:val="000000"/>
+          <w:sz w:val="21"/>
+          <w:szCs w:val="21"/>
+          <w:highlight w:val="yellow"/>
+        </w:rPr>
+        <w:t>, so it will execute the block shown there.</w:t>
+      </w:r>
+    </w:p>
+    <w:p>
+      <w:pPr>
+        <w:shd w:val="clear" w:color="auto" w:fill="FFFFFF"/>
+        <w:spacing w:line="267" w:lineRule="atLeast"/>
+        <w:textAlignment w:val="baseline"/>
+        <w:rPr>
+          <w:rFonts w:ascii="Arial" w:hAnsi="Arial" w:cs="Times New Roman"/>
+          <w:color w:val="000000"/>
+          <w:sz w:val="21"/>
+          <w:szCs w:val="21"/>
+        </w:rPr>
+      </w:pPr>
+      <w:r>
+        <w:rPr>
+          <w:rFonts w:ascii="Arial" w:hAnsi="Arial" w:cs="Times New Roman"/>
+          <w:color w:val="000000"/>
+          <w:sz w:val="21"/>
+          <w:szCs w:val="21"/>
+          <w:highlight w:val="yellow"/>
+        </w:rPr>
+        <w:t>One of the reasons for doing this is that sometimes you write a module (a </w:t>
+      </w:r>
+      <w:r>
+        <w:rPr>
+          <w:rFonts w:ascii="Consolas" w:hAnsi="Consolas" w:cs="Courier"/>
+          <w:color w:val="000000"/>
+          <w:sz w:val="21"/>
+          <w:szCs w:val="21"/>
+          <w:highlight w:val="yellow"/>
+          <w:bdr w:val="none" w:sz="0" w:space="0" w:color="auto" w:frame="1"/>
+          <w:shd w:val="clear" w:color="auto" w:fill="EEEEEE"/>
+        </w:rPr>
+        <w:t>.</w:t>
+      </w:r>
+      <w:proofErr w:type="spellStart"/>
+      <w:r>
+        <w:rPr>
+          <w:rFonts w:ascii="Consolas" w:hAnsi="Consolas" w:cs="Courier"/>
+          <w:color w:val="000000"/>
+          <w:sz w:val="21"/>
+          <w:szCs w:val="21"/>
+          <w:highlight w:val="yellow"/>
+          <w:bdr w:val="none" w:sz="0" w:space="0" w:color="auto" w:frame="1"/>
+          <w:shd w:val="clear" w:color="auto" w:fill="EEEEEE"/>
+        </w:rPr>
+        <w:t>py</w:t>
+      </w:r>
+      <w:proofErr w:type="spellEnd"/>
+      <w:r>
+        <w:rPr>
+          <w:rFonts w:ascii="Arial" w:hAnsi="Arial" w:cs="Times New Roman"/>
+          <w:color w:val="000000"/>
+          <w:sz w:val="21"/>
+          <w:szCs w:val="21"/>
+          <w:highlight w:val="yellow"/>
+        </w:rPr>
+        <w:t> file) where it can be executed directly. Alternatively, it can also be imported and used in another module.</w:t>
+      </w:r>
+      <w:r>
+        <w:rPr>
+          <w:rFonts w:ascii="Arial" w:hAnsi="Arial" w:cs="Times New Roman"/>
+          <w:color w:val="000000"/>
+          <w:sz w:val="21"/>
+          <w:szCs w:val="21"/>
+        </w:rPr>
+        <w:t xml:space="preserve"> </w:t>
+      </w:r>
+      <w:r>
+        <w:rPr>
+          <w:rFonts w:ascii="Arial" w:hAnsi="Arial" w:cs="Times New Roman"/>
+          <w:color w:val="000000"/>
+          <w:sz w:val="21"/>
+          <w:szCs w:val="21"/>
+          <w:highlight w:val="green"/>
+        </w:rPr>
+        <w:t>By doing the main check, you can have that code only execute when you want to run the module as a program and not have it execute when someone just wants to import your module and call your functions themselves.</w:t>
       </w:r>
     </w:p>
     <w:p>
@@ -1891,16 +2596,24 @@
         </w:rPr>
         <w:t>. For the sake of the exercise you should ignore that the problem can be solved in this manner.)</w:t>
       </w:r>
-      <w:r>
-        <w:rPr>
-          <w:rFonts w:ascii="Arial" w:hAnsi="Arial" w:cs="Times New Roman"/>
-          <w:color w:val="000000"/>
-          <w:sz w:val="21"/>
-          <w:szCs w:val="21"/>
-          <w:highlight w:val="yellow"/>
-        </w:rPr>
-        <w:t xml:space="preserve"> &lt;-</w:t>
-      </w:r>
+    </w:p>
+    <w:p>
+      <w:pPr>
+        <w:pStyle w:val="ListParagraph"/>
+        <w:numPr>
+          <w:ilvl w:val="0"/>
+          <w:numId w:val="7"/>
+        </w:numPr>
+        <w:shd w:val="clear" w:color="auto" w:fill="FAF0E6"/>
+        <w:spacing w:before="100" w:beforeAutospacing="1" w:after="100" w:afterAutospacing="1"/>
+        <w:rPr>
+          <w:rFonts w:ascii="Arial" w:hAnsi="Arial" w:cs="Times New Roman"/>
+          <w:color w:val="000000"/>
+          <w:sz w:val="21"/>
+          <w:szCs w:val="21"/>
+          <w:highlight w:val="yellow"/>
+        </w:rPr>
+      </w:pPr>
       <w:proofErr w:type="gramStart"/>
       <w:r>
         <w:rPr>
@@ -1948,7 +2661,6 @@
           <w:szCs w:val="21"/>
           <w:highlight w:val="yellow"/>
         </w:rPr>
-        <w:lastRenderedPageBreak/>
         <w:t>Define a </w:t>
       </w:r>
       <w:r>
@@ -2087,6 +2799,7 @@
           <w:color w:val="000000"/>
           <w:sz w:val="20"/>
           <w:szCs w:val="20"/>
+          <w:highlight w:val="yellow"/>
         </w:rPr>
       </w:pPr>
       <w:r>
@@ -2099,16 +2812,40 @@
         </w:rPr>
         <w:t>**** ********* *******</w:t>
       </w:r>
-      <w:r>
-        <w:rPr>
-          <w:rFonts w:ascii="Courier" w:hAnsi="Courier" w:cs="Courier"/>
-          <w:color w:val="000000"/>
-          <w:sz w:val="20"/>
-          <w:szCs w:val="20"/>
-          <w:highlight w:val="yellow"/>
-        </w:rPr>
-        <w:t xml:space="preserve"> &lt;-</w:t>
-      </w:r>
+    </w:p>
+    <w:p>
+      <w:pPr>
+        <w:pStyle w:val="ListParagraph"/>
+        <w:numPr>
+          <w:ilvl w:val="0"/>
+          <w:numId w:val="7"/>
+        </w:numPr>
+        <w:shd w:val="clear" w:color="auto" w:fill="FAF0E6"/>
+        <w:tabs>
+          <w:tab w:val="left" w:pos="916"/>
+          <w:tab w:val="left" w:pos="1832"/>
+          <w:tab w:val="left" w:pos="2748"/>
+          <w:tab w:val="left" w:pos="3664"/>
+          <w:tab w:val="left" w:pos="4580"/>
+          <w:tab w:val="left" w:pos="5496"/>
+          <w:tab w:val="left" w:pos="6412"/>
+          <w:tab w:val="left" w:pos="7328"/>
+          <w:tab w:val="left" w:pos="8244"/>
+          <w:tab w:val="left" w:pos="9160"/>
+          <w:tab w:val="left" w:pos="10076"/>
+          <w:tab w:val="left" w:pos="10992"/>
+          <w:tab w:val="left" w:pos="11908"/>
+          <w:tab w:val="left" w:pos="12824"/>
+          <w:tab w:val="left" w:pos="13740"/>
+          <w:tab w:val="left" w:pos="14656"/>
+        </w:tabs>
+        <w:rPr>
+          <w:rFonts w:ascii="Courier" w:hAnsi="Courier" w:cs="Courier"/>
+          <w:color w:val="000000"/>
+          <w:sz w:val="20"/>
+          <w:szCs w:val="20"/>
+        </w:rPr>
+      </w:pPr>
       <w:proofErr w:type="gramStart"/>
       <w:r>
         <w:rPr>
@@ -2145,7 +2882,7 @@
           <w:color w:val="000000"/>
           <w:sz w:val="21"/>
           <w:szCs w:val="21"/>
-          <w:highlight w:val="yellow"/>
+          <w:highlight w:val="cyan"/>
         </w:rPr>
       </w:pPr>
       <w:r>
@@ -2154,7 +2891,7 @@
           <w:color w:val="000000"/>
           <w:sz w:val="21"/>
           <w:szCs w:val="21"/>
-          <w:highlight w:val="yellow"/>
+          <w:highlight w:val="cyan"/>
         </w:rPr>
         <w:t>The function </w:t>
       </w:r>
@@ -2165,7 +2902,7 @@
           <w:color w:val="000000"/>
           <w:sz w:val="20"/>
           <w:szCs w:val="20"/>
-          <w:highlight w:val="yellow"/>
+          <w:highlight w:val="cyan"/>
         </w:rPr>
         <w:t>max(</w:t>
       </w:r>
@@ -2176,7 +2913,7 @@
           <w:color w:val="000000"/>
           <w:sz w:val="20"/>
           <w:szCs w:val="20"/>
-          <w:highlight w:val="yellow"/>
+          <w:highlight w:val="cyan"/>
         </w:rPr>
         <w:t>)</w:t>
       </w:r>
@@ -2186,7 +2923,7 @@
           <w:color w:val="000000"/>
           <w:sz w:val="21"/>
           <w:szCs w:val="21"/>
-          <w:highlight w:val="yellow"/>
+          <w:highlight w:val="cyan"/>
         </w:rPr>
         <w:t> from exercise 1) and the function </w:t>
       </w:r>
@@ -2197,7 +2934,7 @@
           <w:color w:val="000000"/>
           <w:sz w:val="20"/>
           <w:szCs w:val="20"/>
-          <w:highlight w:val="yellow"/>
+          <w:highlight w:val="cyan"/>
         </w:rPr>
         <w:t>max_of_three</w:t>
       </w:r>
@@ -2208,7 +2945,7 @@
           <w:color w:val="000000"/>
           <w:sz w:val="20"/>
           <w:szCs w:val="20"/>
-          <w:highlight w:val="yellow"/>
+          <w:highlight w:val="cyan"/>
         </w:rPr>
         <w:t>()</w:t>
       </w:r>
@@ -2218,7 +2955,7 @@
           <w:color w:val="000000"/>
           <w:sz w:val="21"/>
           <w:szCs w:val="21"/>
-          <w:highlight w:val="yellow"/>
+          <w:highlight w:val="cyan"/>
         </w:rPr>
         <w:t> from exercise 2) will only work for two and three numbers, respectively. But suppose we have a much larger number of numbers, or suppose we cannot tell in advance how many they are? Write a function </w:t>
       </w:r>
@@ -2229,7 +2966,7 @@
           <w:color w:val="000000"/>
           <w:sz w:val="20"/>
           <w:szCs w:val="20"/>
-          <w:highlight w:val="yellow"/>
+          <w:highlight w:val="cyan"/>
         </w:rPr>
         <w:t>max_in_</w:t>
       </w:r>
@@ -2240,7 +2977,7 @@
           <w:color w:val="000000"/>
           <w:sz w:val="20"/>
           <w:szCs w:val="20"/>
-          <w:highlight w:val="yellow"/>
+          <w:highlight w:val="cyan"/>
         </w:rPr>
         <w:t>list</w:t>
       </w:r>
@@ -2251,7 +2988,7 @@
           <w:color w:val="000000"/>
           <w:sz w:val="20"/>
           <w:szCs w:val="20"/>
-          <w:highlight w:val="yellow"/>
+          <w:highlight w:val="cyan"/>
         </w:rPr>
         <w:t>(</w:t>
       </w:r>
@@ -2262,7 +2999,7 @@
           <w:color w:val="000000"/>
           <w:sz w:val="20"/>
           <w:szCs w:val="20"/>
-          <w:highlight w:val="yellow"/>
+          <w:highlight w:val="cyan"/>
         </w:rPr>
         <w:t>)</w:t>
       </w:r>
@@ -2272,7 +3009,7 @@
           <w:color w:val="000000"/>
           <w:sz w:val="21"/>
           <w:szCs w:val="21"/>
-          <w:highlight w:val="yellow"/>
+          <w:highlight w:val="cyan"/>
         </w:rPr>
         <w:t> that takes a </w:t>
       </w:r>
@@ -2284,7 +3021,7 @@
           <w:color w:val="000000"/>
           <w:sz w:val="21"/>
           <w:szCs w:val="21"/>
-          <w:highlight w:val="yellow"/>
+          <w:highlight w:val="cyan"/>
         </w:rPr>
         <w:t>list</w:t>
       </w:r>
@@ -2294,7 +3031,7 @@
           <w:color w:val="000000"/>
           <w:sz w:val="21"/>
           <w:szCs w:val="21"/>
-          <w:highlight w:val="yellow"/>
+          <w:highlight w:val="cyan"/>
         </w:rPr>
         <w:t> of numbers and returns the largest one.</w:t>
       </w:r>
@@ -2312,7 +3049,7 @@
           <w:color w:val="000000"/>
           <w:sz w:val="21"/>
           <w:szCs w:val="21"/>
-          <w:highlight w:val="yellow"/>
+          <w:highlight w:val="cyan"/>
         </w:rPr>
       </w:pPr>
       <w:r>
@@ -2321,28 +3058,18 @@
           <w:color w:val="000000"/>
           <w:sz w:val="21"/>
           <w:szCs w:val="21"/>
-          <w:highlight w:val="yellow"/>
-        </w:rPr>
-        <w:t xml:space="preserve">Write a </w:t>
-      </w:r>
-      <w:r>
-        <w:rPr>
-          <w:rFonts w:ascii="Arial" w:hAnsi="Arial" w:cs="Times New Roman"/>
-          <w:color w:val="000000"/>
-          <w:sz w:val="21"/>
-          <w:szCs w:val="21"/>
-          <w:highlight w:val="yellow"/>
-        </w:rPr>
-        <w:t xml:space="preserve">program that maps a list of words into a list of integers representing the lengths of the </w:t>
-      </w:r>
-      <w:proofErr w:type="spellStart"/>
-      <w:r>
-        <w:rPr>
-          <w:rFonts w:ascii="Arial" w:hAnsi="Arial" w:cs="Times New Roman"/>
-          <w:color w:val="000000"/>
-          <w:sz w:val="21"/>
-          <w:szCs w:val="21"/>
-          <w:highlight w:val="yellow"/>
+          <w:highlight w:val="cyan"/>
+        </w:rPr>
+        <w:t xml:space="preserve">Write a program that maps a list of words into a list of integers representing the lengths of the </w:t>
+      </w:r>
+      <w:proofErr w:type="spellStart"/>
+      <w:r>
+        <w:rPr>
+          <w:rFonts w:ascii="Arial" w:hAnsi="Arial" w:cs="Times New Roman"/>
+          <w:color w:val="000000"/>
+          <w:sz w:val="21"/>
+          <w:szCs w:val="21"/>
+          <w:highlight w:val="cyan"/>
         </w:rPr>
         <w:t>correponding</w:t>
       </w:r>
@@ -2353,7 +3080,7 @@
           <w:color w:val="000000"/>
           <w:sz w:val="21"/>
           <w:szCs w:val="21"/>
-          <w:highlight w:val="yellow"/>
+          <w:highlight w:val="cyan"/>
         </w:rPr>
         <w:t xml:space="preserve"> words.</w:t>
       </w:r>
@@ -2371,7 +3098,7 @@
           <w:color w:val="000000"/>
           <w:sz w:val="21"/>
           <w:szCs w:val="21"/>
-          <w:highlight w:val="yellow"/>
+          <w:highlight w:val="cyan"/>
         </w:rPr>
       </w:pPr>
       <w:r>
@@ -2380,7 +3107,7 @@
           <w:color w:val="000000"/>
           <w:sz w:val="21"/>
           <w:szCs w:val="21"/>
-          <w:highlight w:val="yellow"/>
+          <w:highlight w:val="cyan"/>
         </w:rPr>
         <w:t>Write a function </w:t>
       </w:r>
@@ -2391,7 +3118,7 @@
           <w:color w:val="000000"/>
           <w:sz w:val="20"/>
           <w:szCs w:val="20"/>
-          <w:highlight w:val="yellow"/>
+          <w:highlight w:val="cyan"/>
         </w:rPr>
         <w:t>find_longest_</w:t>
       </w:r>
@@ -2402,7 +3129,7 @@
           <w:color w:val="000000"/>
           <w:sz w:val="20"/>
           <w:szCs w:val="20"/>
-          <w:highlight w:val="yellow"/>
+          <w:highlight w:val="cyan"/>
         </w:rPr>
         <w:t>word</w:t>
       </w:r>
@@ -2413,7 +3140,7 @@
           <w:color w:val="000000"/>
           <w:sz w:val="20"/>
           <w:szCs w:val="20"/>
-          <w:highlight w:val="yellow"/>
+          <w:highlight w:val="cyan"/>
         </w:rPr>
         <w:t>(</w:t>
       </w:r>
@@ -2424,7 +3151,7 @@
           <w:color w:val="000000"/>
           <w:sz w:val="20"/>
           <w:szCs w:val="20"/>
-          <w:highlight w:val="yellow"/>
+          <w:highlight w:val="cyan"/>
         </w:rPr>
         <w:t>)</w:t>
       </w:r>
@@ -2434,7 +3161,7 @@
           <w:color w:val="000000"/>
           <w:sz w:val="21"/>
           <w:szCs w:val="21"/>
-          <w:highlight w:val="yellow"/>
+          <w:highlight w:val="cyan"/>
         </w:rPr>
         <w:t> that takes a list of words and returns the length of the longest one.</w:t>
       </w:r>
@@ -2452,7 +3179,7 @@
           <w:color w:val="000000"/>
           <w:sz w:val="21"/>
           <w:szCs w:val="21"/>
-          <w:highlight w:val="yellow"/>
+          <w:highlight w:val="cyan"/>
         </w:rPr>
       </w:pPr>
       <w:r>
@@ -2461,7 +3188,7 @@
           <w:color w:val="000000"/>
           <w:sz w:val="21"/>
           <w:szCs w:val="21"/>
-          <w:highlight w:val="yellow"/>
+          <w:highlight w:val="cyan"/>
         </w:rPr>
         <w:t>Write a function </w:t>
       </w:r>
@@ -2472,7 +3199,7 @@
           <w:color w:val="000000"/>
           <w:sz w:val="20"/>
           <w:szCs w:val="20"/>
-          <w:highlight w:val="yellow"/>
+          <w:highlight w:val="cyan"/>
         </w:rPr>
         <w:t>filter_long_</w:t>
       </w:r>
@@ -2483,7 +3210,7 @@
           <w:color w:val="000000"/>
           <w:sz w:val="20"/>
           <w:szCs w:val="20"/>
-          <w:highlight w:val="yellow"/>
+          <w:highlight w:val="cyan"/>
         </w:rPr>
         <w:t>words</w:t>
       </w:r>
@@ -2494,7 +3221,7 @@
           <w:color w:val="000000"/>
           <w:sz w:val="20"/>
           <w:szCs w:val="20"/>
-          <w:highlight w:val="yellow"/>
+          <w:highlight w:val="cyan"/>
         </w:rPr>
         <w:t>(</w:t>
       </w:r>
@@ -2505,7 +3232,7 @@
           <w:color w:val="000000"/>
           <w:sz w:val="20"/>
           <w:szCs w:val="20"/>
-          <w:highlight w:val="yellow"/>
+          <w:highlight w:val="cyan"/>
         </w:rPr>
         <w:t>)</w:t>
       </w:r>
@@ -2515,7 +3242,7 @@
           <w:color w:val="000000"/>
           <w:sz w:val="21"/>
           <w:szCs w:val="21"/>
-          <w:highlight w:val="yellow"/>
+          <w:highlight w:val="cyan"/>
         </w:rPr>
         <w:t> that takes a list of words and an integer </w:t>
       </w:r>
@@ -2525,7 +3252,7 @@
           <w:color w:val="000000"/>
           <w:sz w:val="20"/>
           <w:szCs w:val="20"/>
-          <w:highlight w:val="yellow"/>
+          <w:highlight w:val="cyan"/>
         </w:rPr>
         <w:t>n</w:t>
       </w:r>
@@ -2535,7 +3262,7 @@
           <w:color w:val="000000"/>
           <w:sz w:val="21"/>
           <w:szCs w:val="21"/>
-          <w:highlight w:val="yellow"/>
+          <w:highlight w:val="cyan"/>
         </w:rPr>
         <w:t> and returns the list of words that are longer than </w:t>
       </w:r>
@@ -2545,7 +3272,7 @@
           <w:color w:val="000000"/>
           <w:sz w:val="20"/>
           <w:szCs w:val="20"/>
-          <w:highlight w:val="yellow"/>
+          <w:highlight w:val="cyan"/>
         </w:rPr>
         <w:t>n</w:t>
       </w:r>
@@ -2555,7 +3282,7 @@
           <w:color w:val="000000"/>
           <w:sz w:val="21"/>
           <w:szCs w:val="21"/>
-          <w:highlight w:val="yellow"/>
+          <w:highlight w:val="cyan"/>
         </w:rPr>
         <w:t>.</w:t>
       </w:r>
@@ -2573,7 +3300,7 @@
           <w:color w:val="000000"/>
           <w:sz w:val="21"/>
           <w:szCs w:val="21"/>
-          <w:highlight w:val="yellow"/>
+          <w:highlight w:val="cyan"/>
         </w:rPr>
       </w:pPr>
       <w:r>
@@ -2582,7 +3309,7 @@
           <w:color w:val="000000"/>
           <w:sz w:val="21"/>
           <w:szCs w:val="21"/>
-          <w:highlight w:val="yellow"/>
+          <w:highlight w:val="cyan"/>
         </w:rPr>
         <w:t>Write a version of a palindrome recognizer that also accepts phrase palindromes such as "Go hang a salami I'm a lasagna hog.</w:t>
       </w:r>
@@ -2593,7 +3320,7 @@
           <w:color w:val="000000"/>
           <w:sz w:val="21"/>
           <w:szCs w:val="21"/>
-          <w:highlight w:val="yellow"/>
+          <w:highlight w:val="cyan"/>
         </w:rPr>
         <w:t>",</w:t>
       </w:r>
@@ -2604,7 +3331,7 @@
           <w:color w:val="000000"/>
           <w:sz w:val="21"/>
           <w:szCs w:val="21"/>
-          <w:highlight w:val="yellow"/>
+          <w:highlight w:val="cyan"/>
         </w:rPr>
         <w:t xml:space="preserve"> "Was it a rat I saw?", "Step on no pets", "Sit on a potato pan, Otis", "Lisa </w:t>
       </w:r>
@@ -2615,7 +3342,7 @@
           <w:color w:val="000000"/>
           <w:sz w:val="21"/>
           <w:szCs w:val="21"/>
-          <w:highlight w:val="yellow"/>
+          <w:highlight w:val="cyan"/>
         </w:rPr>
         <w:t>Bonet</w:t>
       </w:r>
@@ -2626,7 +3353,7 @@
           <w:color w:val="000000"/>
           <w:sz w:val="21"/>
           <w:szCs w:val="21"/>
-          <w:highlight w:val="yellow"/>
+          <w:highlight w:val="cyan"/>
         </w:rPr>
         <w:t xml:space="preserve"> ate no basil", "Satan, oscillate my metallic sonatas", "I roamed under it as a tired nude Maori", "Rise to vote sir", or the exclamation "Dammit, I'm mad!". Note that punctuation, capitalization, and spacing are usually ignored.</w:t>
       </w:r>
@@ -2644,7 +3371,7 @@
           <w:color w:val="000000"/>
           <w:sz w:val="21"/>
           <w:szCs w:val="21"/>
-          <w:highlight w:val="yellow"/>
+          <w:highlight w:val="cyan"/>
         </w:rPr>
       </w:pPr>
       <w:r>
@@ -2653,7 +3380,7 @@
           <w:color w:val="000000"/>
           <w:sz w:val="21"/>
           <w:szCs w:val="21"/>
-          <w:highlight w:val="yellow"/>
+          <w:highlight w:val="cyan"/>
         </w:rPr>
         <w:t>A </w:t>
       </w:r>
@@ -2665,7 +3392,7 @@
           <w:color w:val="000000"/>
           <w:sz w:val="21"/>
           <w:szCs w:val="21"/>
-          <w:highlight w:val="yellow"/>
+          <w:highlight w:val="cyan"/>
         </w:rPr>
         <w:t>pangram</w:t>
       </w:r>
@@ -2675,7 +3402,7 @@
           <w:color w:val="000000"/>
           <w:sz w:val="21"/>
           <w:szCs w:val="21"/>
-          <w:highlight w:val="yellow"/>
+          <w:highlight w:val="cyan"/>
         </w:rPr>
         <w:t> is a sentence that contains all the letters of the English alphabet at least once, for example: </w:t>
       </w:r>
@@ -2687,7 +3414,7 @@
           <w:color w:val="000000"/>
           <w:sz w:val="21"/>
           <w:szCs w:val="21"/>
-          <w:highlight w:val="yellow"/>
+          <w:highlight w:val="cyan"/>
         </w:rPr>
         <w:t>The quick brown fox jumps over the lazy dog</w:t>
       </w:r>
@@ -2697,7 +3424,7 @@
           <w:color w:val="000000"/>
           <w:sz w:val="21"/>
           <w:szCs w:val="21"/>
-          <w:highlight w:val="yellow"/>
+          <w:highlight w:val="cyan"/>
         </w:rPr>
         <w:t>. Your task here is to write a function to check a sentence to see if it is a pangram or not.</w:t>
       </w:r>
@@ -2715,7 +3442,7 @@
           <w:color w:val="000000"/>
           <w:sz w:val="21"/>
           <w:szCs w:val="21"/>
-          <w:highlight w:val="yellow"/>
+          <w:highlight w:val="cyan"/>
         </w:rPr>
       </w:pPr>
       <w:r>
@@ -2724,7 +3451,7 @@
           <w:color w:val="000000"/>
           <w:sz w:val="21"/>
           <w:szCs w:val="21"/>
-          <w:highlight w:val="yellow"/>
+          <w:highlight w:val="cyan"/>
         </w:rPr>
         <w:t>"99 Bottles of Beer" is a traditional song in the United States and Canada. It is popular to sing on long trips, as it has a very repetitive format which is easy to memorize, and can take a long time to sing. The song's simple lyrics are as follows:</w:t>
       </w:r>
@@ -2739,7 +3466,7 @@
           <w:color w:val="000000"/>
           <w:sz w:val="21"/>
           <w:szCs w:val="21"/>
-          <w:highlight w:val="yellow"/>
+          <w:highlight w:val="cyan"/>
         </w:rPr>
       </w:pPr>
       <w:proofErr w:type="gramStart"/>
@@ -2749,7 +3476,7 @@
           <w:color w:val="000000"/>
           <w:sz w:val="21"/>
           <w:szCs w:val="21"/>
-          <w:highlight w:val="yellow"/>
+          <w:highlight w:val="cyan"/>
         </w:rPr>
         <w:t>99 bottles of beer on the wall, 99 bottles of beer.</w:t>
       </w:r>
@@ -2760,7 +3487,7 @@
           <w:color w:val="000000"/>
           <w:sz w:val="21"/>
           <w:szCs w:val="21"/>
-          <w:highlight w:val="yellow"/>
+          <w:highlight w:val="cyan"/>
         </w:rPr>
         <w:br/>
         <w:t>Take one down, pass it around, 98 bottles of beer on the wall.</w:t>
@@ -2776,7 +3503,7 @@
           <w:color w:val="000000"/>
           <w:sz w:val="21"/>
           <w:szCs w:val="21"/>
-          <w:highlight w:val="yellow"/>
+          <w:highlight w:val="cyan"/>
         </w:rPr>
       </w:pPr>
       <w:r>
@@ -2785,7 +3512,7 @@
           <w:color w:val="000000"/>
           <w:sz w:val="21"/>
           <w:szCs w:val="21"/>
-          <w:highlight w:val="yellow"/>
+          <w:highlight w:val="cyan"/>
         </w:rPr>
         <w:t>The same verse is repeated, each time with one fewer bottle. The song is completed when the singer or singers reach zero.</w:t>
       </w:r>
@@ -2800,6 +3527,7 @@
           <w:color w:val="000000"/>
           <w:sz w:val="21"/>
           <w:szCs w:val="21"/>
+          <w:highlight w:val="cyan"/>
         </w:rPr>
       </w:pPr>
       <w:r>
@@ -2808,7 +3536,7 @@
           <w:color w:val="000000"/>
           <w:sz w:val="21"/>
           <w:szCs w:val="21"/>
-          <w:highlight w:val="yellow"/>
+          <w:highlight w:val="cyan"/>
         </w:rPr>
         <w:t>Your task here is write a Python program capable of generating all the verses of the song.</w:t>
       </w:r>
@@ -2826,7 +3554,7 @@
           <w:color w:val="000000"/>
           <w:sz w:val="21"/>
           <w:szCs w:val="21"/>
-          <w:highlight w:val="yellow"/>
+          <w:highlight w:val="cyan"/>
         </w:rPr>
       </w:pPr>
       <w:r>
@@ -2835,7 +3563,7 @@
           <w:color w:val="000000"/>
           <w:sz w:val="21"/>
           <w:szCs w:val="21"/>
-          <w:highlight w:val="yellow"/>
+          <w:highlight w:val="cyan"/>
         </w:rPr>
         <w:t>Represent a small bilingual lexicon as a Python dictionary in the following fashion </w:t>
       </w:r>
@@ -2845,7 +3573,7 @@
           <w:color w:val="000000"/>
           <w:sz w:val="20"/>
           <w:szCs w:val="20"/>
-          <w:highlight w:val="yellow"/>
+          <w:highlight w:val="cyan"/>
         </w:rPr>
         <w:t>{"</w:t>
       </w:r>
@@ -2856,7 +3584,7 @@
           <w:color w:val="000000"/>
           <w:sz w:val="20"/>
           <w:szCs w:val="20"/>
-          <w:highlight w:val="yellow"/>
+          <w:highlight w:val="cyan"/>
         </w:rPr>
         <w:t>merry":"god</w:t>
       </w:r>
@@ -2867,7 +3595,7 @@
           <w:color w:val="000000"/>
           <w:sz w:val="20"/>
           <w:szCs w:val="20"/>
-          <w:highlight w:val="yellow"/>
+          <w:highlight w:val="cyan"/>
         </w:rPr>
         <w:t>", "</w:t>
       </w:r>
@@ -2878,7 +3606,7 @@
           <w:color w:val="000000"/>
           <w:sz w:val="20"/>
           <w:szCs w:val="20"/>
-          <w:highlight w:val="yellow"/>
+          <w:highlight w:val="cyan"/>
         </w:rPr>
         <w:t>christmas</w:t>
       </w:r>
@@ -2889,7 +3617,7 @@
           <w:color w:val="000000"/>
           <w:sz w:val="20"/>
           <w:szCs w:val="20"/>
-          <w:highlight w:val="yellow"/>
+          <w:highlight w:val="cyan"/>
         </w:rPr>
         <w:t>":"</w:t>
       </w:r>
@@ -2900,7 +3628,7 @@
           <w:color w:val="000000"/>
           <w:sz w:val="20"/>
           <w:szCs w:val="20"/>
-          <w:highlight w:val="yellow"/>
+          <w:highlight w:val="cyan"/>
         </w:rPr>
         <w:t>jul</w:t>
       </w:r>
@@ -2911,7 +3639,7 @@
           <w:color w:val="000000"/>
           <w:sz w:val="20"/>
           <w:szCs w:val="20"/>
-          <w:highlight w:val="yellow"/>
+          <w:highlight w:val="cyan"/>
         </w:rPr>
         <w:t>", "and":"</w:t>
       </w:r>
@@ -2922,7 +3650,7 @@
           <w:color w:val="000000"/>
           <w:sz w:val="20"/>
           <w:szCs w:val="20"/>
-          <w:highlight w:val="yellow"/>
+          <w:highlight w:val="cyan"/>
         </w:rPr>
         <w:t>och</w:t>
       </w:r>
@@ -2933,7 +3661,7 @@
           <w:color w:val="000000"/>
           <w:sz w:val="20"/>
           <w:szCs w:val="20"/>
-          <w:highlight w:val="yellow"/>
+          <w:highlight w:val="cyan"/>
         </w:rPr>
         <w:t>", "happy"</w:t>
       </w:r>
@@ -2944,7 +3672,7 @@
           <w:color w:val="000000"/>
           <w:sz w:val="20"/>
           <w:szCs w:val="20"/>
-          <w:highlight w:val="yellow"/>
+          <w:highlight w:val="cyan"/>
         </w:rPr>
         <w:t>:</w:t>
       </w:r>
@@ -2955,7 +3683,7 @@
           <w:color w:val="000000"/>
           <w:sz w:val="20"/>
           <w:szCs w:val="20"/>
-          <w:highlight w:val="yellow"/>
+          <w:highlight w:val="cyan"/>
         </w:rPr>
         <w:t>gott</w:t>
       </w:r>
@@ -2967,7 +3695,7 @@
           <w:color w:val="000000"/>
           <w:sz w:val="20"/>
           <w:szCs w:val="20"/>
-          <w:highlight w:val="yellow"/>
+          <w:highlight w:val="cyan"/>
         </w:rPr>
         <w:t>", "new":"</w:t>
       </w:r>
@@ -2978,7 +3706,7 @@
           <w:color w:val="000000"/>
           <w:sz w:val="20"/>
           <w:szCs w:val="20"/>
-          <w:highlight w:val="yellow"/>
+          <w:highlight w:val="cyan"/>
         </w:rPr>
         <w:t>nytt</w:t>
       </w:r>
@@ -2989,7 +3717,7 @@
           <w:color w:val="000000"/>
           <w:sz w:val="20"/>
           <w:szCs w:val="20"/>
-          <w:highlight w:val="yellow"/>
+          <w:highlight w:val="cyan"/>
         </w:rPr>
         <w:t>", "year":"</w:t>
       </w:r>
@@ -3000,7 +3728,7 @@
           <w:color w:val="000000"/>
           <w:sz w:val="20"/>
           <w:szCs w:val="20"/>
-          <w:highlight w:val="yellow"/>
+          <w:highlight w:val="cyan"/>
         </w:rPr>
         <w:t>år</w:t>
       </w:r>
@@ -3011,7 +3739,7 @@
           <w:color w:val="000000"/>
           <w:sz w:val="20"/>
           <w:szCs w:val="20"/>
-          <w:highlight w:val="yellow"/>
+          <w:highlight w:val="cyan"/>
         </w:rPr>
         <w:t>"}</w:t>
       </w:r>
@@ -3021,19 +3749,9 @@
           <w:color w:val="000000"/>
           <w:sz w:val="21"/>
           <w:szCs w:val="21"/>
-          <w:highlight w:val="yellow"/>
-        </w:rPr>
-        <w:t> and use it to translate your Christmas cards from English into Swedish. That is, write a funct</w:t>
-      </w:r>
-      <w:r>
-        <w:rPr>
-          <w:rFonts w:ascii="Arial" w:hAnsi="Arial" w:cs="Times New Roman"/>
-          <w:color w:val="000000"/>
-          <w:sz w:val="21"/>
-          <w:szCs w:val="21"/>
-          <w:highlight w:val="yellow"/>
-        </w:rPr>
-        <w:t>ion </w:t>
+          <w:highlight w:val="cyan"/>
+        </w:rPr>
+        <w:t> and use it to translate your Christmas cards from English into Swedish. That is, write a function </w:t>
       </w:r>
       <w:proofErr w:type="gramStart"/>
       <w:r>
@@ -3042,7 +3760,7 @@
           <w:color w:val="000000"/>
           <w:sz w:val="20"/>
           <w:szCs w:val="20"/>
-          <w:highlight w:val="yellow"/>
+          <w:highlight w:val="cyan"/>
         </w:rPr>
         <w:t>translate(</w:t>
       </w:r>
@@ -3053,7 +3771,7 @@
           <w:color w:val="000000"/>
           <w:sz w:val="20"/>
           <w:szCs w:val="20"/>
-          <w:highlight w:val="yellow"/>
+          <w:highlight w:val="cyan"/>
         </w:rPr>
         <w:t>)</w:t>
       </w:r>
@@ -3063,7 +3781,7 @@
           <w:color w:val="000000"/>
           <w:sz w:val="21"/>
           <w:szCs w:val="21"/>
-          <w:highlight w:val="yellow"/>
+          <w:highlight w:val="cyan"/>
         </w:rPr>
         <w:t> that takes a list of English words and returns a list of Swedish words.</w:t>
       </w:r>
@@ -3081,7 +3799,7 @@
           <w:color w:val="000000"/>
           <w:sz w:val="21"/>
           <w:szCs w:val="21"/>
-          <w:highlight w:val="yellow"/>
+          <w:highlight w:val="cyan"/>
         </w:rPr>
       </w:pPr>
       <w:r>
@@ -3090,7 +3808,7 @@
           <w:color w:val="000000"/>
           <w:sz w:val="21"/>
           <w:szCs w:val="21"/>
-          <w:highlight w:val="yellow"/>
+          <w:highlight w:val="cyan"/>
         </w:rPr>
         <w:t>Write a function </w:t>
       </w:r>
@@ -3101,7 +3819,7 @@
           <w:color w:val="000000"/>
           <w:sz w:val="20"/>
           <w:szCs w:val="20"/>
-          <w:highlight w:val="yellow"/>
+          <w:highlight w:val="cyan"/>
         </w:rPr>
         <w:t>char_</w:t>
       </w:r>
@@ -3112,7 +3830,7 @@
           <w:color w:val="000000"/>
           <w:sz w:val="20"/>
           <w:szCs w:val="20"/>
-          <w:highlight w:val="yellow"/>
+          <w:highlight w:val="cyan"/>
         </w:rPr>
         <w:t>freq</w:t>
       </w:r>
@@ -3123,7 +3841,7 @@
           <w:color w:val="000000"/>
           <w:sz w:val="20"/>
           <w:szCs w:val="20"/>
-          <w:highlight w:val="yellow"/>
+          <w:highlight w:val="cyan"/>
         </w:rPr>
         <w:t>(</w:t>
       </w:r>
@@ -3134,7 +3852,7 @@
           <w:color w:val="000000"/>
           <w:sz w:val="20"/>
           <w:szCs w:val="20"/>
-          <w:highlight w:val="yellow"/>
+          <w:highlight w:val="cyan"/>
         </w:rPr>
         <w:t>)</w:t>
       </w:r>
@@ -3144,7 +3862,7 @@
           <w:color w:val="000000"/>
           <w:sz w:val="21"/>
           <w:szCs w:val="21"/>
-          <w:highlight w:val="yellow"/>
+          <w:highlight w:val="cyan"/>
         </w:rPr>
         <w:t xml:space="preserve"> that takes a string and builds a frequency listing of the characters contained in it. Represent the frequency listing as a Python dictionary. Try it with something </w:t>
       </w:r>
@@ -3155,7 +3873,7 @@
           <w:color w:val="000000"/>
           <w:sz w:val="21"/>
           <w:szCs w:val="21"/>
-          <w:highlight w:val="yellow"/>
+          <w:highlight w:val="cyan"/>
         </w:rPr>
         <w:t>like</w:t>
       </w:r>
@@ -3165,7 +3883,7 @@
           <w:color w:val="000000"/>
           <w:sz w:val="20"/>
           <w:szCs w:val="20"/>
-          <w:highlight w:val="yellow"/>
+          <w:highlight w:val="cyan"/>
         </w:rPr>
         <w:t>char_</w:t>
       </w:r>
@@ -3176,7 +3894,7 @@
           <w:color w:val="000000"/>
           <w:sz w:val="20"/>
           <w:szCs w:val="20"/>
-          <w:highlight w:val="yellow"/>
+          <w:highlight w:val="cyan"/>
         </w:rPr>
         <w:t>freq</w:t>
       </w:r>
@@ -3187,7 +3905,7 @@
           <w:color w:val="000000"/>
           <w:sz w:val="20"/>
           <w:szCs w:val="20"/>
-          <w:highlight w:val="yellow"/>
+          <w:highlight w:val="cyan"/>
         </w:rPr>
         <w:t>(</w:t>
       </w:r>
@@ -3198,7 +3916,7 @@
           <w:color w:val="000000"/>
           <w:sz w:val="20"/>
           <w:szCs w:val="20"/>
-          <w:highlight w:val="yellow"/>
+          <w:highlight w:val="cyan"/>
         </w:rPr>
         <w:t>"</w:t>
       </w:r>
@@ -3209,7 +3927,7 @@
           <w:color w:val="000000"/>
           <w:sz w:val="20"/>
           <w:szCs w:val="20"/>
-          <w:highlight w:val="yellow"/>
+          <w:highlight w:val="cyan"/>
         </w:rPr>
         <w:t>abbabcbdbabdbdbabababcbcbab</w:t>
       </w:r>
@@ -3220,7 +3938,7 @@
           <w:color w:val="000000"/>
           <w:sz w:val="20"/>
           <w:szCs w:val="20"/>
-          <w:highlight w:val="yellow"/>
+          <w:highlight w:val="cyan"/>
         </w:rPr>
         <w:t>")</w:t>
       </w:r>
@@ -3230,7 +3948,7 @@
           <w:color w:val="000000"/>
           <w:sz w:val="21"/>
           <w:szCs w:val="21"/>
-          <w:highlight w:val="yellow"/>
+          <w:highlight w:val="cyan"/>
         </w:rPr>
         <w:t>.</w:t>
       </w:r>
@@ -3248,7 +3966,7 @@
           <w:color w:val="000000"/>
           <w:sz w:val="21"/>
           <w:szCs w:val="21"/>
-          <w:highlight w:val="yellow"/>
+          <w:highlight w:val="cyan"/>
         </w:rPr>
       </w:pPr>
       <w:r>
@@ -3257,7 +3975,7 @@
           <w:color w:val="000000"/>
           <w:sz w:val="21"/>
           <w:szCs w:val="21"/>
-          <w:highlight w:val="yellow"/>
+          <w:highlight w:val="cyan"/>
         </w:rPr>
         <w:t>In cryptography, a </w:t>
       </w:r>
@@ -3269,7 +3987,7 @@
           <w:color w:val="000000"/>
           <w:sz w:val="21"/>
           <w:szCs w:val="21"/>
-          <w:highlight w:val="yellow"/>
+          <w:highlight w:val="cyan"/>
         </w:rPr>
         <w:t>Caesar cipher</w:t>
       </w:r>
@@ -3279,7 +3997,7 @@
           <w:color w:val="000000"/>
           <w:sz w:val="21"/>
           <w:szCs w:val="21"/>
-          <w:highlight w:val="yellow"/>
+          <w:highlight w:val="cyan"/>
         </w:rPr>
         <w:t> is a very simple encryption techniques in which each letter in the plain text is replaced by a letter some fixed number of positions down the alphabet. For example, with a shift of 3, A would be replaced by D, B would become E, and so on. The method is named after Julius Caesar, who used it to communicate with his generals. </w:t>
       </w:r>
@@ -3291,7 +4009,7 @@
           <w:color w:val="000000"/>
           <w:sz w:val="21"/>
           <w:szCs w:val="21"/>
-          <w:highlight w:val="yellow"/>
+          <w:highlight w:val="cyan"/>
         </w:rPr>
         <w:t>ROT-13</w:t>
       </w:r>
@@ -3301,7 +4019,7 @@
           <w:color w:val="000000"/>
           <w:sz w:val="21"/>
           <w:szCs w:val="21"/>
-          <w:highlight w:val="yellow"/>
+          <w:highlight w:val="cyan"/>
         </w:rPr>
         <w:t> ("rotate by 13 places") is a widely used example of a Caesar cipher where the shift is 13. In Python, the key for ROT-13 may be represented by means of the following dictionary:</w:t>
       </w:r>
@@ -3333,7 +4051,7 @@
           <w:color w:val="000000"/>
           <w:sz w:val="20"/>
           <w:szCs w:val="20"/>
-          <w:highlight w:val="yellow"/>
+          <w:highlight w:val="cyan"/>
         </w:rPr>
       </w:pPr>
       <w:proofErr w:type="gramStart"/>
@@ -3343,7 +4061,7 @@
           <w:color w:val="000000"/>
           <w:sz w:val="20"/>
           <w:szCs w:val="20"/>
-          <w:highlight w:val="yellow"/>
+          <w:highlight w:val="cyan"/>
         </w:rPr>
         <w:t>key</w:t>
       </w:r>
@@ -3354,7 +4072,7 @@
           <w:color w:val="000000"/>
           <w:sz w:val="20"/>
           <w:szCs w:val="20"/>
-          <w:highlight w:val="yellow"/>
+          <w:highlight w:val="cyan"/>
         </w:rPr>
         <w:t xml:space="preserve"> = {'</w:t>
       </w:r>
@@ -3365,7 +4083,7 @@
           <w:color w:val="000000"/>
           <w:sz w:val="20"/>
           <w:szCs w:val="20"/>
-          <w:highlight w:val="yellow"/>
+          <w:highlight w:val="cyan"/>
         </w:rPr>
         <w:t>a':'n</w:t>
       </w:r>
@@ -3376,7 +4094,7 @@
           <w:color w:val="000000"/>
           <w:sz w:val="20"/>
           <w:szCs w:val="20"/>
-          <w:highlight w:val="yellow"/>
+          <w:highlight w:val="cyan"/>
         </w:rPr>
         <w:t>', '</w:t>
       </w:r>
@@ -3387,7 +4105,7 @@
           <w:color w:val="000000"/>
           <w:sz w:val="20"/>
           <w:szCs w:val="20"/>
-          <w:highlight w:val="yellow"/>
+          <w:highlight w:val="cyan"/>
         </w:rPr>
         <w:t>b':'o</w:t>
       </w:r>
@@ -3398,7 +4116,7 @@
           <w:color w:val="000000"/>
           <w:sz w:val="20"/>
           <w:szCs w:val="20"/>
-          <w:highlight w:val="yellow"/>
+          <w:highlight w:val="cyan"/>
         </w:rPr>
         <w:t>', '</w:t>
       </w:r>
@@ -3409,7 +4127,7 @@
           <w:color w:val="000000"/>
           <w:sz w:val="20"/>
           <w:szCs w:val="20"/>
-          <w:highlight w:val="yellow"/>
+          <w:highlight w:val="cyan"/>
         </w:rPr>
         <w:t>c':'p</w:t>
       </w:r>
@@ -3420,7 +4138,7 @@
           <w:color w:val="000000"/>
           <w:sz w:val="20"/>
           <w:szCs w:val="20"/>
-          <w:highlight w:val="yellow"/>
+          <w:highlight w:val="cyan"/>
         </w:rPr>
         <w:t>', '</w:t>
       </w:r>
@@ -3431,7 +4149,7 @@
           <w:color w:val="000000"/>
           <w:sz w:val="20"/>
           <w:szCs w:val="20"/>
-          <w:highlight w:val="yellow"/>
+          <w:highlight w:val="cyan"/>
         </w:rPr>
         <w:t>d':'q</w:t>
       </w:r>
@@ -3442,7 +4160,7 @@
           <w:color w:val="000000"/>
           <w:sz w:val="20"/>
           <w:szCs w:val="20"/>
-          <w:highlight w:val="yellow"/>
+          <w:highlight w:val="cyan"/>
         </w:rPr>
         <w:t>', '</w:t>
       </w:r>
@@ -3453,7 +4171,7 @@
           <w:color w:val="000000"/>
           <w:sz w:val="20"/>
           <w:szCs w:val="20"/>
-          <w:highlight w:val="yellow"/>
+          <w:highlight w:val="cyan"/>
         </w:rPr>
         <w:t>e':'r</w:t>
       </w:r>
@@ -3464,7 +4182,7 @@
           <w:color w:val="000000"/>
           <w:sz w:val="20"/>
           <w:szCs w:val="20"/>
-          <w:highlight w:val="yellow"/>
+          <w:highlight w:val="cyan"/>
         </w:rPr>
         <w:t>', '</w:t>
       </w:r>
@@ -3475,7 +4193,7 @@
           <w:color w:val="000000"/>
           <w:sz w:val="20"/>
           <w:szCs w:val="20"/>
-          <w:highlight w:val="yellow"/>
+          <w:highlight w:val="cyan"/>
         </w:rPr>
         <w:t>f':'s</w:t>
       </w:r>
@@ -3486,7 +4204,7 @@
           <w:color w:val="000000"/>
           <w:sz w:val="20"/>
           <w:szCs w:val="20"/>
-          <w:highlight w:val="yellow"/>
+          <w:highlight w:val="cyan"/>
         </w:rPr>
         <w:t>', '</w:t>
       </w:r>
@@ -3497,7 +4215,7 @@
           <w:color w:val="000000"/>
           <w:sz w:val="20"/>
           <w:szCs w:val="20"/>
-          <w:highlight w:val="yellow"/>
+          <w:highlight w:val="cyan"/>
         </w:rPr>
         <w:t>g':'t</w:t>
       </w:r>
@@ -3508,7 +4226,7 @@
           <w:color w:val="000000"/>
           <w:sz w:val="20"/>
           <w:szCs w:val="20"/>
-          <w:highlight w:val="yellow"/>
+          <w:highlight w:val="cyan"/>
         </w:rPr>
         <w:t>', '</w:t>
       </w:r>
@@ -3519,7 +4237,7 @@
           <w:color w:val="000000"/>
           <w:sz w:val="20"/>
           <w:szCs w:val="20"/>
-          <w:highlight w:val="yellow"/>
+          <w:highlight w:val="cyan"/>
         </w:rPr>
         <w:t>h':'u</w:t>
       </w:r>
@@ -3530,7 +4248,7 @@
           <w:color w:val="000000"/>
           <w:sz w:val="20"/>
           <w:szCs w:val="20"/>
-          <w:highlight w:val="yellow"/>
+          <w:highlight w:val="cyan"/>
         </w:rPr>
         <w:t>',         '</w:t>
       </w:r>
@@ -3541,7 +4259,7 @@
           <w:color w:val="000000"/>
           <w:sz w:val="20"/>
           <w:szCs w:val="20"/>
-          <w:highlight w:val="yellow"/>
+          <w:highlight w:val="cyan"/>
         </w:rPr>
         <w:t>i</w:t>
       </w:r>
@@ -3552,7 +4270,7 @@
           <w:color w:val="000000"/>
           <w:sz w:val="20"/>
           <w:szCs w:val="20"/>
-          <w:highlight w:val="yellow"/>
+          <w:highlight w:val="cyan"/>
         </w:rPr>
         <w:t>':'v', '</w:t>
       </w:r>
@@ -3563,7 +4281,7 @@
           <w:color w:val="000000"/>
           <w:sz w:val="20"/>
           <w:szCs w:val="20"/>
-          <w:highlight w:val="yellow"/>
+          <w:highlight w:val="cyan"/>
         </w:rPr>
         <w:t>j':'w</w:t>
       </w:r>
@@ -3574,7 +4292,7 @@
           <w:color w:val="000000"/>
           <w:sz w:val="20"/>
           <w:szCs w:val="20"/>
-          <w:highlight w:val="yellow"/>
+          <w:highlight w:val="cyan"/>
         </w:rPr>
         <w:t>', '</w:t>
       </w:r>
@@ -3585,7 +4303,7 @@
           <w:color w:val="000000"/>
           <w:sz w:val="20"/>
           <w:szCs w:val="20"/>
-          <w:highlight w:val="yellow"/>
+          <w:highlight w:val="cyan"/>
         </w:rPr>
         <w:t>k':'x</w:t>
       </w:r>
@@ -3596,7 +4314,7 @@
           <w:color w:val="000000"/>
           <w:sz w:val="20"/>
           <w:szCs w:val="20"/>
-          <w:highlight w:val="yellow"/>
+          <w:highlight w:val="cyan"/>
         </w:rPr>
         <w:t>', '</w:t>
       </w:r>
@@ -3607,7 +4325,7 @@
           <w:color w:val="000000"/>
           <w:sz w:val="20"/>
           <w:szCs w:val="20"/>
-          <w:highlight w:val="yellow"/>
+          <w:highlight w:val="cyan"/>
         </w:rPr>
         <w:t>l':'y</w:t>
       </w:r>
@@ -3618,7 +4336,7 @@
           <w:color w:val="000000"/>
           <w:sz w:val="20"/>
           <w:szCs w:val="20"/>
-          <w:highlight w:val="yellow"/>
+          <w:highlight w:val="cyan"/>
         </w:rPr>
         <w:t>', '</w:t>
       </w:r>
@@ -3629,7 +4347,7 @@
           <w:color w:val="000000"/>
           <w:sz w:val="20"/>
           <w:szCs w:val="20"/>
-          <w:highlight w:val="yellow"/>
+          <w:highlight w:val="cyan"/>
         </w:rPr>
         <w:t>m':'z</w:t>
       </w:r>
@@ -3640,7 +4358,7 @@
           <w:color w:val="000000"/>
           <w:sz w:val="20"/>
           <w:szCs w:val="20"/>
-          <w:highlight w:val="yellow"/>
+          <w:highlight w:val="cyan"/>
         </w:rPr>
         <w:t>', '</w:t>
       </w:r>
@@ -3651,7 +4369,7 @@
           <w:color w:val="000000"/>
           <w:sz w:val="20"/>
           <w:szCs w:val="20"/>
-          <w:highlight w:val="yellow"/>
+          <w:highlight w:val="cyan"/>
         </w:rPr>
         <w:t>n':'a</w:t>
       </w:r>
@@ -3662,7 +4380,7 @@
           <w:color w:val="000000"/>
           <w:sz w:val="20"/>
           <w:szCs w:val="20"/>
-          <w:highlight w:val="yellow"/>
+          <w:highlight w:val="cyan"/>
         </w:rPr>
         <w:t>', '</w:t>
       </w:r>
@@ -3673,7 +4391,7 @@
           <w:color w:val="000000"/>
           <w:sz w:val="20"/>
           <w:szCs w:val="20"/>
-          <w:highlight w:val="yellow"/>
+          <w:highlight w:val="cyan"/>
         </w:rPr>
         <w:t>o':'b</w:t>
       </w:r>
@@ -3684,7 +4402,7 @@
           <w:color w:val="000000"/>
           <w:sz w:val="20"/>
           <w:szCs w:val="20"/>
-          <w:highlight w:val="yellow"/>
+          <w:highlight w:val="cyan"/>
         </w:rPr>
         <w:t>', '</w:t>
       </w:r>
@@ -3695,7 +4413,7 @@
           <w:color w:val="000000"/>
           <w:sz w:val="20"/>
           <w:szCs w:val="20"/>
-          <w:highlight w:val="yellow"/>
+          <w:highlight w:val="cyan"/>
         </w:rPr>
         <w:t>p':'c</w:t>
       </w:r>
@@ -3706,7 +4424,7 @@
           <w:color w:val="000000"/>
           <w:sz w:val="20"/>
           <w:szCs w:val="20"/>
-          <w:highlight w:val="yellow"/>
+          <w:highlight w:val="cyan"/>
         </w:rPr>
         <w:t>',         '</w:t>
       </w:r>
@@ -3717,7 +4435,7 @@
           <w:color w:val="000000"/>
           <w:sz w:val="20"/>
           <w:szCs w:val="20"/>
-          <w:highlight w:val="yellow"/>
+          <w:highlight w:val="cyan"/>
         </w:rPr>
         <w:t>q':'d</w:t>
       </w:r>
@@ -3728,7 +4446,7 @@
           <w:color w:val="000000"/>
           <w:sz w:val="20"/>
           <w:szCs w:val="20"/>
-          <w:highlight w:val="yellow"/>
+          <w:highlight w:val="cyan"/>
         </w:rPr>
         <w:t>', '</w:t>
       </w:r>
@@ -3739,7 +4457,7 @@
           <w:color w:val="000000"/>
           <w:sz w:val="20"/>
           <w:szCs w:val="20"/>
-          <w:highlight w:val="yellow"/>
+          <w:highlight w:val="cyan"/>
         </w:rPr>
         <w:t>r':'e</w:t>
       </w:r>
@@ -3750,7 +4468,7 @@
           <w:color w:val="000000"/>
           <w:sz w:val="20"/>
           <w:szCs w:val="20"/>
-          <w:highlight w:val="yellow"/>
+          <w:highlight w:val="cyan"/>
         </w:rPr>
         <w:t>', '</w:t>
       </w:r>
@@ -3761,7 +4479,7 @@
           <w:color w:val="000000"/>
           <w:sz w:val="20"/>
           <w:szCs w:val="20"/>
-          <w:highlight w:val="yellow"/>
+          <w:highlight w:val="cyan"/>
         </w:rPr>
         <w:t>s':'f</w:t>
       </w:r>
@@ -3772,7 +4490,7 @@
           <w:color w:val="000000"/>
           <w:sz w:val="20"/>
           <w:szCs w:val="20"/>
-          <w:highlight w:val="yellow"/>
+          <w:highlight w:val="cyan"/>
         </w:rPr>
         <w:t>', '</w:t>
       </w:r>
@@ -3783,7 +4501,7 @@
           <w:color w:val="000000"/>
           <w:sz w:val="20"/>
           <w:szCs w:val="20"/>
-          <w:highlight w:val="yellow"/>
+          <w:highlight w:val="cyan"/>
         </w:rPr>
         <w:t>t':'g</w:t>
       </w:r>
@@ -3794,7 +4512,7 @@
           <w:color w:val="000000"/>
           <w:sz w:val="20"/>
           <w:szCs w:val="20"/>
-          <w:highlight w:val="yellow"/>
+          <w:highlight w:val="cyan"/>
         </w:rPr>
         <w:t>', '</w:t>
       </w:r>
@@ -3805,7 +4523,7 @@
           <w:color w:val="000000"/>
           <w:sz w:val="20"/>
           <w:szCs w:val="20"/>
-          <w:highlight w:val="yellow"/>
+          <w:highlight w:val="cyan"/>
         </w:rPr>
         <w:t>u':'h</w:t>
       </w:r>
@@ -3816,7 +4534,7 @@
           <w:color w:val="000000"/>
           <w:sz w:val="20"/>
           <w:szCs w:val="20"/>
-          <w:highlight w:val="yellow"/>
+          <w:highlight w:val="cyan"/>
         </w:rPr>
         <w:t>', 'v':'</w:t>
       </w:r>
@@ -3827,7 +4545,7 @@
           <w:color w:val="000000"/>
           <w:sz w:val="20"/>
           <w:szCs w:val="20"/>
-          <w:highlight w:val="yellow"/>
+          <w:highlight w:val="cyan"/>
         </w:rPr>
         <w:t>i</w:t>
       </w:r>
@@ -3838,7 +4556,7 @@
           <w:color w:val="000000"/>
           <w:sz w:val="20"/>
           <w:szCs w:val="20"/>
-          <w:highlight w:val="yellow"/>
+          <w:highlight w:val="cyan"/>
         </w:rPr>
         <w:t>', '</w:t>
       </w:r>
@@ -3849,7 +4567,7 @@
           <w:color w:val="000000"/>
           <w:sz w:val="20"/>
           <w:szCs w:val="20"/>
-          <w:highlight w:val="yellow"/>
+          <w:highlight w:val="cyan"/>
         </w:rPr>
         <w:t>w':'j</w:t>
       </w:r>
@@ -3860,7 +4578,7 @@
           <w:color w:val="000000"/>
           <w:sz w:val="20"/>
           <w:szCs w:val="20"/>
-          <w:highlight w:val="yellow"/>
+          <w:highlight w:val="cyan"/>
         </w:rPr>
         <w:t>', '</w:t>
       </w:r>
@@ -3871,7 +4589,7 @@
           <w:color w:val="000000"/>
           <w:sz w:val="20"/>
           <w:szCs w:val="20"/>
-          <w:highlight w:val="yellow"/>
+          <w:highlight w:val="cyan"/>
         </w:rPr>
         <w:t>x':'k</w:t>
       </w:r>
@@ -3882,7 +4600,7 @@
           <w:color w:val="000000"/>
           <w:sz w:val="20"/>
           <w:szCs w:val="20"/>
-          <w:highlight w:val="yellow"/>
+          <w:highlight w:val="cyan"/>
         </w:rPr>
         <w:t>',        '</w:t>
       </w:r>
@@ -3893,7 +4611,7 @@
           <w:color w:val="000000"/>
           <w:sz w:val="20"/>
           <w:szCs w:val="20"/>
-          <w:highlight w:val="yellow"/>
+          <w:highlight w:val="cyan"/>
         </w:rPr>
         <w:t>y':'l</w:t>
       </w:r>
@@ -3904,7 +4622,7 @@
           <w:color w:val="000000"/>
           <w:sz w:val="20"/>
           <w:szCs w:val="20"/>
-          <w:highlight w:val="yellow"/>
+          <w:highlight w:val="cyan"/>
         </w:rPr>
         <w:t>', '</w:t>
       </w:r>
@@ -3915,7 +4633,7 @@
           <w:color w:val="000000"/>
           <w:sz w:val="20"/>
           <w:szCs w:val="20"/>
-          <w:highlight w:val="yellow"/>
+          <w:highlight w:val="cyan"/>
         </w:rPr>
         <w:t>z':'m</w:t>
       </w:r>
@@ -3926,7 +4644,7 @@
           <w:color w:val="000000"/>
           <w:sz w:val="20"/>
           <w:szCs w:val="20"/>
-          <w:highlight w:val="yellow"/>
+          <w:highlight w:val="cyan"/>
         </w:rPr>
         <w:t xml:space="preserve">', 'A':'N', 'B':'O', 'C':'P', 'D':'Q', 'E':'R', 'F':'S',         'G':'T', 'H':'U', 'I':'V', 'J':'W', 'K':'X', 'L':'Y', 'M':'Z', 'N':'A',         'O':'B', 'P':'C', 'Q':'D', 'R':'E', 'S':'F', 'T':'G', 'U':'H', 'V':'I',         'W':'J', 'X':'K', 'Y':'L', 'Z':'M'} </w:t>
       </w:r>
@@ -3941,7 +4659,7 @@
           <w:color w:val="000000"/>
           <w:sz w:val="21"/>
           <w:szCs w:val="21"/>
-          <w:highlight w:val="yellow"/>
+          <w:highlight w:val="cyan"/>
         </w:rPr>
       </w:pPr>
       <w:r>
@@ -3950,7 +4668,7 @@
           <w:color w:val="000000"/>
           <w:sz w:val="21"/>
           <w:szCs w:val="21"/>
-          <w:highlight w:val="yellow"/>
+          <w:highlight w:val="cyan"/>
         </w:rPr>
         <w:t>Your task in this exercise is to implement an encoder/decoder of ROT-13. Once you're done, you will be able to read the following secret message:</w:t>
       </w:r>
@@ -3982,7 +4700,7 @@
           <w:color w:val="000000"/>
           <w:sz w:val="20"/>
           <w:szCs w:val="20"/>
-          <w:highlight w:val="yellow"/>
+          <w:highlight w:val="cyan"/>
         </w:rPr>
       </w:pPr>
       <w:r>
@@ -3991,7 +4709,7 @@
           <w:color w:val="000000"/>
           <w:sz w:val="20"/>
           <w:szCs w:val="20"/>
-          <w:highlight w:val="yellow"/>
+          <w:highlight w:val="cyan"/>
         </w:rPr>
         <w:t xml:space="preserve">   </w:t>
       </w:r>
@@ -4002,7 +4720,7 @@
           <w:color w:val="000000"/>
           <w:sz w:val="20"/>
           <w:szCs w:val="20"/>
-          <w:highlight w:val="yellow"/>
+          <w:highlight w:val="cyan"/>
         </w:rPr>
         <w:t>Pnrfne</w:t>
       </w:r>
@@ -4013,7 +4731,7 @@
           <w:color w:val="000000"/>
           <w:sz w:val="20"/>
           <w:szCs w:val="20"/>
-          <w:highlight w:val="yellow"/>
+          <w:highlight w:val="cyan"/>
         </w:rPr>
         <w:t xml:space="preserve"> </w:t>
       </w:r>
@@ -4024,7 +4742,7 @@
           <w:color w:val="000000"/>
           <w:sz w:val="20"/>
           <w:szCs w:val="20"/>
-          <w:highlight w:val="yellow"/>
+          <w:highlight w:val="cyan"/>
         </w:rPr>
         <w:t>pvcure</w:t>
       </w:r>
@@ -4035,7 +4753,7 @@
           <w:color w:val="000000"/>
           <w:sz w:val="20"/>
           <w:szCs w:val="20"/>
-          <w:highlight w:val="yellow"/>
+          <w:highlight w:val="cyan"/>
         </w:rPr>
         <w:t xml:space="preserve">? V </w:t>
       </w:r>
@@ -4046,7 +4764,7 @@
           <w:color w:val="000000"/>
           <w:sz w:val="20"/>
           <w:szCs w:val="20"/>
-          <w:highlight w:val="yellow"/>
+          <w:highlight w:val="cyan"/>
         </w:rPr>
         <w:t>zhpu</w:t>
       </w:r>
@@ -4057,7 +4775,7 @@
           <w:color w:val="000000"/>
           <w:sz w:val="20"/>
           <w:szCs w:val="20"/>
-          <w:highlight w:val="yellow"/>
+          <w:highlight w:val="cyan"/>
         </w:rPr>
         <w:t xml:space="preserve"> </w:t>
       </w:r>
@@ -4068,7 +4786,7 @@
           <w:color w:val="000000"/>
           <w:sz w:val="20"/>
           <w:szCs w:val="20"/>
-          <w:highlight w:val="yellow"/>
+          <w:highlight w:val="cyan"/>
         </w:rPr>
         <w:t>cersre</w:t>
       </w:r>
@@ -4079,7 +4797,7 @@
           <w:color w:val="000000"/>
           <w:sz w:val="20"/>
           <w:szCs w:val="20"/>
-          <w:highlight w:val="yellow"/>
+          <w:highlight w:val="cyan"/>
         </w:rPr>
         <w:t xml:space="preserve"> </w:t>
       </w:r>
@@ -4090,7 +4808,7 @@
           <w:color w:val="000000"/>
           <w:sz w:val="20"/>
           <w:szCs w:val="20"/>
-          <w:highlight w:val="yellow"/>
+          <w:highlight w:val="cyan"/>
         </w:rPr>
         <w:t>Pnrfne</w:t>
       </w:r>
@@ -4101,7 +4819,7 @@
           <w:color w:val="000000"/>
           <w:sz w:val="20"/>
           <w:szCs w:val="20"/>
-          <w:highlight w:val="yellow"/>
+          <w:highlight w:val="cyan"/>
         </w:rPr>
         <w:t xml:space="preserve"> </w:t>
       </w:r>
@@ -4112,7 +4830,7 @@
           <w:color w:val="000000"/>
           <w:sz w:val="20"/>
           <w:szCs w:val="20"/>
-          <w:highlight w:val="yellow"/>
+          <w:highlight w:val="cyan"/>
         </w:rPr>
         <w:t>fnynq</w:t>
       </w:r>
@@ -4123,7 +4841,7 @@
           <w:color w:val="000000"/>
           <w:sz w:val="20"/>
           <w:szCs w:val="20"/>
-          <w:highlight w:val="yellow"/>
+          <w:highlight w:val="cyan"/>
         </w:rPr>
         <w:t>!</w:t>
       </w:r>
@@ -4138,7 +4856,7 @@
           <w:color w:val="000000"/>
           <w:sz w:val="21"/>
           <w:szCs w:val="21"/>
-          <w:highlight w:val="yellow"/>
+          <w:highlight w:val="cyan"/>
         </w:rPr>
       </w:pPr>
       <w:r>
@@ -4147,7 +4865,7 @@
           <w:color w:val="000000"/>
           <w:sz w:val="21"/>
           <w:szCs w:val="21"/>
-          <w:highlight w:val="yellow"/>
+          <w:highlight w:val="cyan"/>
         </w:rPr>
         <w:t>Note that since English has 26 characters, your ROT-13 program will be able to both encode and decode texts written in English.</w:t>
       </w:r>
@@ -4165,7 +4883,7 @@
           <w:color w:val="000000"/>
           <w:sz w:val="21"/>
           <w:szCs w:val="21"/>
-          <w:highlight w:val="yellow"/>
+          <w:highlight w:val="cyan"/>
         </w:rPr>
       </w:pPr>
       <w:r>
@@ -4174,7 +4892,7 @@
           <w:color w:val="000000"/>
           <w:sz w:val="21"/>
           <w:szCs w:val="21"/>
-          <w:highlight w:val="yellow"/>
+          <w:highlight w:val="cyan"/>
         </w:rPr>
         <w:t>Define a simple "spelling correction" function </w:t>
       </w:r>
@@ -4185,7 +4903,7 @@
           <w:color w:val="000000"/>
           <w:sz w:val="20"/>
           <w:szCs w:val="20"/>
-          <w:highlight w:val="yellow"/>
+          <w:highlight w:val="cyan"/>
         </w:rPr>
         <w:t>correct(</w:t>
       </w:r>
@@ -4196,7 +4914,7 @@
           <w:color w:val="000000"/>
           <w:sz w:val="20"/>
           <w:szCs w:val="20"/>
-          <w:highlight w:val="yellow"/>
+          <w:highlight w:val="cyan"/>
         </w:rPr>
         <w:t>)</w:t>
       </w:r>
@@ -4206,7 +4924,7 @@
           <w:color w:val="000000"/>
           <w:sz w:val="21"/>
           <w:szCs w:val="21"/>
-          <w:highlight w:val="yellow"/>
+          <w:highlight w:val="cyan"/>
         </w:rPr>
         <w:t> that takes a string and sees to it that 1) two or more occurrences of the space character is compressed into one, and 2) inserts an extra space after a period if the period is directly followed by a letter. E.g. </w:t>
       </w:r>
@@ -4217,7 +4935,7 @@
           <w:color w:val="000000"/>
           <w:sz w:val="20"/>
           <w:szCs w:val="20"/>
-          <w:highlight w:val="yellow"/>
+          <w:highlight w:val="cyan"/>
         </w:rPr>
         <w:t>correct(</w:t>
       </w:r>
@@ -4228,7 +4946,7 @@
           <w:color w:val="000000"/>
           <w:sz w:val="20"/>
           <w:szCs w:val="20"/>
-          <w:highlight w:val="yellow"/>
+          <w:highlight w:val="cyan"/>
         </w:rPr>
         <w:t>"This   is  very funny  and    </w:t>
       </w:r>
@@ -4239,7 +4957,7 @@
           <w:color w:val="000000"/>
           <w:sz w:val="20"/>
           <w:szCs w:val="20"/>
-          <w:highlight w:val="yellow"/>
+          <w:highlight w:val="cyan"/>
         </w:rPr>
         <w:t>cool.Indeed</w:t>
       </w:r>
@@ -4250,7 +4968,7 @@
           <w:color w:val="000000"/>
           <w:sz w:val="20"/>
           <w:szCs w:val="20"/>
-          <w:highlight w:val="yellow"/>
+          <w:highlight w:val="cyan"/>
         </w:rPr>
         <w:t>!")</w:t>
       </w:r>
@@ -4260,7 +4978,7 @@
           <w:color w:val="000000"/>
           <w:sz w:val="21"/>
           <w:szCs w:val="21"/>
-          <w:highlight w:val="yellow"/>
+          <w:highlight w:val="cyan"/>
         </w:rPr>
         <w:t xml:space="preserve"> should </w:t>
       </w:r>
@@ -4271,7 +4989,7 @@
           <w:color w:val="000000"/>
           <w:sz w:val="21"/>
           <w:szCs w:val="21"/>
-          <w:highlight w:val="yellow"/>
+          <w:highlight w:val="cyan"/>
         </w:rPr>
         <w:t>return</w:t>
       </w:r>
@@ -4281,7 +4999,7 @@
           <w:color w:val="000000"/>
           <w:sz w:val="20"/>
           <w:szCs w:val="20"/>
-          <w:highlight w:val="yellow"/>
+          <w:highlight w:val="cyan"/>
         </w:rPr>
         <w:t>"This</w:t>
       </w:r>
@@ -4292,7 +5010,7 @@
           <w:color w:val="000000"/>
           <w:sz w:val="20"/>
           <w:szCs w:val="20"/>
-          <w:highlight w:val="yellow"/>
+          <w:highlight w:val="cyan"/>
         </w:rPr>
         <w:t xml:space="preserve"> is very funny and cool. Indeed!"</w:t>
       </w:r>
@@ -4302,7 +5020,7 @@
           <w:color w:val="000000"/>
           <w:sz w:val="21"/>
           <w:szCs w:val="21"/>
-          <w:highlight w:val="yellow"/>
+          <w:highlight w:val="cyan"/>
         </w:rPr>
         <w:t> Tip: Use regular expressions!</w:t>
       </w:r>
@@ -4320,7 +5038,7 @@
           <w:color w:val="000000"/>
           <w:sz w:val="21"/>
           <w:szCs w:val="21"/>
-          <w:highlight w:val="yellow"/>
+          <w:highlight w:val="cyan"/>
         </w:rPr>
       </w:pPr>
       <w:r>
@@ -4329,7 +5047,7 @@
           <w:color w:val="000000"/>
           <w:sz w:val="21"/>
           <w:szCs w:val="21"/>
-          <w:highlight w:val="yellow"/>
+          <w:highlight w:val="cyan"/>
         </w:rPr>
         <w:t>The </w:t>
       </w:r>
@@ -4341,7 +5059,7 @@
           <w:color w:val="000000"/>
           <w:sz w:val="21"/>
           <w:szCs w:val="21"/>
-          <w:highlight w:val="yellow"/>
+          <w:highlight w:val="cyan"/>
         </w:rPr>
         <w:t>third person singular</w:t>
       </w:r>
@@ -4351,7 +5069,7 @@
           <w:color w:val="000000"/>
           <w:sz w:val="21"/>
           <w:szCs w:val="21"/>
-          <w:highlight w:val="yellow"/>
+          <w:highlight w:val="cyan"/>
         </w:rPr>
         <w:t> verb form in English is distinguished by the suffix -</w:t>
       </w:r>
@@ -4363,7 +5081,7 @@
           <w:color w:val="000000"/>
           <w:sz w:val="21"/>
           <w:szCs w:val="21"/>
-          <w:highlight w:val="yellow"/>
+          <w:highlight w:val="cyan"/>
         </w:rPr>
         <w:t>s</w:t>
       </w:r>
@@ -4373,7 +5091,7 @@
           <w:color w:val="000000"/>
           <w:sz w:val="21"/>
           <w:szCs w:val="21"/>
-          <w:highlight w:val="yellow"/>
+          <w:highlight w:val="cyan"/>
         </w:rPr>
         <w:t>, which is added to the stem of the infinitive form: </w:t>
       </w:r>
@@ -4385,7 +5103,7 @@
           <w:color w:val="000000"/>
           <w:sz w:val="21"/>
           <w:szCs w:val="21"/>
-          <w:highlight w:val="yellow"/>
+          <w:highlight w:val="cyan"/>
         </w:rPr>
         <w:t>run</w:t>
       </w:r>
@@ -4395,7 +5113,7 @@
           <w:color w:val="000000"/>
           <w:sz w:val="21"/>
           <w:szCs w:val="21"/>
-          <w:highlight w:val="yellow"/>
+          <w:highlight w:val="cyan"/>
         </w:rPr>
         <w:t> -&gt; </w:t>
       </w:r>
@@ -4407,7 +5125,7 @@
           <w:color w:val="000000"/>
           <w:sz w:val="21"/>
           <w:szCs w:val="21"/>
-          <w:highlight w:val="yellow"/>
+          <w:highlight w:val="cyan"/>
         </w:rPr>
         <w:t>runs</w:t>
       </w:r>
@@ -4417,7 +5135,7 @@
           <w:color w:val="000000"/>
           <w:sz w:val="21"/>
           <w:szCs w:val="21"/>
-          <w:highlight w:val="yellow"/>
+          <w:highlight w:val="cyan"/>
         </w:rPr>
         <w:t>. A simple set of rules can be given as follows:</w:t>
       </w:r>
@@ -4436,7 +5154,7 @@
           <w:color w:val="000000"/>
           <w:sz w:val="21"/>
           <w:szCs w:val="21"/>
-          <w:highlight w:val="yellow"/>
+          <w:highlight w:val="cyan"/>
         </w:rPr>
       </w:pPr>
       <w:r>
@@ -4445,7 +5163,7 @@
           <w:color w:val="000000"/>
           <w:sz w:val="21"/>
           <w:szCs w:val="21"/>
-          <w:highlight w:val="yellow"/>
+          <w:highlight w:val="cyan"/>
         </w:rPr>
         <w:t>If the verb ends in </w:t>
       </w:r>
@@ -4457,7 +5175,7 @@
           <w:color w:val="000000"/>
           <w:sz w:val="21"/>
           <w:szCs w:val="21"/>
-          <w:highlight w:val="yellow"/>
+          <w:highlight w:val="cyan"/>
         </w:rPr>
         <w:t>y</w:t>
       </w:r>
@@ -4467,7 +5185,7 @@
           <w:color w:val="000000"/>
           <w:sz w:val="21"/>
           <w:szCs w:val="21"/>
-          <w:highlight w:val="yellow"/>
+          <w:highlight w:val="cyan"/>
         </w:rPr>
         <w:t>, remove it and add </w:t>
       </w:r>
@@ -4480,7 +5198,7 @@
           <w:color w:val="000000"/>
           <w:sz w:val="21"/>
           <w:szCs w:val="21"/>
-          <w:highlight w:val="yellow"/>
+          <w:highlight w:val="cyan"/>
         </w:rPr>
         <w:t>ies</w:t>
       </w:r>
@@ -4500,7 +5218,7 @@
           <w:color w:val="000000"/>
           <w:sz w:val="21"/>
           <w:szCs w:val="21"/>
-          <w:highlight w:val="yellow"/>
+          <w:highlight w:val="cyan"/>
         </w:rPr>
       </w:pPr>
       <w:r>
@@ -4509,7 +5227,7 @@
           <w:color w:val="000000"/>
           <w:sz w:val="21"/>
           <w:szCs w:val="21"/>
-          <w:highlight w:val="yellow"/>
+          <w:highlight w:val="cyan"/>
         </w:rPr>
         <w:t>If the verb ends in </w:t>
       </w:r>
@@ -4521,7 +5239,7 @@
           <w:color w:val="000000"/>
           <w:sz w:val="21"/>
           <w:szCs w:val="21"/>
-          <w:highlight w:val="yellow"/>
+          <w:highlight w:val="cyan"/>
         </w:rPr>
         <w:t>o</w:t>
       </w:r>
@@ -4531,7 +5249,7 @@
           <w:color w:val="000000"/>
           <w:sz w:val="21"/>
           <w:szCs w:val="21"/>
-          <w:highlight w:val="yellow"/>
+          <w:highlight w:val="cyan"/>
         </w:rPr>
         <w:t>, </w:t>
       </w:r>
@@ -4544,7 +5262,7 @@
           <w:color w:val="000000"/>
           <w:sz w:val="21"/>
           <w:szCs w:val="21"/>
-          <w:highlight w:val="yellow"/>
+          <w:highlight w:val="cyan"/>
         </w:rPr>
         <w:t>ch</w:t>
       </w:r>
@@ -4555,7 +5273,7 @@
           <w:color w:val="000000"/>
           <w:sz w:val="21"/>
           <w:szCs w:val="21"/>
-          <w:highlight w:val="yellow"/>
+          <w:highlight w:val="cyan"/>
         </w:rPr>
         <w:t>, </w:t>
       </w:r>
@@ -4567,7 +5285,7 @@
           <w:color w:val="000000"/>
           <w:sz w:val="21"/>
           <w:szCs w:val="21"/>
-          <w:highlight w:val="yellow"/>
+          <w:highlight w:val="cyan"/>
         </w:rPr>
         <w:t>s</w:t>
       </w:r>
@@ -4577,7 +5295,7 @@
           <w:color w:val="000000"/>
           <w:sz w:val="21"/>
           <w:szCs w:val="21"/>
-          <w:highlight w:val="yellow"/>
+          <w:highlight w:val="cyan"/>
         </w:rPr>
         <w:t>, </w:t>
       </w:r>
@@ -4590,7 +5308,7 @@
           <w:color w:val="000000"/>
           <w:sz w:val="21"/>
           <w:szCs w:val="21"/>
-          <w:highlight w:val="yellow"/>
+          <w:highlight w:val="cyan"/>
         </w:rPr>
         <w:t>sh</w:t>
       </w:r>
@@ -4601,7 +5319,7 @@
           <w:color w:val="000000"/>
           <w:sz w:val="21"/>
           <w:szCs w:val="21"/>
-          <w:highlight w:val="yellow"/>
+          <w:highlight w:val="cyan"/>
         </w:rPr>
         <w:t>, </w:t>
       </w:r>
@@ -4613,7 +5331,7 @@
           <w:color w:val="000000"/>
           <w:sz w:val="21"/>
           <w:szCs w:val="21"/>
-          <w:highlight w:val="yellow"/>
+          <w:highlight w:val="cyan"/>
         </w:rPr>
         <w:t>x</w:t>
       </w:r>
@@ -4623,7 +5341,7 @@
           <w:color w:val="000000"/>
           <w:sz w:val="21"/>
           <w:szCs w:val="21"/>
-          <w:highlight w:val="yellow"/>
+          <w:highlight w:val="cyan"/>
         </w:rPr>
         <w:t> or </w:t>
       </w:r>
@@ -4635,7 +5353,7 @@
           <w:color w:val="000000"/>
           <w:sz w:val="21"/>
           <w:szCs w:val="21"/>
-          <w:highlight w:val="yellow"/>
+          <w:highlight w:val="cyan"/>
         </w:rPr>
         <w:t>z</w:t>
       </w:r>
@@ -4645,7 +5363,7 @@
           <w:color w:val="000000"/>
           <w:sz w:val="21"/>
           <w:szCs w:val="21"/>
-          <w:highlight w:val="yellow"/>
+          <w:highlight w:val="cyan"/>
         </w:rPr>
         <w:t>, add </w:t>
       </w:r>
@@ -4658,7 +5376,7 @@
           <w:color w:val="000000"/>
           <w:sz w:val="21"/>
           <w:szCs w:val="21"/>
-          <w:highlight w:val="yellow"/>
+          <w:highlight w:val="cyan"/>
         </w:rPr>
         <w:t>es</w:t>
       </w:r>
@@ -4678,7 +5396,7 @@
           <w:color w:val="000000"/>
           <w:sz w:val="21"/>
           <w:szCs w:val="21"/>
-          <w:highlight w:val="yellow"/>
+          <w:highlight w:val="cyan"/>
         </w:rPr>
       </w:pPr>
       <w:r>
@@ -4687,7 +5405,7 @@
           <w:color w:val="000000"/>
           <w:sz w:val="21"/>
           <w:szCs w:val="21"/>
-          <w:highlight w:val="yellow"/>
+          <w:highlight w:val="cyan"/>
         </w:rPr>
         <w:t>By default just add </w:t>
       </w:r>
@@ -4699,7 +5417,7 @@
           <w:color w:val="000000"/>
           <w:sz w:val="21"/>
           <w:szCs w:val="21"/>
-          <w:highlight w:val="yellow"/>
+          <w:highlight w:val="cyan"/>
         </w:rPr>
         <w:t>s</w:t>
       </w:r>
@@ -4714,6 +5432,7 @@
           <w:color w:val="000000"/>
           <w:sz w:val="21"/>
           <w:szCs w:val="21"/>
+          <w:highlight w:val="cyan"/>
         </w:rPr>
       </w:pPr>
       <w:r>
@@ -4722,7 +5441,7 @@
           <w:color w:val="000000"/>
           <w:sz w:val="21"/>
           <w:szCs w:val="21"/>
-          <w:highlight w:val="yellow"/>
+          <w:highlight w:val="cyan"/>
         </w:rPr>
         <w:t>Your task in this exercise is to define a function </w:t>
       </w:r>
@@ -4732,7 +5451,7 @@
           <w:color w:val="000000"/>
           <w:sz w:val="20"/>
           <w:szCs w:val="20"/>
-          <w:highlight w:val="yellow"/>
+          <w:highlight w:val="cyan"/>
         </w:rPr>
         <w:t>make_3sg_</w:t>
       </w:r>
@@ -4743,7 +5462,7 @@
           <w:color w:val="000000"/>
           <w:sz w:val="20"/>
           <w:szCs w:val="20"/>
-          <w:highlight w:val="yellow"/>
+          <w:highlight w:val="cyan"/>
         </w:rPr>
         <w:t>form(</w:t>
       </w:r>
@@ -4754,7 +5473,7 @@
           <w:color w:val="000000"/>
           <w:sz w:val="20"/>
           <w:szCs w:val="20"/>
-          <w:highlight w:val="yellow"/>
+          <w:highlight w:val="cyan"/>
         </w:rPr>
         <w:t>)</w:t>
       </w:r>
@@ -4764,7 +5483,7 @@
           <w:color w:val="000000"/>
           <w:sz w:val="21"/>
           <w:szCs w:val="21"/>
-          <w:highlight w:val="yellow"/>
+          <w:highlight w:val="cyan"/>
         </w:rPr>
         <w:t> which given a verb in infinitive form returns its third person singular form. Test your function with words like </w:t>
       </w:r>
@@ -4776,7 +5495,7 @@
           <w:color w:val="000000"/>
           <w:sz w:val="21"/>
           <w:szCs w:val="21"/>
-          <w:highlight w:val="yellow"/>
+          <w:highlight w:val="cyan"/>
         </w:rPr>
         <w:t>try</w:t>
       </w:r>
@@ -4786,7 +5505,7 @@
           <w:color w:val="000000"/>
           <w:sz w:val="21"/>
           <w:szCs w:val="21"/>
-          <w:highlight w:val="yellow"/>
+          <w:highlight w:val="cyan"/>
         </w:rPr>
         <w:t>, </w:t>
       </w:r>
@@ -4798,7 +5517,7 @@
           <w:color w:val="000000"/>
           <w:sz w:val="21"/>
           <w:szCs w:val="21"/>
-          <w:highlight w:val="yellow"/>
+          <w:highlight w:val="cyan"/>
         </w:rPr>
         <w:t>brush</w:t>
       </w:r>
@@ -4808,7 +5527,7 @@
           <w:color w:val="000000"/>
           <w:sz w:val="21"/>
           <w:szCs w:val="21"/>
-          <w:highlight w:val="yellow"/>
+          <w:highlight w:val="cyan"/>
         </w:rPr>
         <w:t>, </w:t>
       </w:r>
@@ -4820,7 +5539,7 @@
           <w:color w:val="000000"/>
           <w:sz w:val="21"/>
           <w:szCs w:val="21"/>
-          <w:highlight w:val="yellow"/>
+          <w:highlight w:val="cyan"/>
         </w:rPr>
         <w:t>run</w:t>
       </w:r>
@@ -4830,7 +5549,7 @@
           <w:color w:val="000000"/>
           <w:sz w:val="21"/>
           <w:szCs w:val="21"/>
-          <w:highlight w:val="yellow"/>
+          <w:highlight w:val="cyan"/>
         </w:rPr>
         <w:t> and </w:t>
       </w:r>
@@ -4842,7 +5561,7 @@
           <w:color w:val="000000"/>
           <w:sz w:val="21"/>
           <w:szCs w:val="21"/>
-          <w:highlight w:val="yellow"/>
+          <w:highlight w:val="cyan"/>
         </w:rPr>
         <w:t>fix</w:t>
       </w:r>
@@ -4852,7 +5571,7 @@
           <w:color w:val="000000"/>
           <w:sz w:val="21"/>
           <w:szCs w:val="21"/>
-          <w:highlight w:val="yellow"/>
+          <w:highlight w:val="cyan"/>
         </w:rPr>
         <w:t>. Note however that the rules must be regarded as heuristic, in the sense that you must not expect them to work for all cases. Tip: Check out the string method </w:t>
       </w:r>
@@ -4864,7 +5583,7 @@
           <w:color w:val="000000"/>
           <w:sz w:val="20"/>
           <w:szCs w:val="20"/>
-          <w:highlight w:val="yellow"/>
+          <w:highlight w:val="cyan"/>
         </w:rPr>
         <w:t>endswith</w:t>
       </w:r>
@@ -4875,7 +5594,7 @@
           <w:color w:val="000000"/>
           <w:sz w:val="20"/>
           <w:szCs w:val="20"/>
-          <w:highlight w:val="yellow"/>
+          <w:highlight w:val="cyan"/>
         </w:rPr>
         <w:t>(</w:t>
       </w:r>
@@ -4886,7 +5605,7 @@
           <w:color w:val="000000"/>
           <w:sz w:val="20"/>
           <w:szCs w:val="20"/>
-          <w:highlight w:val="yellow"/>
+          <w:highlight w:val="cyan"/>
         </w:rPr>
         <w:t>)</w:t>
       </w:r>
@@ -4896,7 +5615,7 @@
           <w:color w:val="000000"/>
           <w:sz w:val="21"/>
           <w:szCs w:val="21"/>
-          <w:highlight w:val="yellow"/>
+          <w:highlight w:val="cyan"/>
         </w:rPr>
         <w:t>.</w:t>
       </w:r>
@@ -4914,7 +5633,7 @@
           <w:color w:val="000000"/>
           <w:sz w:val="21"/>
           <w:szCs w:val="21"/>
-          <w:highlight w:val="yellow"/>
+          <w:highlight w:val="cyan"/>
         </w:rPr>
       </w:pPr>
       <w:proofErr w:type="gramStart"/>
@@ -4924,7 +5643,7 @@
           <w:color w:val="000000"/>
           <w:sz w:val="21"/>
           <w:szCs w:val="21"/>
-          <w:highlight w:val="yellow"/>
+          <w:highlight w:val="cyan"/>
         </w:rPr>
         <w:t>In English, the </w:t>
       </w:r>
@@ -4936,7 +5655,7 @@
           <w:color w:val="000000"/>
           <w:sz w:val="21"/>
           <w:szCs w:val="21"/>
-          <w:highlight w:val="yellow"/>
+          <w:highlight w:val="cyan"/>
         </w:rPr>
         <w:t>present participle</w:t>
       </w:r>
@@ -4946,7 +5665,7 @@
           <w:color w:val="000000"/>
           <w:sz w:val="21"/>
           <w:szCs w:val="21"/>
-          <w:highlight w:val="yellow"/>
+          <w:highlight w:val="cyan"/>
         </w:rPr>
         <w:t> is formed by adding the suffix -</w:t>
       </w:r>
@@ -4959,7 +5678,7 @@
           <w:color w:val="000000"/>
           <w:sz w:val="21"/>
           <w:szCs w:val="21"/>
-          <w:highlight w:val="yellow"/>
+          <w:highlight w:val="cyan"/>
         </w:rPr>
         <w:t>ing</w:t>
       </w:r>
@@ -4970,7 +5689,7 @@
           <w:color w:val="000000"/>
           <w:sz w:val="21"/>
           <w:szCs w:val="21"/>
-          <w:highlight w:val="yellow"/>
+          <w:highlight w:val="cyan"/>
         </w:rPr>
         <w:t> to the infinite form</w:t>
       </w:r>
@@ -4981,7 +5700,7 @@
           <w:color w:val="000000"/>
           <w:sz w:val="21"/>
           <w:szCs w:val="21"/>
-          <w:highlight w:val="yellow"/>
+          <w:highlight w:val="cyan"/>
         </w:rPr>
         <w:t>: </w:t>
       </w:r>
@@ -4993,7 +5712,7 @@
           <w:color w:val="000000"/>
           <w:sz w:val="21"/>
           <w:szCs w:val="21"/>
-          <w:highlight w:val="yellow"/>
+          <w:highlight w:val="cyan"/>
         </w:rPr>
         <w:t>go</w:t>
       </w:r>
@@ -5003,7 +5722,7 @@
           <w:color w:val="000000"/>
           <w:sz w:val="21"/>
           <w:szCs w:val="21"/>
-          <w:highlight w:val="yellow"/>
+          <w:highlight w:val="cyan"/>
         </w:rPr>
         <w:t> -&gt; </w:t>
       </w:r>
@@ -5015,7 +5734,7 @@
           <w:color w:val="000000"/>
           <w:sz w:val="21"/>
           <w:szCs w:val="21"/>
-          <w:highlight w:val="yellow"/>
+          <w:highlight w:val="cyan"/>
         </w:rPr>
         <w:t>going</w:t>
       </w:r>
@@ -5025,7 +5744,7 @@
           <w:color w:val="000000"/>
           <w:sz w:val="21"/>
           <w:szCs w:val="21"/>
-          <w:highlight w:val="yellow"/>
+          <w:highlight w:val="cyan"/>
         </w:rPr>
         <w:t>. A simple set of heuristic rules can be given as follows:</w:t>
       </w:r>
@@ -5043,7 +5762,7 @@
           <w:color w:val="000000"/>
           <w:sz w:val="21"/>
           <w:szCs w:val="21"/>
-          <w:highlight w:val="yellow"/>
+          <w:highlight w:val="cyan"/>
         </w:rPr>
       </w:pPr>
       <w:r>
@@ -5052,7 +5771,7 @@
           <w:color w:val="000000"/>
           <w:sz w:val="21"/>
           <w:szCs w:val="21"/>
-          <w:highlight w:val="yellow"/>
+          <w:highlight w:val="cyan"/>
         </w:rPr>
         <w:t>If the verb ends in </w:t>
       </w:r>
@@ -5064,7 +5783,7 @@
           <w:color w:val="000000"/>
           <w:sz w:val="21"/>
           <w:szCs w:val="21"/>
-          <w:highlight w:val="yellow"/>
+          <w:highlight w:val="cyan"/>
         </w:rPr>
         <w:t>e</w:t>
       </w:r>
@@ -5074,7 +5793,7 @@
           <w:color w:val="000000"/>
           <w:sz w:val="21"/>
           <w:szCs w:val="21"/>
-          <w:highlight w:val="yellow"/>
+          <w:highlight w:val="cyan"/>
         </w:rPr>
         <w:t>, drop the </w:t>
       </w:r>
@@ -5086,7 +5805,7 @@
           <w:color w:val="000000"/>
           <w:sz w:val="21"/>
           <w:szCs w:val="21"/>
-          <w:highlight w:val="yellow"/>
+          <w:highlight w:val="cyan"/>
         </w:rPr>
         <w:t>e</w:t>
       </w:r>
@@ -5096,7 +5815,7 @@
           <w:color w:val="000000"/>
           <w:sz w:val="21"/>
           <w:szCs w:val="21"/>
-          <w:highlight w:val="yellow"/>
+          <w:highlight w:val="cyan"/>
         </w:rPr>
         <w:t> and add </w:t>
       </w:r>
@@ -5109,7 +5828,7 @@
           <w:color w:val="000000"/>
           <w:sz w:val="21"/>
           <w:szCs w:val="21"/>
-          <w:highlight w:val="yellow"/>
+          <w:highlight w:val="cyan"/>
         </w:rPr>
         <w:t>ing</w:t>
       </w:r>
@@ -5120,7 +5839,7 @@
           <w:color w:val="000000"/>
           <w:sz w:val="21"/>
           <w:szCs w:val="21"/>
-          <w:highlight w:val="yellow"/>
+          <w:highlight w:val="cyan"/>
         </w:rPr>
         <w:t> (if not exception: </w:t>
       </w:r>
@@ -5132,7 +5851,7 @@
           <w:color w:val="000000"/>
           <w:sz w:val="21"/>
           <w:szCs w:val="21"/>
-          <w:highlight w:val="yellow"/>
+          <w:highlight w:val="cyan"/>
         </w:rPr>
         <w:t>be</w:t>
       </w:r>
@@ -5142,7 +5861,7 @@
           <w:color w:val="000000"/>
           <w:sz w:val="21"/>
           <w:szCs w:val="21"/>
-          <w:highlight w:val="yellow"/>
+          <w:highlight w:val="cyan"/>
         </w:rPr>
         <w:t>, </w:t>
       </w:r>
@@ -5154,7 +5873,7 @@
           <w:color w:val="000000"/>
           <w:sz w:val="21"/>
           <w:szCs w:val="21"/>
-          <w:highlight w:val="yellow"/>
+          <w:highlight w:val="cyan"/>
         </w:rPr>
         <w:t>see</w:t>
       </w:r>
@@ -5164,7 +5883,7 @@
           <w:color w:val="000000"/>
           <w:sz w:val="21"/>
           <w:szCs w:val="21"/>
-          <w:highlight w:val="yellow"/>
+          <w:highlight w:val="cyan"/>
         </w:rPr>
         <w:t>, </w:t>
       </w:r>
@@ -5176,7 +5895,7 @@
           <w:color w:val="000000"/>
           <w:sz w:val="21"/>
           <w:szCs w:val="21"/>
-          <w:highlight w:val="yellow"/>
+          <w:highlight w:val="cyan"/>
         </w:rPr>
         <w:t>flee</w:t>
       </w:r>
@@ -5186,7 +5905,7 @@
           <w:color w:val="000000"/>
           <w:sz w:val="21"/>
           <w:szCs w:val="21"/>
-          <w:highlight w:val="yellow"/>
+          <w:highlight w:val="cyan"/>
         </w:rPr>
         <w:t>, </w:t>
       </w:r>
@@ -5198,7 +5917,7 @@
           <w:color w:val="000000"/>
           <w:sz w:val="21"/>
           <w:szCs w:val="21"/>
-          <w:highlight w:val="yellow"/>
+          <w:highlight w:val="cyan"/>
         </w:rPr>
         <w:t>knee</w:t>
       </w:r>
@@ -5208,7 +5927,7 @@
           <w:color w:val="000000"/>
           <w:sz w:val="21"/>
           <w:szCs w:val="21"/>
-          <w:highlight w:val="yellow"/>
+          <w:highlight w:val="cyan"/>
         </w:rPr>
         <w:t>, etc.)</w:t>
       </w:r>
@@ -5227,7 +5946,7 @@
           <w:color w:val="000000"/>
           <w:sz w:val="21"/>
           <w:szCs w:val="21"/>
-          <w:highlight w:val="yellow"/>
+          <w:highlight w:val="cyan"/>
         </w:rPr>
       </w:pPr>
       <w:r>
@@ -5236,7 +5955,7 @@
           <w:color w:val="000000"/>
           <w:sz w:val="21"/>
           <w:szCs w:val="21"/>
-          <w:highlight w:val="yellow"/>
+          <w:highlight w:val="cyan"/>
         </w:rPr>
         <w:t>If the verb ends in </w:t>
       </w:r>
@@ -5249,7 +5968,7 @@
           <w:color w:val="000000"/>
           <w:sz w:val="21"/>
           <w:szCs w:val="21"/>
-          <w:highlight w:val="yellow"/>
+          <w:highlight w:val="cyan"/>
         </w:rPr>
         <w:t>ie</w:t>
       </w:r>
@@ -5260,7 +5979,7 @@
           <w:color w:val="000000"/>
           <w:sz w:val="21"/>
           <w:szCs w:val="21"/>
-          <w:highlight w:val="yellow"/>
+          <w:highlight w:val="cyan"/>
         </w:rPr>
         <w:t>, change </w:t>
       </w:r>
@@ -5273,7 +5992,7 @@
           <w:color w:val="000000"/>
           <w:sz w:val="21"/>
           <w:szCs w:val="21"/>
-          <w:highlight w:val="yellow"/>
+          <w:highlight w:val="cyan"/>
         </w:rPr>
         <w:t>ie</w:t>
       </w:r>
@@ -5284,7 +6003,7 @@
           <w:color w:val="000000"/>
           <w:sz w:val="21"/>
           <w:szCs w:val="21"/>
-          <w:highlight w:val="yellow"/>
+          <w:highlight w:val="cyan"/>
         </w:rPr>
         <w:t> to </w:t>
       </w:r>
@@ -5296,7 +6015,7 @@
           <w:color w:val="000000"/>
           <w:sz w:val="21"/>
           <w:szCs w:val="21"/>
-          <w:highlight w:val="yellow"/>
+          <w:highlight w:val="cyan"/>
         </w:rPr>
         <w:t>y</w:t>
       </w:r>
@@ -5306,7 +6025,7 @@
           <w:color w:val="000000"/>
           <w:sz w:val="21"/>
           <w:szCs w:val="21"/>
-          <w:highlight w:val="yellow"/>
+          <w:highlight w:val="cyan"/>
         </w:rPr>
         <w:t> and add </w:t>
       </w:r>
@@ -5319,7 +6038,7 @@
           <w:color w:val="000000"/>
           <w:sz w:val="21"/>
           <w:szCs w:val="21"/>
-          <w:highlight w:val="yellow"/>
+          <w:highlight w:val="cyan"/>
         </w:rPr>
         <w:t>ing</w:t>
       </w:r>
@@ -5339,7 +6058,7 @@
           <w:color w:val="000000"/>
           <w:sz w:val="21"/>
           <w:szCs w:val="21"/>
-          <w:highlight w:val="yellow"/>
+          <w:highlight w:val="cyan"/>
         </w:rPr>
       </w:pPr>
       <w:r>
@@ -5348,7 +6067,7 @@
           <w:color w:val="000000"/>
           <w:sz w:val="21"/>
           <w:szCs w:val="21"/>
-          <w:highlight w:val="yellow"/>
+          <w:highlight w:val="cyan"/>
         </w:rPr>
         <w:t>For words consisting of consonant-vowel-consonant, double the final letter before adding </w:t>
       </w:r>
@@ -5361,7 +6080,7 @@
           <w:color w:val="000000"/>
           <w:sz w:val="21"/>
           <w:szCs w:val="21"/>
-          <w:highlight w:val="yellow"/>
+          <w:highlight w:val="cyan"/>
         </w:rPr>
         <w:t>ing</w:t>
       </w:r>
@@ -5381,7 +6100,7 @@
           <w:color w:val="000000"/>
           <w:sz w:val="21"/>
           <w:szCs w:val="21"/>
-          <w:highlight w:val="yellow"/>
+          <w:highlight w:val="cyan"/>
         </w:rPr>
       </w:pPr>
       <w:r>
@@ -5390,7 +6109,7 @@
           <w:color w:val="000000"/>
           <w:sz w:val="21"/>
           <w:szCs w:val="21"/>
-          <w:highlight w:val="yellow"/>
+          <w:highlight w:val="cyan"/>
         </w:rPr>
         <w:t>By default just add </w:t>
       </w:r>
@@ -5403,7 +6122,7 @@
           <w:color w:val="000000"/>
           <w:sz w:val="21"/>
           <w:szCs w:val="21"/>
-          <w:highlight w:val="yellow"/>
+          <w:highlight w:val="cyan"/>
         </w:rPr>
         <w:t>ing</w:t>
       </w:r>
@@ -5419,6 +6138,7 @@
           <w:color w:val="000000"/>
           <w:sz w:val="21"/>
           <w:szCs w:val="21"/>
+          <w:highlight w:val="cyan"/>
         </w:rPr>
       </w:pPr>
       <w:r>
@@ -5427,7 +6147,7 @@
           <w:color w:val="000000"/>
           <w:sz w:val="21"/>
           <w:szCs w:val="21"/>
-          <w:highlight w:val="yellow"/>
+          <w:highlight w:val="cyan"/>
         </w:rPr>
         <w:t>Your task in this exercise is to define a function </w:t>
       </w:r>
@@ -5438,7 +6158,7 @@
           <w:color w:val="000000"/>
           <w:sz w:val="20"/>
           <w:szCs w:val="20"/>
-          <w:highlight w:val="yellow"/>
+          <w:highlight w:val="cyan"/>
         </w:rPr>
         <w:t>make_ing_</w:t>
       </w:r>
@@ -5449,7 +6169,7 @@
           <w:color w:val="000000"/>
           <w:sz w:val="20"/>
           <w:szCs w:val="20"/>
-          <w:highlight w:val="yellow"/>
+          <w:highlight w:val="cyan"/>
         </w:rPr>
         <w:t>form</w:t>
       </w:r>
@@ -5460,7 +6180,7 @@
           <w:color w:val="000000"/>
           <w:sz w:val="20"/>
           <w:szCs w:val="20"/>
-          <w:highlight w:val="yellow"/>
+          <w:highlight w:val="cyan"/>
         </w:rPr>
         <w:t>(</w:t>
       </w:r>
@@ -5471,7 +6191,7 @@
           <w:color w:val="000000"/>
           <w:sz w:val="20"/>
           <w:szCs w:val="20"/>
-          <w:highlight w:val="yellow"/>
+          <w:highlight w:val="cyan"/>
         </w:rPr>
         <w:t>)</w:t>
       </w:r>
@@ -5481,7 +6201,7 @@
           <w:color w:val="000000"/>
           <w:sz w:val="21"/>
           <w:szCs w:val="21"/>
-          <w:highlight w:val="yellow"/>
+          <w:highlight w:val="cyan"/>
         </w:rPr>
         <w:t> which given a verb in infinitive form returns its present participle form. Test your function with words such as </w:t>
       </w:r>
@@ -5493,7 +6213,7 @@
           <w:color w:val="000000"/>
           <w:sz w:val="21"/>
           <w:szCs w:val="21"/>
-          <w:highlight w:val="yellow"/>
+          <w:highlight w:val="cyan"/>
         </w:rPr>
         <w:t>lie</w:t>
       </w:r>
@@ -5503,7 +6223,7 @@
           <w:color w:val="000000"/>
           <w:sz w:val="21"/>
           <w:szCs w:val="21"/>
-          <w:highlight w:val="yellow"/>
+          <w:highlight w:val="cyan"/>
         </w:rPr>
         <w:t>, </w:t>
       </w:r>
@@ -5515,7 +6235,7 @@
           <w:color w:val="000000"/>
           <w:sz w:val="21"/>
           <w:szCs w:val="21"/>
-          <w:highlight w:val="yellow"/>
+          <w:highlight w:val="cyan"/>
         </w:rPr>
         <w:t>see</w:t>
       </w:r>
@@ -5525,7 +6245,7 @@
           <w:color w:val="000000"/>
           <w:sz w:val="21"/>
           <w:szCs w:val="21"/>
-          <w:highlight w:val="yellow"/>
+          <w:highlight w:val="cyan"/>
         </w:rPr>
         <w:t>, </w:t>
       </w:r>
@@ -5537,7 +6257,7 @@
           <w:color w:val="000000"/>
           <w:sz w:val="21"/>
           <w:szCs w:val="21"/>
-          <w:highlight w:val="yellow"/>
+          <w:highlight w:val="cyan"/>
         </w:rPr>
         <w:t>move</w:t>
       </w:r>
@@ -5547,7 +6267,7 @@
           <w:color w:val="000000"/>
           <w:sz w:val="21"/>
           <w:szCs w:val="21"/>
-          <w:highlight w:val="yellow"/>
+          <w:highlight w:val="cyan"/>
         </w:rPr>
         <w:t> and </w:t>
       </w:r>
@@ -5559,7 +6279,7 @@
           <w:color w:val="000000"/>
           <w:sz w:val="21"/>
           <w:szCs w:val="21"/>
-          <w:highlight w:val="yellow"/>
+          <w:highlight w:val="cyan"/>
         </w:rPr>
         <w:t>hug</w:t>
       </w:r>
@@ -5569,7 +6289,7 @@
           <w:color w:val="000000"/>
           <w:sz w:val="21"/>
           <w:szCs w:val="21"/>
-          <w:highlight w:val="yellow"/>
+          <w:highlight w:val="cyan"/>
         </w:rPr>
         <w:t>. However, you must not expect such simple rules to work for all cases.</w:t>
       </w:r>
@@ -5587,6 +6307,7 @@
           <w:color w:val="000000"/>
           <w:sz w:val="27"/>
           <w:szCs w:val="27"/>
+          <w:highlight w:val="cyan"/>
         </w:rPr>
       </w:pPr>
       <w:r>
@@ -5597,6 +6318,7 @@
           <w:color w:val="000000"/>
           <w:sz w:val="27"/>
           <w:szCs w:val="27"/>
+          <w:highlight w:val="cyan"/>
         </w:rPr>
         <w:t>Higher order functions and list comprehensions</w:t>
       </w:r>
@@ -5614,7 +6336,7 @@
           <w:color w:val="000000"/>
           <w:sz w:val="21"/>
           <w:szCs w:val="21"/>
-          <w:highlight w:val="yellow"/>
+          <w:highlight w:val="cyan"/>
         </w:rPr>
       </w:pPr>
       <w:r>
@@ -5623,7 +6345,7 @@
           <w:color w:val="000000"/>
           <w:sz w:val="21"/>
           <w:szCs w:val="21"/>
-          <w:highlight w:val="yellow"/>
+          <w:highlight w:val="cyan"/>
         </w:rPr>
         <w:t>Using the higher order function </w:t>
       </w:r>
@@ -5634,7 +6356,7 @@
           <w:color w:val="000000"/>
           <w:sz w:val="20"/>
           <w:szCs w:val="20"/>
-          <w:highlight w:val="yellow"/>
+          <w:highlight w:val="cyan"/>
         </w:rPr>
         <w:t>reduce(</w:t>
       </w:r>
@@ -5645,7 +6367,7 @@
           <w:color w:val="000000"/>
           <w:sz w:val="20"/>
           <w:szCs w:val="20"/>
-          <w:highlight w:val="yellow"/>
+          <w:highlight w:val="cyan"/>
         </w:rPr>
         <w:t>)</w:t>
       </w:r>
@@ -5655,7 +6377,7 @@
           <w:color w:val="000000"/>
           <w:sz w:val="21"/>
           <w:szCs w:val="21"/>
-          <w:highlight w:val="yellow"/>
+          <w:highlight w:val="cyan"/>
         </w:rPr>
         <w:t>, write a function </w:t>
       </w:r>
@@ -5666,7 +6388,7 @@
           <w:color w:val="000000"/>
           <w:sz w:val="20"/>
           <w:szCs w:val="20"/>
-          <w:highlight w:val="yellow"/>
+          <w:highlight w:val="cyan"/>
         </w:rPr>
         <w:t>max_in_list</w:t>
       </w:r>
@@ -5677,7 +6399,7 @@
           <w:color w:val="000000"/>
           <w:sz w:val="20"/>
           <w:szCs w:val="20"/>
-          <w:highlight w:val="yellow"/>
+          <w:highlight w:val="cyan"/>
         </w:rPr>
         <w:t>()</w:t>
       </w:r>
@@ -5687,7 +6409,7 @@
           <w:color w:val="000000"/>
           <w:sz w:val="21"/>
           <w:szCs w:val="21"/>
-          <w:highlight w:val="yellow"/>
+          <w:highlight w:val="cyan"/>
         </w:rPr>
         <w:t> that takes a </w:t>
       </w:r>
@@ -5699,7 +6421,7 @@
           <w:color w:val="000000"/>
           <w:sz w:val="21"/>
           <w:szCs w:val="21"/>
-          <w:highlight w:val="yellow"/>
+          <w:highlight w:val="cyan"/>
         </w:rPr>
         <w:t>list</w:t>
       </w:r>
@@ -5709,7 +6431,7 @@
           <w:color w:val="000000"/>
           <w:sz w:val="21"/>
           <w:szCs w:val="21"/>
-          <w:highlight w:val="yellow"/>
+          <w:highlight w:val="cyan"/>
         </w:rPr>
         <w:t> of numbers and returns the largest one. Then ask yourself: why define and call a new function, when I can just as well call the </w:t>
       </w:r>
@@ -5720,7 +6442,7 @@
           <w:color w:val="000000"/>
           <w:sz w:val="20"/>
           <w:szCs w:val="20"/>
-          <w:highlight w:val="yellow"/>
+          <w:highlight w:val="cyan"/>
         </w:rPr>
         <w:t>reduce(</w:t>
       </w:r>
@@ -5731,7 +6453,7 @@
           <w:color w:val="000000"/>
           <w:sz w:val="20"/>
           <w:szCs w:val="20"/>
-          <w:highlight w:val="yellow"/>
+          <w:highlight w:val="cyan"/>
         </w:rPr>
         <w:t>)</w:t>
       </w:r>
@@ -5741,7 +6463,7 @@
           <w:color w:val="000000"/>
           <w:sz w:val="21"/>
           <w:szCs w:val="21"/>
-          <w:highlight w:val="yellow"/>
+          <w:highlight w:val="cyan"/>
         </w:rPr>
         <w:t>function directly?</w:t>
       </w:r>
@@ -5759,7 +6481,7 @@
           <w:color w:val="000000"/>
           <w:sz w:val="21"/>
           <w:szCs w:val="21"/>
-          <w:highlight w:val="yellow"/>
+          <w:highlight w:val="cyan"/>
         </w:rPr>
       </w:pPr>
       <w:r>
@@ -5768,7 +6490,7 @@
           <w:color w:val="000000"/>
           <w:sz w:val="21"/>
           <w:szCs w:val="21"/>
-          <w:highlight w:val="yellow"/>
+          <w:highlight w:val="cyan"/>
         </w:rPr>
         <w:t xml:space="preserve">Write a program that maps a list of words into a list of integers representing the lengths of the </w:t>
       </w:r>
@@ -5779,7 +6501,7 @@
           <w:color w:val="000000"/>
           <w:sz w:val="21"/>
           <w:szCs w:val="21"/>
-          <w:highlight w:val="yellow"/>
+          <w:highlight w:val="cyan"/>
         </w:rPr>
         <w:t>correponding</w:t>
       </w:r>
@@ -5790,7 +6512,7 @@
           <w:color w:val="000000"/>
           <w:sz w:val="21"/>
           <w:szCs w:val="21"/>
-          <w:highlight w:val="yellow"/>
+          <w:highlight w:val="cyan"/>
         </w:rPr>
         <w:t xml:space="preserve"> words. Write it in three different ways: 1) using a for-loop, 2) using the higher order function </w:t>
       </w:r>
@@ -5801,7 +6523,7 @@
           <w:color w:val="000000"/>
           <w:sz w:val="20"/>
           <w:szCs w:val="20"/>
-          <w:highlight w:val="yellow"/>
+          <w:highlight w:val="cyan"/>
         </w:rPr>
         <w:t>map(</w:t>
       </w:r>
@@ -5812,7 +6534,7 @@
           <w:color w:val="000000"/>
           <w:sz w:val="20"/>
           <w:szCs w:val="20"/>
-          <w:highlight w:val="yellow"/>
+          <w:highlight w:val="cyan"/>
         </w:rPr>
         <w:t>)</w:t>
       </w:r>
@@ -5822,7 +6544,7 @@
           <w:color w:val="000000"/>
           <w:sz w:val="21"/>
           <w:szCs w:val="21"/>
-          <w:highlight w:val="yellow"/>
+          <w:highlight w:val="cyan"/>
         </w:rPr>
         <w:t>, and 3) using </w:t>
       </w:r>
@@ -5834,7 +6556,7 @@
           <w:color w:val="000000"/>
           <w:sz w:val="21"/>
           <w:szCs w:val="21"/>
-          <w:highlight w:val="yellow"/>
+          <w:highlight w:val="cyan"/>
         </w:rPr>
         <w:t>list comprehensions</w:t>
       </w:r>
@@ -5844,7 +6566,7 @@
           <w:color w:val="000000"/>
           <w:sz w:val="21"/>
           <w:szCs w:val="21"/>
-          <w:highlight w:val="yellow"/>
+          <w:highlight w:val="cyan"/>
         </w:rPr>
         <w:t>.</w:t>
       </w:r>
@@ -5862,7 +6584,7 @@
           <w:color w:val="000000"/>
           <w:sz w:val="21"/>
           <w:szCs w:val="21"/>
-          <w:highlight w:val="yellow"/>
+          <w:highlight w:val="cyan"/>
         </w:rPr>
       </w:pPr>
       <w:r>
@@ -5871,7 +6593,7 @@
           <w:color w:val="000000"/>
           <w:sz w:val="21"/>
           <w:szCs w:val="21"/>
-          <w:highlight w:val="yellow"/>
+          <w:highlight w:val="cyan"/>
         </w:rPr>
         <w:t>Write a function </w:t>
       </w:r>
@@ -5882,7 +6604,7 @@
           <w:color w:val="000000"/>
           <w:sz w:val="20"/>
           <w:szCs w:val="20"/>
-          <w:highlight w:val="yellow"/>
+          <w:highlight w:val="cyan"/>
         </w:rPr>
         <w:t>find_longest_</w:t>
       </w:r>
@@ -5893,7 +6615,7 @@
           <w:color w:val="000000"/>
           <w:sz w:val="20"/>
           <w:szCs w:val="20"/>
-          <w:highlight w:val="yellow"/>
+          <w:highlight w:val="cyan"/>
         </w:rPr>
         <w:t>word</w:t>
       </w:r>
@@ -5904,7 +6626,7 @@
           <w:color w:val="000000"/>
           <w:sz w:val="20"/>
           <w:szCs w:val="20"/>
-          <w:highlight w:val="yellow"/>
+          <w:highlight w:val="cyan"/>
         </w:rPr>
         <w:t>(</w:t>
       </w:r>
@@ -5915,7 +6637,7 @@
           <w:color w:val="000000"/>
           <w:sz w:val="20"/>
           <w:szCs w:val="20"/>
-          <w:highlight w:val="yellow"/>
+          <w:highlight w:val="cyan"/>
         </w:rPr>
         <w:t>)</w:t>
       </w:r>
@@ -5925,7 +6647,7 @@
           <w:color w:val="000000"/>
           <w:sz w:val="21"/>
           <w:szCs w:val="21"/>
-          <w:highlight w:val="yellow"/>
+          <w:highlight w:val="cyan"/>
         </w:rPr>
         <w:t> that takes a list of words and returns the length of the longest one. Use only higher order functions.</w:t>
       </w:r>
@@ -5943,7 +6665,7 @@
           <w:color w:val="000000"/>
           <w:sz w:val="21"/>
           <w:szCs w:val="21"/>
-          <w:highlight w:val="yellow"/>
+          <w:highlight w:val="cyan"/>
         </w:rPr>
       </w:pPr>
       <w:r>
@@ -5952,7 +6674,7 @@
           <w:color w:val="000000"/>
           <w:sz w:val="21"/>
           <w:szCs w:val="21"/>
-          <w:highlight w:val="yellow"/>
+          <w:highlight w:val="cyan"/>
         </w:rPr>
         <w:t>Using the higher order function </w:t>
       </w:r>
@@ -5963,7 +6685,7 @@
           <w:color w:val="000000"/>
           <w:sz w:val="20"/>
           <w:szCs w:val="20"/>
-          <w:highlight w:val="yellow"/>
+          <w:highlight w:val="cyan"/>
         </w:rPr>
         <w:t>filter(</w:t>
       </w:r>
@@ -5974,7 +6696,7 @@
           <w:color w:val="000000"/>
           <w:sz w:val="20"/>
           <w:szCs w:val="20"/>
-          <w:highlight w:val="yellow"/>
+          <w:highlight w:val="cyan"/>
         </w:rPr>
         <w:t>)</w:t>
       </w:r>
@@ -5984,7 +6706,7 @@
           <w:color w:val="000000"/>
           <w:sz w:val="21"/>
           <w:szCs w:val="21"/>
-          <w:highlight w:val="yellow"/>
+          <w:highlight w:val="cyan"/>
         </w:rPr>
         <w:t>, define a function </w:t>
       </w:r>
@@ -5995,7 +6717,7 @@
           <w:color w:val="000000"/>
           <w:sz w:val="20"/>
           <w:szCs w:val="20"/>
-          <w:highlight w:val="yellow"/>
+          <w:highlight w:val="cyan"/>
         </w:rPr>
         <w:t>filter_long_words</w:t>
       </w:r>
@@ -6006,7 +6728,7 @@
           <w:color w:val="000000"/>
           <w:sz w:val="20"/>
           <w:szCs w:val="20"/>
-          <w:highlight w:val="yellow"/>
+          <w:highlight w:val="cyan"/>
         </w:rPr>
         <w:t>()</w:t>
       </w:r>
@@ -6016,7 +6738,7 @@
           <w:color w:val="000000"/>
           <w:sz w:val="21"/>
           <w:szCs w:val="21"/>
-          <w:highlight w:val="yellow"/>
+          <w:highlight w:val="cyan"/>
         </w:rPr>
         <w:t> that takes a list of words and an integer </w:t>
       </w:r>
@@ -6026,7 +6748,7 @@
           <w:color w:val="000000"/>
           <w:sz w:val="20"/>
           <w:szCs w:val="20"/>
-          <w:highlight w:val="yellow"/>
+          <w:highlight w:val="cyan"/>
         </w:rPr>
         <w:t>n</w:t>
       </w:r>
@@ -6036,7 +6758,7 @@
           <w:color w:val="000000"/>
           <w:sz w:val="21"/>
           <w:szCs w:val="21"/>
-          <w:highlight w:val="yellow"/>
+          <w:highlight w:val="cyan"/>
         </w:rPr>
         <w:t> and returns the list of words that are longer than </w:t>
       </w:r>
@@ -6046,7 +6768,7 @@
           <w:color w:val="000000"/>
           <w:sz w:val="20"/>
           <w:szCs w:val="20"/>
-          <w:highlight w:val="yellow"/>
+          <w:highlight w:val="cyan"/>
         </w:rPr>
         <w:t>n</w:t>
       </w:r>
@@ -6056,7 +6778,7 @@
           <w:color w:val="000000"/>
           <w:sz w:val="21"/>
           <w:szCs w:val="21"/>
-          <w:highlight w:val="yellow"/>
+          <w:highlight w:val="cyan"/>
         </w:rPr>
         <w:t>.</w:t>
       </w:r>
@@ -6074,16 +6796,16 @@
           <w:color w:val="000000"/>
           <w:sz w:val="21"/>
           <w:szCs w:val="21"/>
+          <w:highlight w:val="yellow"/>
         </w:rPr>
       </w:pPr>
-      <w:bookmarkStart w:id="0" w:name="_GoBack"/>
-      <w:bookmarkEnd w:id="0"/>
-      <w:r>
-        <w:rPr>
-          <w:rFonts w:ascii="Arial" w:hAnsi="Arial" w:cs="Times New Roman"/>
-          <w:color w:val="000000"/>
-          <w:sz w:val="21"/>
-          <w:szCs w:val="21"/>
+      <w:r>
+        <w:rPr>
+          <w:rFonts w:ascii="Arial" w:hAnsi="Arial" w:cs="Times New Roman"/>
+          <w:color w:val="000000"/>
+          <w:sz w:val="21"/>
+          <w:szCs w:val="21"/>
+          <w:highlight w:val="yellow"/>
         </w:rPr>
         <w:t>Represent a small bilingual lexicon as a Python dictionary in the following fashion </w:t>
       </w:r>
@@ -6093,6 +6815,7 @@
           <w:color w:val="000000"/>
           <w:sz w:val="20"/>
           <w:szCs w:val="20"/>
+          <w:highlight w:val="yellow"/>
         </w:rPr>
         <w:t>{"</w:t>
       </w:r>
@@ -6103,6 +6826,7 @@
           <w:color w:val="000000"/>
           <w:sz w:val="20"/>
           <w:szCs w:val="20"/>
+          <w:highlight w:val="yellow"/>
         </w:rPr>
         <w:t>merry":"god</w:t>
       </w:r>
@@ -6113,6 +6837,7 @@
           <w:color w:val="000000"/>
           <w:sz w:val="20"/>
           <w:szCs w:val="20"/>
+          <w:highlight w:val="yellow"/>
         </w:rPr>
         <w:t>", "</w:t>
       </w:r>
@@ -6123,6 +6848,7 @@
           <w:color w:val="000000"/>
           <w:sz w:val="20"/>
           <w:szCs w:val="20"/>
+          <w:highlight w:val="yellow"/>
         </w:rPr>
         <w:t>christmas</w:t>
       </w:r>
@@ -6133,6 +6859,7 @@
           <w:color w:val="000000"/>
           <w:sz w:val="20"/>
           <w:szCs w:val="20"/>
+          <w:highlight w:val="yellow"/>
         </w:rPr>
         <w:t>":"</w:t>
       </w:r>
@@ -6143,6 +6870,7 @@
           <w:color w:val="000000"/>
           <w:sz w:val="20"/>
           <w:szCs w:val="20"/>
+          <w:highlight w:val="yellow"/>
         </w:rPr>
         <w:t>jul</w:t>
       </w:r>
@@ -6153,6 +6881,7 @@
           <w:color w:val="000000"/>
           <w:sz w:val="20"/>
           <w:szCs w:val="20"/>
+          <w:highlight w:val="yellow"/>
         </w:rPr>
         <w:t>", "and":"</w:t>
       </w:r>
@@ -6163,6 +6892,7 @@
           <w:color w:val="000000"/>
           <w:sz w:val="20"/>
           <w:szCs w:val="20"/>
+          <w:highlight w:val="yellow"/>
         </w:rPr>
         <w:t>och</w:t>
       </w:r>
@@ -6173,6 +6903,7 @@
           <w:color w:val="000000"/>
           <w:sz w:val="20"/>
           <w:szCs w:val="20"/>
+          <w:highlight w:val="yellow"/>
         </w:rPr>
         <w:t>", "happy"</w:t>
       </w:r>
@@ -6183,6 +6914,7 @@
           <w:color w:val="000000"/>
           <w:sz w:val="20"/>
           <w:szCs w:val="20"/>
+          <w:highlight w:val="yellow"/>
         </w:rPr>
         <w:t>:</w:t>
       </w:r>
@@ -6193,6 +6925,7 @@
           <w:color w:val="000000"/>
           <w:sz w:val="20"/>
           <w:szCs w:val="20"/>
+          <w:highlight w:val="yellow"/>
         </w:rPr>
         <w:t>gott</w:t>
       </w:r>
@@ -6204,6 +6937,7 @@
           <w:color w:val="000000"/>
           <w:sz w:val="20"/>
           <w:szCs w:val="20"/>
+          <w:highlight w:val="yellow"/>
         </w:rPr>
         <w:t>", "new":"</w:t>
       </w:r>
@@ -6214,6 +6948,7 @@
           <w:color w:val="000000"/>
           <w:sz w:val="20"/>
           <w:szCs w:val="20"/>
+          <w:highlight w:val="yellow"/>
         </w:rPr>
         <w:t>nytt</w:t>
       </w:r>
@@ -6224,6 +6959,7 @@
           <w:color w:val="000000"/>
           <w:sz w:val="20"/>
           <w:szCs w:val="20"/>
+          <w:highlight w:val="yellow"/>
         </w:rPr>
         <w:t>", "year":"</w:t>
       </w:r>
@@ -6234,6 +6970,7 @@
           <w:color w:val="000000"/>
           <w:sz w:val="20"/>
           <w:szCs w:val="20"/>
+          <w:highlight w:val="yellow"/>
         </w:rPr>
         <w:t>år</w:t>
       </w:r>
@@ -6244,6 +6981,7 @@
           <w:color w:val="000000"/>
           <w:sz w:val="20"/>
           <w:szCs w:val="20"/>
+          <w:highlight w:val="yellow"/>
         </w:rPr>
         <w:t>"}</w:t>
       </w:r>
@@ -6253,6 +6991,7 @@
           <w:color w:val="000000"/>
           <w:sz w:val="21"/>
           <w:szCs w:val="21"/>
+          <w:highlight w:val="yellow"/>
         </w:rPr>
         <w:t> and use it to translate your Christmas cards from English into Swedish. Use the higher order function </w:t>
       </w:r>
@@ -6263,6 +7002,7 @@
           <w:color w:val="000000"/>
           <w:sz w:val="20"/>
           <w:szCs w:val="20"/>
+          <w:highlight w:val="yellow"/>
         </w:rPr>
         <w:t>map(</w:t>
       </w:r>
@@ -6273,6 +7013,7 @@
           <w:color w:val="000000"/>
           <w:sz w:val="20"/>
           <w:szCs w:val="20"/>
+          <w:highlight w:val="yellow"/>
         </w:rPr>
         <w:t>)</w:t>
       </w:r>
@@ -6282,6 +7023,7 @@
           <w:color w:val="000000"/>
           <w:sz w:val="21"/>
           <w:szCs w:val="21"/>
+          <w:highlight w:val="yellow"/>
         </w:rPr>
         <w:t> to write a function </w:t>
       </w:r>
@@ -6291,6 +7033,7 @@
           <w:color w:val="000000"/>
           <w:sz w:val="20"/>
           <w:szCs w:val="20"/>
+          <w:highlight w:val="yellow"/>
         </w:rPr>
         <w:t>translate()</w:t>
       </w:r>
@@ -6300,8 +7043,41 @@
           <w:color w:val="000000"/>
           <w:sz w:val="21"/>
           <w:szCs w:val="21"/>
+          <w:highlight w:val="yellow"/>
         </w:rPr>
         <w:t> that takes a list of English words and returns a list of Swedish words.</w:t>
+      </w:r>
+      <w:r>
+        <w:rPr>
+          <w:rFonts w:ascii="Arial" w:hAnsi="Arial" w:cs="Times New Roman"/>
+          <w:color w:val="000000"/>
+          <w:sz w:val="21"/>
+          <w:szCs w:val="21"/>
+          <w:highlight w:val="yellow"/>
+        </w:rPr>
+        <w:t xml:space="preserve"> -&gt; </w:t>
+      </w:r>
+      <w:proofErr w:type="gramStart"/>
+      <w:r>
+        <w:rPr>
+          <w:rFonts w:ascii="Arial" w:hAnsi="Arial" w:cs="Times New Roman"/>
+          <w:color w:val="000000"/>
+          <w:sz w:val="21"/>
+          <w:szCs w:val="21"/>
+          <w:highlight w:val="yellow"/>
+        </w:rPr>
+        <w:t>why</w:t>
+      </w:r>
+      <w:proofErr w:type="gramEnd"/>
+      <w:r>
+        <w:rPr>
+          <w:rFonts w:ascii="Arial" w:hAnsi="Arial" w:cs="Times New Roman"/>
+          <w:color w:val="000000"/>
+          <w:sz w:val="21"/>
+          <w:szCs w:val="21"/>
+          <w:highlight w:val="yellow"/>
+        </w:rPr>
+        <w:t xml:space="preserve"> is special character no longer working? See ex20</w:t>
       </w:r>
     </w:p>
     <w:p>
@@ -6317,6 +7093,7 @@
           <w:color w:val="000000"/>
           <w:sz w:val="21"/>
           <w:szCs w:val="21"/>
+          <w:highlight w:val="yellow"/>
         </w:rPr>
       </w:pPr>
       <w:r>
@@ -6325,6 +7102,7 @@
           <w:color w:val="000000"/>
           <w:sz w:val="21"/>
           <w:szCs w:val="21"/>
+          <w:highlight w:val="yellow"/>
         </w:rPr>
         <w:t>Implement the higher order functions </w:t>
       </w:r>
@@ -6335,6 +7113,7 @@
           <w:color w:val="000000"/>
           <w:sz w:val="20"/>
           <w:szCs w:val="20"/>
+          <w:highlight w:val="yellow"/>
         </w:rPr>
         <w:t>map(</w:t>
       </w:r>
@@ -6345,6 +7124,7 @@
           <w:color w:val="000000"/>
           <w:sz w:val="20"/>
           <w:szCs w:val="20"/>
+          <w:highlight w:val="yellow"/>
         </w:rPr>
         <w:t>)</w:t>
       </w:r>
@@ -6354,6 +7134,7 @@
           <w:color w:val="000000"/>
           <w:sz w:val="21"/>
           <w:szCs w:val="21"/>
+          <w:highlight w:val="yellow"/>
         </w:rPr>
         <w:t>, </w:t>
       </w:r>
@@ -6363,6 +7144,7 @@
           <w:color w:val="000000"/>
           <w:sz w:val="20"/>
           <w:szCs w:val="20"/>
+          <w:highlight w:val="yellow"/>
         </w:rPr>
         <w:t>filter()</w:t>
       </w:r>
@@ -6372,6 +7154,7 @@
           <w:color w:val="000000"/>
           <w:sz w:val="21"/>
           <w:szCs w:val="21"/>
+          <w:highlight w:val="yellow"/>
         </w:rPr>
         <w:t> and </w:t>
       </w:r>
@@ -6381,6 +7164,7 @@
           <w:color w:val="000000"/>
           <w:sz w:val="20"/>
           <w:szCs w:val="20"/>
+          <w:highlight w:val="yellow"/>
         </w:rPr>
         <w:t>reduce()</w:t>
       </w:r>
@@ -6390,6 +7174,7 @@
           <w:color w:val="000000"/>
           <w:sz w:val="21"/>
           <w:szCs w:val="21"/>
+          <w:highlight w:val="yellow"/>
         </w:rPr>
         <w:t xml:space="preserve">. (They are built-in but writing them </w:t>
       </w:r>
@@ -6400,6 +7185,7 @@
           <w:color w:val="000000"/>
           <w:sz w:val="21"/>
           <w:szCs w:val="21"/>
+          <w:highlight w:val="yellow"/>
         </w:rPr>
         <w:t>yourself</w:t>
       </w:r>
@@ -6410,8 +7196,87 @@
           <w:color w:val="000000"/>
           <w:sz w:val="21"/>
           <w:szCs w:val="21"/>
+          <w:highlight w:val="yellow"/>
         </w:rPr>
         <w:t xml:space="preserve"> may be a good exercise.)</w:t>
+      </w:r>
+    </w:p>
+    <w:p>
+      <w:pPr>
+        <w:shd w:val="clear" w:color="auto" w:fill="FAF0E6"/>
+        <w:spacing w:before="100" w:beforeAutospacing="1" w:after="100" w:afterAutospacing="1"/>
+        <w:rPr>
+          <w:rFonts w:ascii="Arial" w:hAnsi="Arial" w:cs="Times New Roman"/>
+          <w:color w:val="000000"/>
+          <w:sz w:val="21"/>
+          <w:szCs w:val="21"/>
+          <w:highlight w:val="yellow"/>
+        </w:rPr>
+      </w:pPr>
+      <w:r>
+        <w:rPr>
+          <w:rFonts w:ascii="Arial" w:hAnsi="Arial" w:cs="Times New Roman"/>
+          <w:color w:val="000000"/>
+          <w:sz w:val="21"/>
+          <w:szCs w:val="21"/>
+          <w:highlight w:val="yellow"/>
+        </w:rPr>
+        <w:t>#TODO still</w:t>
+      </w:r>
+    </w:p>
+    <w:p>
+      <w:pPr>
+        <w:shd w:val="clear" w:color="auto" w:fill="FAF0E6"/>
+        <w:spacing w:before="100" w:beforeAutospacing="1" w:after="100" w:afterAutospacing="1"/>
+        <w:rPr>
+          <w:rFonts w:ascii="Arial" w:hAnsi="Arial" w:cs="Times New Roman"/>
+          <w:color w:val="000000"/>
+          <w:sz w:val="21"/>
+          <w:szCs w:val="21"/>
+          <w:highlight w:val="yellow"/>
+        </w:rPr>
+      </w:pPr>
+      <w:r>
+        <w:rPr>
+          <w:rFonts w:ascii="Arial" w:hAnsi="Arial" w:cs="Times New Roman"/>
+          <w:color w:val="000000"/>
+          <w:sz w:val="21"/>
+          <w:szCs w:val="21"/>
+          <w:highlight w:val="yellow"/>
+        </w:rPr>
+        <w:t>And c</w:t>
+      </w:r>
+      <w:r>
+        <w:rPr>
+          <w:rFonts w:ascii="Arial" w:hAnsi="Arial" w:cs="Times New Roman"/>
+          <w:color w:val="000000"/>
+          <w:sz w:val="21"/>
+          <w:szCs w:val="21"/>
+          <w:highlight w:val="yellow"/>
+        </w:rPr>
+        <w:t xml:space="preserve">heck out </w:t>
+      </w:r>
+      <w:hyperlink r:id="rId6" w:history="1">
+        <w:r>
+          <w:rPr>
+            <w:rStyle w:val="Hyperlink"/>
+            <w:rFonts w:ascii="Arial" w:hAnsi="Arial" w:cs="Times New Roman"/>
+            <w:sz w:val="21"/>
+            <w:szCs w:val="21"/>
+            <w:highlight w:val="yellow"/>
+          </w:rPr>
+          <w:t>http://docs.python.org/2/library/functions.html#reduce</w:t>
+        </w:r>
+      </w:hyperlink>
+      <w:r>
+        <w:rPr>
+          <w:rFonts w:ascii="Arial" w:hAnsi="Arial" w:cs="Times New Roman"/>
+          <w:color w:val="000000"/>
+          <w:sz w:val="21"/>
+          <w:szCs w:val="21"/>
+          <w:highlight w:val="yellow"/>
+        </w:rPr>
+        <w:t xml:space="preserve"> etc.</w:t>
       </w:r>
     </w:p>
     <w:p>
@@ -7911,7 +8776,7 @@
         </w:rPr>
         <w:t>Write a program able to play the "Guess the number"-game, where the number to be guessed is randomly chosen between 1 and 20. (Source: </w:t>
       </w:r>
-      <w:hyperlink r:id="rId6" w:history="1">
+      <w:hyperlink r:id="rId7" w:history="1">
         <w:r>
           <w:rPr>
             <w:rFonts w:ascii="Arial" w:hAnsi="Arial" w:cs="Times New Roman"/>
@@ -9070,7 +9935,7 @@
         </w:rPr>
         <w:t>. Using the word list at</w:t>
       </w:r>
-      <w:hyperlink r:id="rId7" w:history="1">
+      <w:hyperlink r:id="rId8" w:history="1">
         <w:r>
           <w:rPr>
             <w:rFonts w:ascii="Arial" w:hAnsi="Arial" w:cs="Times New Roman"/>
@@ -9479,7 +10344,7 @@
         </w:rPr>
         <w:t>from</w:t>
       </w:r>
-      <w:hyperlink r:id="rId8" w:history="1">
+      <w:hyperlink r:id="rId9" w:history="1">
         <w:r>
           <w:rPr>
             <w:rFonts w:ascii="Arial" w:hAnsi="Arial" w:cs="Times New Roman"/>
@@ -11114,7 +11979,7 @@
         </w:rPr>
         <w:t>Using the word list at </w:t>
       </w:r>
-      <w:hyperlink r:id="rId9" w:history="1">
+      <w:hyperlink r:id="rId10" w:history="1">
         <w:r>
           <w:rPr>
             <w:rFonts w:ascii="Arial" w:eastAsia="Times New Roman" w:hAnsi="Arial" w:cs="Times New Roman"/>
@@ -11150,6 +12015,232 @@
 <file path=word/numbering.xml><?xml version="1.0" encoding="utf-8"?>
 <w:numbering xmlns:wpc="http://schemas.microsoft.com/office/word/2010/wordprocessingCanvas" xmlns:mo="http://schemas.microsoft.com/office/mac/office/2008/main" xmlns:mc="http://schemas.openxmlformats.org/markup-compatibility/2006" xmlns:mv="urn:schemas-microsoft-com:mac:vml" xmlns:o="urn:schemas-microsoft-com:office:office" xmlns:r="http://schemas.openxmlformats.org/officeDocument/2006/relationships" xmlns:m="http://schemas.openxmlformats.org/officeDocument/2006/math" xmlns:v="urn:schemas-microsoft-com:vml" xmlns:wp14="http://schemas.microsoft.com/office/word/2010/wordprocessingDrawing" xmlns:wp="http://schemas.openxmlformats.org/drawingml/2006/wordprocessingDrawing" xmlns:w10="urn:schemas-microsoft-com:office:word" xmlns:w="http://schemas.openxmlformats.org/wordprocessingml/2006/main" xmlns:w14="http://schemas.microsoft.com/office/word/2010/wordml" xmlns:wpg="http://schemas.microsoft.com/office/word/2010/wordprocessingGroup" xmlns:wpi="http://schemas.microsoft.com/office/word/2010/wordprocessingInk" xmlns:wne="http://schemas.microsoft.com/office/word/2006/wordml" xmlns:wps="http://schemas.microsoft.com/office/word/2010/wordprocessingShape" mc:Ignorable="w14 wp14">
   <w:abstractNum w:abstractNumId="0">
+    <w:nsid w:val="13B549D9"/>
+    <w:multiLevelType w:val="hybridMultilevel"/>
+    <w:tmpl w:val="B066B5CE"/>
+    <w:lvl w:ilvl="0" w:tplc="04090001">
+      <w:start w:val="1"/>
+      <w:numFmt w:val="bullet"/>
+      <w:lvlText w:val=""/>
+      <w:lvlJc w:val="left"/>
+      <w:pPr>
+        <w:ind w:left="1440" w:hanging="360"/>
+      </w:pPr>
+      <w:rPr>
+        <w:rFonts w:ascii="Symbol" w:hAnsi="Symbol" w:hint="default"/>
+      </w:rPr>
+    </w:lvl>
+    <w:lvl w:ilvl="1" w:tplc="04090003" w:tentative="1">
+      <w:start w:val="1"/>
+      <w:numFmt w:val="bullet"/>
+      <w:lvlText w:val="o"/>
+      <w:lvlJc w:val="left"/>
+      <w:pPr>
+        <w:ind w:left="2160" w:hanging="360"/>
+      </w:pPr>
+      <w:rPr>
+        <w:rFonts w:ascii="Courier New" w:hAnsi="Courier New" w:hint="default"/>
+      </w:rPr>
+    </w:lvl>
+    <w:lvl w:ilvl="2" w:tplc="04090005" w:tentative="1">
+      <w:start w:val="1"/>
+      <w:numFmt w:val="bullet"/>
+      <w:lvlText w:val=""/>
+      <w:lvlJc w:val="left"/>
+      <w:pPr>
+        <w:ind w:left="2880" w:hanging="360"/>
+      </w:pPr>
+      <w:rPr>
+        <w:rFonts w:ascii="Wingdings" w:hAnsi="Wingdings" w:hint="default"/>
+      </w:rPr>
+    </w:lvl>
+    <w:lvl w:ilvl="3" w:tplc="04090001" w:tentative="1">
+      <w:start w:val="1"/>
+      <w:numFmt w:val="bullet"/>
+      <w:lvlText w:val=""/>
+      <w:lvlJc w:val="left"/>
+      <w:pPr>
+        <w:ind w:left="3600" w:hanging="360"/>
+      </w:pPr>
+      <w:rPr>
+        <w:rFonts w:ascii="Symbol" w:hAnsi="Symbol" w:hint="default"/>
+      </w:rPr>
+    </w:lvl>
+    <w:lvl w:ilvl="4" w:tplc="04090003" w:tentative="1">
+      <w:start w:val="1"/>
+      <w:numFmt w:val="bullet"/>
+      <w:lvlText w:val="o"/>
+      <w:lvlJc w:val="left"/>
+      <w:pPr>
+        <w:ind w:left="4320" w:hanging="360"/>
+      </w:pPr>
+      <w:rPr>
+        <w:rFonts w:ascii="Courier New" w:hAnsi="Courier New" w:hint="default"/>
+      </w:rPr>
+    </w:lvl>
+    <w:lvl w:ilvl="5" w:tplc="04090005" w:tentative="1">
+      <w:start w:val="1"/>
+      <w:numFmt w:val="bullet"/>
+      <w:lvlText w:val=""/>
+      <w:lvlJc w:val="left"/>
+      <w:pPr>
+        <w:ind w:left="5040" w:hanging="360"/>
+      </w:pPr>
+      <w:rPr>
+        <w:rFonts w:ascii="Wingdings" w:hAnsi="Wingdings" w:hint="default"/>
+      </w:rPr>
+    </w:lvl>
+    <w:lvl w:ilvl="6" w:tplc="04090001" w:tentative="1">
+      <w:start w:val="1"/>
+      <w:numFmt w:val="bullet"/>
+      <w:lvlText w:val=""/>
+      <w:lvlJc w:val="left"/>
+      <w:pPr>
+        <w:ind w:left="5760" w:hanging="360"/>
+      </w:pPr>
+      <w:rPr>
+        <w:rFonts w:ascii="Symbol" w:hAnsi="Symbol" w:hint="default"/>
+      </w:rPr>
+    </w:lvl>
+    <w:lvl w:ilvl="7" w:tplc="04090003" w:tentative="1">
+      <w:start w:val="1"/>
+      <w:numFmt w:val="bullet"/>
+      <w:lvlText w:val="o"/>
+      <w:lvlJc w:val="left"/>
+      <w:pPr>
+        <w:ind w:left="6480" w:hanging="360"/>
+      </w:pPr>
+      <w:rPr>
+        <w:rFonts w:ascii="Courier New" w:hAnsi="Courier New" w:hint="default"/>
+      </w:rPr>
+    </w:lvl>
+    <w:lvl w:ilvl="8" w:tplc="04090005" w:tentative="1">
+      <w:start w:val="1"/>
+      <w:numFmt w:val="bullet"/>
+      <w:lvlText w:val=""/>
+      <w:lvlJc w:val="left"/>
+      <w:pPr>
+        <w:ind w:left="7200" w:hanging="360"/>
+      </w:pPr>
+      <w:rPr>
+        <w:rFonts w:ascii="Wingdings" w:hAnsi="Wingdings" w:hint="default"/>
+      </w:rPr>
+    </w:lvl>
+  </w:abstractNum>
+  <w:abstractNum w:abstractNumId="1">
+    <w:nsid w:val="2B081873"/>
+    <w:multiLevelType w:val="hybridMultilevel"/>
+    <w:tmpl w:val="980A4486"/>
+    <w:lvl w:ilvl="0" w:tplc="04090001">
+      <w:start w:val="1"/>
+      <w:numFmt w:val="bullet"/>
+      <w:lvlText w:val=""/>
+      <w:lvlJc w:val="left"/>
+      <w:pPr>
+        <w:ind w:left="1440" w:hanging="360"/>
+      </w:pPr>
+      <w:rPr>
+        <w:rFonts w:ascii="Symbol" w:hAnsi="Symbol" w:hint="default"/>
+      </w:rPr>
+    </w:lvl>
+    <w:lvl w:ilvl="1" w:tplc="04090003" w:tentative="1">
+      <w:start w:val="1"/>
+      <w:numFmt w:val="bullet"/>
+      <w:lvlText w:val="o"/>
+      <w:lvlJc w:val="left"/>
+      <w:pPr>
+        <w:ind w:left="2160" w:hanging="360"/>
+      </w:pPr>
+      <w:rPr>
+        <w:rFonts w:ascii="Courier New" w:hAnsi="Courier New" w:hint="default"/>
+      </w:rPr>
+    </w:lvl>
+    <w:lvl w:ilvl="2" w:tplc="04090005" w:tentative="1">
+      <w:start w:val="1"/>
+      <w:numFmt w:val="bullet"/>
+      <w:lvlText w:val=""/>
+      <w:lvlJc w:val="left"/>
+      <w:pPr>
+        <w:ind w:left="2880" w:hanging="360"/>
+      </w:pPr>
+      <w:rPr>
+        <w:rFonts w:ascii="Wingdings" w:hAnsi="Wingdings" w:hint="default"/>
+      </w:rPr>
+    </w:lvl>
+    <w:lvl w:ilvl="3" w:tplc="04090001" w:tentative="1">
+      <w:start w:val="1"/>
+      <w:numFmt w:val="bullet"/>
+      <w:lvlText w:val=""/>
+      <w:lvlJc w:val="left"/>
+      <w:pPr>
+        <w:ind w:left="3600" w:hanging="360"/>
+      </w:pPr>
+      <w:rPr>
+        <w:rFonts w:ascii="Symbol" w:hAnsi="Symbol" w:hint="default"/>
+      </w:rPr>
+    </w:lvl>
+    <w:lvl w:ilvl="4" w:tplc="04090003" w:tentative="1">
+      <w:start w:val="1"/>
+      <w:numFmt w:val="bullet"/>
+      <w:lvlText w:val="o"/>
+      <w:lvlJc w:val="left"/>
+      <w:pPr>
+        <w:ind w:left="4320" w:hanging="360"/>
+      </w:pPr>
+      <w:rPr>
+        <w:rFonts w:ascii="Courier New" w:hAnsi="Courier New" w:hint="default"/>
+      </w:rPr>
+    </w:lvl>
+    <w:lvl w:ilvl="5" w:tplc="04090005" w:tentative="1">
+      <w:start w:val="1"/>
+      <w:numFmt w:val="bullet"/>
+      <w:lvlText w:val=""/>
+      <w:lvlJc w:val="left"/>
+      <w:pPr>
+        <w:ind w:left="5040" w:hanging="360"/>
+      </w:pPr>
+      <w:rPr>
+        <w:rFonts w:ascii="Wingdings" w:hAnsi="Wingdings" w:hint="default"/>
+      </w:rPr>
+    </w:lvl>
+    <w:lvl w:ilvl="6" w:tplc="04090001" w:tentative="1">
+      <w:start w:val="1"/>
+      <w:numFmt w:val="bullet"/>
+      <w:lvlText w:val=""/>
+      <w:lvlJc w:val="left"/>
+      <w:pPr>
+        <w:ind w:left="5760" w:hanging="360"/>
+      </w:pPr>
+      <w:rPr>
+        <w:rFonts w:ascii="Symbol" w:hAnsi="Symbol" w:hint="default"/>
+      </w:rPr>
+    </w:lvl>
+    <w:lvl w:ilvl="7" w:tplc="04090003" w:tentative="1">
+      <w:start w:val="1"/>
+      <w:numFmt w:val="bullet"/>
+      <w:lvlText w:val="o"/>
+      <w:lvlJc w:val="left"/>
+      <w:pPr>
+        <w:ind w:left="6480" w:hanging="360"/>
+      </w:pPr>
+      <w:rPr>
+        <w:rFonts w:ascii="Courier New" w:hAnsi="Courier New" w:hint="default"/>
+      </w:rPr>
+    </w:lvl>
+    <w:lvl w:ilvl="8" w:tplc="04090005" w:tentative="1">
+      <w:start w:val="1"/>
+      <w:numFmt w:val="bullet"/>
+      <w:lvlText w:val=""/>
+      <w:lvlJc w:val="left"/>
+      <w:pPr>
+        <w:ind w:left="7200" w:hanging="360"/>
+      </w:pPr>
+      <w:rPr>
+        <w:rFonts w:ascii="Wingdings" w:hAnsi="Wingdings" w:hint="default"/>
+      </w:rPr>
+    </w:lvl>
+  </w:abstractNum>
+  <w:abstractNum w:abstractNumId="2">
     <w:nsid w:val="47525DA9"/>
     <w:multiLevelType w:val="multilevel"/>
     <w:tmpl w:val="D8C2119C"/>
@@ -11263,10 +12354,10 @@
     </w:lvl>
   </w:abstractNum>
   <w:num w:numId="1">
-    <w:abstractNumId w:val="0"/>
+    <w:abstractNumId w:val="2"/>
   </w:num>
   <w:num w:numId="2">
-    <w:abstractNumId w:val="0"/>
+    <w:abstractNumId w:val="2"/>
     <w:lvlOverride w:ilvl="1">
       <w:lvl w:ilvl="1">
         <w:numFmt w:val="lowerLetter"/>
@@ -11276,7 +12367,7 @@
     </w:lvlOverride>
   </w:num>
   <w:num w:numId="3">
-    <w:abstractNumId w:val="0"/>
+    <w:abstractNumId w:val="2"/>
     <w:lvlOverride w:ilvl="1">
       <w:lvl w:ilvl="1">
         <w:numFmt w:val="lowerLetter"/>
@@ -11286,7 +12377,7 @@
     </w:lvlOverride>
   </w:num>
   <w:num w:numId="4">
-    <w:abstractNumId w:val="0"/>
+    <w:abstractNumId w:val="2"/>
     <w:lvlOverride w:ilvl="1">
       <w:lvl w:ilvl="1">
         <w:numFmt w:val="lowerLetter"/>
@@ -11296,7 +12387,7 @@
     </w:lvlOverride>
   </w:num>
   <w:num w:numId="5">
-    <w:abstractNumId w:val="0"/>
+    <w:abstractNumId w:val="2"/>
     <w:lvlOverride w:ilvl="1">
       <w:lvl w:ilvl="1">
         <w:numFmt w:val="lowerLetter"/>
@@ -11310,6 +12401,12 @@
         </w:pPr>
       </w:lvl>
     </w:lvlOverride>
+  </w:num>
+  <w:num w:numId="6">
+    <w:abstractNumId w:val="0"/>
+  </w:num>
+  <w:num w:numId="7">
+    <w:abstractNumId w:val="1"/>
   </w:num>
 </w:numbering>
 </file>
@@ -11659,13 +12756,23 @@
     <w:name w:val="Hyperlink"/>
     <w:basedOn w:val="DefaultParagraphFont"/>
     <w:uiPriority w:val="99"/>
-    <w:semiHidden/>
     <w:unhideWhenUsed/>
     <w:rsid w:val="00DC47E7"/>
     <w:rPr>
       <w:color w:val="0000FF"/>
       <w:u w:val="single"/>
     </w:rPr>
+  </w:style>
+  <w:style w:type="paragraph" w:styleId="ListParagraph">
+    <w:name w:val="List Paragraph"/>
+    <w:basedOn w:val="Normal"/>
+    <w:uiPriority w:val="34"/>
+    <w:qFormat/>
+    <w:rsid w:val="0055439B"/>
+    <w:pPr>
+      <w:ind w:left="720"/>
+      <w:contextualSpacing/>
+    </w:pPr>
   </w:style>
 </w:styles>
 </file>
@@ -12015,13 +13122,23 @@
     <w:name w:val="Hyperlink"/>
     <w:basedOn w:val="DefaultParagraphFont"/>
     <w:uiPriority w:val="99"/>
-    <w:semiHidden/>
     <w:unhideWhenUsed/>
     <w:rsid w:val="00DC47E7"/>
     <w:rPr>
       <w:color w:val="0000FF"/>
       <w:u w:val="single"/>
     </w:rPr>
+  </w:style>
+  <w:style w:type="paragraph" w:styleId="ListParagraph">
+    <w:name w:val="List Paragraph"/>
+    <w:basedOn w:val="Normal"/>
+    <w:uiPriority w:val="34"/>
+    <w:qFormat/>
+    <w:rsid w:val="0055439B"/>
+    <w:pPr>
+      <w:ind w:left="720"/>
+      <w:contextualSpacing/>
+    </w:pPr>
   </w:style>
 </w:styles>
 </file>

</xml_diff>